<commit_message>
adding CU and DPU
</commit_message>
<xml_diff>
--- a/CS401_MP3_CONTROL_UNIT_DESIGN.docx
+++ b/CS401_MP3_CONTROL_UNIT_DESIGN.docx
@@ -3776,6 +3776,15 @@
                 <w:color w:val="auto"/>
               </w:rPr>
             </w:pPr>
+            <w:r>
+              <w:rPr>
+                <w:rFonts w:ascii="Calibri" w:hAnsi="Calibri"/>
+                <w:b w:val="0"/>
+                <w:bCs w:val="0"/>
+                <w:color w:val="auto"/>
+              </w:rPr>
+              <w:t>%</w:t>
+            </w:r>
           </w:p>
         </w:tc>
       </w:tr>
@@ -4420,6 +4429,15 @@
                 <w:color w:val="auto"/>
               </w:rPr>
             </w:pPr>
+            <w:r>
+              <w:rPr>
+                <w:rFonts w:ascii="Calibri" w:hAnsi="Calibri"/>
+                <w:b w:val="0"/>
+                <w:bCs w:val="0"/>
+                <w:color w:val="auto"/>
+              </w:rPr>
+              <w:t>^</w:t>
+            </w:r>
           </w:p>
         </w:tc>
       </w:tr>
@@ -5714,7 +5732,16 @@
                 <w:rFonts w:ascii="Calibri" w:hAnsi="Calibri"/>
                 <w:color w:val="auto"/>
               </w:rPr>
-              <w:t>Register read</w:t>
+              <w:t>Regis</w:t>
+            </w:r>
+            <w:bookmarkStart w:id="0" w:name="_GoBack"/>
+            <w:bookmarkEnd w:id="0"/>
+            <w:r>
+              <w:rPr>
+                <w:rFonts w:ascii="Calibri" w:hAnsi="Calibri"/>
+                <w:color w:val="auto"/>
+              </w:rPr>
+              <w:t>ter read</w:t>
             </w:r>
           </w:p>
         </w:tc>
@@ -9820,7 +9847,7 @@
                 <w:b w:val="0"/>
                 <w:color w:val="A6A6A6" w:themeColor="background1" w:themeShade="A6"/>
               </w:rPr>
-              <w:t>-</w:t>
+              <w:t>1101</w:t>
             </w:r>
           </w:p>
         </w:tc>
@@ -10375,6 +10402,7 @@
                 <w:rFonts w:ascii="Calibri" w:hAnsi="Calibri"/>
                 <w:color w:val="auto"/>
               </w:rPr>
+              <w:lastRenderedPageBreak/>
               <w:t>ld</w:t>
             </w:r>
             <w:proofErr w:type="spellEnd"/>
@@ -10883,8 +10911,6 @@
               </w:rPr>
               <w:t>1</w:t>
             </w:r>
-            <w:bookmarkStart w:id="0" w:name="_GoBack"/>
-            <w:bookmarkEnd w:id="0"/>
           </w:p>
         </w:tc>
         <w:tc>
@@ -11034,6 +11060,7 @@
         </w:trPr>
         <w:tc>
           <w:tcPr>
+            <w:cnfStyle w:val="001000000000" w:firstRow="0" w:lastRow="0" w:firstColumn="1" w:lastColumn="0" w:oddVBand="0" w:evenVBand="0" w:oddHBand="0" w:evenHBand="0" w:firstRowFirstColumn="0" w:firstRowLastColumn="0" w:lastRowFirstColumn="0" w:lastRowLastColumn="0"/>
             <w:tcW w:w="1293" w:type="dxa"/>
             <w:vAlign w:val="center"/>
           </w:tcPr>
@@ -11041,7 +11068,6 @@
             <w:pPr>
               <w:pStyle w:val="KEYSTROKES"/>
               <w:jc w:val="center"/>
-              <w:cnfStyle w:val="001000000000" w:firstRow="0" w:lastRow="0" w:firstColumn="1" w:lastColumn="0" w:oddVBand="0" w:evenVBand="0" w:oddHBand="0" w:evenHBand="0" w:firstRowFirstColumn="0" w:firstRowLastColumn="0" w:lastRowFirstColumn="0" w:lastRowLastColumn="0"/>
               <w:rPr>
                 <w:rFonts w:ascii="Calibri" w:hAnsi="Calibri"/>
                 <w:b/>
@@ -11069,6 +11095,7 @@
             <w:pPr>
               <w:pStyle w:val="KEYSTROKES"/>
               <w:jc w:val="center"/>
+              <w:cnfStyle w:val="000000000000" w:firstRow="0" w:lastRow="0" w:firstColumn="0" w:lastColumn="0" w:oddVBand="0" w:evenVBand="0" w:oddHBand="0" w:evenHBand="0" w:firstRowFirstColumn="0" w:firstRowLastColumn="0" w:lastRowFirstColumn="0" w:lastRowLastColumn="0"/>
               <w:rPr>
                 <w:rFonts w:ascii="Calibri" w:hAnsi="Calibri"/>
                 <w:b w:val="0"/>
@@ -11094,6 +11121,7 @@
             <w:pPr>
               <w:pStyle w:val="KEYSTROKES"/>
               <w:jc w:val="center"/>
+              <w:cnfStyle w:val="000000000000" w:firstRow="0" w:lastRow="0" w:firstColumn="0" w:lastColumn="0" w:oddVBand="0" w:evenVBand="0" w:oddHBand="0" w:evenHBand="0" w:firstRowFirstColumn="0" w:firstRowLastColumn="0" w:lastRowFirstColumn="0" w:lastRowLastColumn="0"/>
               <w:rPr>
                 <w:rFonts w:ascii="Calibri" w:hAnsi="Calibri"/>
                 <w:b w:val="0"/>
@@ -11119,6 +11147,7 @@
             <w:pPr>
               <w:pStyle w:val="KEYSTROKES"/>
               <w:jc w:val="center"/>
+              <w:cnfStyle w:val="000000000000" w:firstRow="0" w:lastRow="0" w:firstColumn="0" w:lastColumn="0" w:oddVBand="0" w:evenVBand="0" w:oddHBand="0" w:evenHBand="0" w:firstRowFirstColumn="0" w:firstRowLastColumn="0" w:lastRowFirstColumn="0" w:lastRowLastColumn="0"/>
               <w:rPr>
                 <w:rFonts w:ascii="Calibri" w:hAnsi="Calibri"/>
                 <w:b w:val="0"/>
@@ -11144,6 +11173,7 @@
             <w:pPr>
               <w:pStyle w:val="KEYSTROKES"/>
               <w:jc w:val="center"/>
+              <w:cnfStyle w:val="000000000000" w:firstRow="0" w:lastRow="0" w:firstColumn="0" w:lastColumn="0" w:oddVBand="0" w:evenVBand="0" w:oddHBand="0" w:evenHBand="0" w:firstRowFirstColumn="0" w:firstRowLastColumn="0" w:lastRowFirstColumn="0" w:lastRowLastColumn="0"/>
               <w:rPr>
                 <w:rFonts w:ascii="Calibri" w:hAnsi="Calibri"/>
                 <w:b w:val="0"/>
@@ -11169,6 +11199,7 @@
             <w:pPr>
               <w:pStyle w:val="KEYSTROKES"/>
               <w:jc w:val="center"/>
+              <w:cnfStyle w:val="000000000000" w:firstRow="0" w:lastRow="0" w:firstColumn="0" w:lastColumn="0" w:oddVBand="0" w:evenVBand="0" w:oddHBand="0" w:evenHBand="0" w:firstRowFirstColumn="0" w:firstRowLastColumn="0" w:lastRowFirstColumn="0" w:lastRowLastColumn="0"/>
               <w:rPr>
                 <w:rFonts w:ascii="Calibri" w:hAnsi="Calibri"/>
                 <w:b w:val="0"/>
@@ -11194,6 +11225,7 @@
             <w:pPr>
               <w:pStyle w:val="KEYSTROKES"/>
               <w:jc w:val="center"/>
+              <w:cnfStyle w:val="000000000000" w:firstRow="0" w:lastRow="0" w:firstColumn="0" w:lastColumn="0" w:oddVBand="0" w:evenVBand="0" w:oddHBand="0" w:evenHBand="0" w:firstRowFirstColumn="0" w:firstRowLastColumn="0" w:lastRowFirstColumn="0" w:lastRowLastColumn="0"/>
               <w:rPr>
                 <w:rFonts w:ascii="Calibri" w:hAnsi="Calibri"/>
                 <w:b w:val="0"/>
@@ -11219,6 +11251,7 @@
             <w:pPr>
               <w:pStyle w:val="KEYSTROKES"/>
               <w:jc w:val="center"/>
+              <w:cnfStyle w:val="000000000000" w:firstRow="0" w:lastRow="0" w:firstColumn="0" w:lastColumn="0" w:oddVBand="0" w:evenVBand="0" w:oddHBand="0" w:evenHBand="0" w:firstRowFirstColumn="0" w:firstRowLastColumn="0" w:lastRowFirstColumn="0" w:lastRowLastColumn="0"/>
               <w:rPr>
                 <w:rFonts w:ascii="Calibri" w:hAnsi="Calibri"/>
                 <w:b w:val="0"/>
@@ -11244,6 +11277,7 @@
             <w:pPr>
               <w:pStyle w:val="KEYSTROKES"/>
               <w:jc w:val="center"/>
+              <w:cnfStyle w:val="000000000000" w:firstRow="0" w:lastRow="0" w:firstColumn="0" w:lastColumn="0" w:oddVBand="0" w:evenVBand="0" w:oddHBand="0" w:evenHBand="0" w:firstRowFirstColumn="0" w:firstRowLastColumn="0" w:lastRowFirstColumn="0" w:lastRowLastColumn="0"/>
               <w:rPr>
                 <w:rFonts w:ascii="Calibri" w:hAnsi="Calibri"/>
                 <w:b w:val="0"/>
@@ -11256,7 +11290,7 @@
                 <w:b w:val="0"/>
                 <w:color w:val="A6A6A6" w:themeColor="background1" w:themeShade="A6"/>
               </w:rPr>
-              <w:t>-</w:t>
+              <w:t>1101</w:t>
             </w:r>
           </w:p>
         </w:tc>
@@ -11830,7 +11864,6 @@
           <w:b w:val="0"/>
           <w:color w:val="auto"/>
         </w:rPr>
-        <w:lastRenderedPageBreak/>
         <w:t>List of instructions and op-codes.</w:t>
       </w:r>
     </w:p>
@@ -12476,6 +12509,7 @@
                 <w:rFonts w:ascii="Calibri" w:hAnsi="Calibri"/>
                 <w:sz w:val="18"/>
               </w:rPr>
+              <w:lastRenderedPageBreak/>
               <w:t>50</w:t>
             </w:r>
             <w:r>
@@ -12993,7 +13027,7 @@
         <w:rFonts w:ascii="Calibri" w:hAnsi="Calibri"/>
         <w:noProof/>
       </w:rPr>
-      <w:t>5</w:t>
+      <w:t>3</w:t>
     </w:r>
     <w:r>
       <w:rPr>
@@ -16733,7 +16767,7 @@
 </file>
 
 <file path=customXml/itemProps1.xml><?xml version="1.0" encoding="utf-8"?>
-<ds:datastoreItem xmlns:ds="http://schemas.openxmlformats.org/officeDocument/2006/customXml" ds:itemID="{024A9FBF-0AE5-48B9-9D41-B677632A774E}">
+<ds:datastoreItem xmlns:ds="http://schemas.openxmlformats.org/officeDocument/2006/customXml" ds:itemID="{C0173B42-37F6-47BF-AEA1-B8B8DC6EB245}">
   <ds:schemaRefs>
     <ds:schemaRef ds:uri="http://schemas.openxmlformats.org/officeDocument/2006/bibliography"/>
   </ds:schemaRefs>

</xml_diff>

<commit_message>
CU & DP done, need to make test asm and test simulation
</commit_message>
<xml_diff>
--- a/CS401_MP3_CONTROL_UNIT_DESIGN.docx
+++ b/CS401_MP3_CONTROL_UNIT_DESIGN.docx
@@ -1226,7 +1226,6 @@
                                       </w:rPr>
                                       <w:t xml:space="preserve">Exercise 3: </w:t>
                                     </w:r>
-                                    <w:proofErr w:type="spellStart"/>
                                     <w:r>
                                       <w:rPr>
                                         <w:rFonts w:ascii="Calibri" w:eastAsia="Calibri" w:hAnsi="Calibri"/>
@@ -1234,17 +1233,7 @@
                                         <w:sz w:val="22"/>
                                         <w:szCs w:val="22"/>
                                       </w:rPr>
-                                      <w:t>Testbench</w:t>
-                                    </w:r>
-                                    <w:proofErr w:type="spellEnd"/>
-                                    <w:r>
-                                      <w:rPr>
-                                        <w:rFonts w:ascii="Calibri" w:eastAsia="Calibri" w:hAnsi="Calibri"/>
-                                        <w:b/>
-                                        <w:sz w:val="22"/>
-                                        <w:szCs w:val="22"/>
-                                      </w:rPr>
-                                      <w:t xml:space="preserve"> for Program(s)</w:t>
+                                      <w:t>Testbench for Program(s)</w:t>
                                     </w:r>
                                   </w:p>
                                 </w:tc>
@@ -2121,7 +2110,6 @@
                                 </w:rPr>
                                 <w:t xml:space="preserve">Exercise 3: </w:t>
                               </w:r>
-                              <w:proofErr w:type="spellStart"/>
                               <w:r>
                                 <w:rPr>
                                   <w:rFonts w:ascii="Calibri" w:eastAsia="Calibri" w:hAnsi="Calibri"/>
@@ -2129,17 +2117,7 @@
                                   <w:sz w:val="22"/>
                                   <w:szCs w:val="22"/>
                                 </w:rPr>
-                                <w:t>Testbench</w:t>
-                              </w:r>
-                              <w:proofErr w:type="spellEnd"/>
-                              <w:r>
-                                <w:rPr>
-                                  <w:rFonts w:ascii="Calibri" w:eastAsia="Calibri" w:hAnsi="Calibri"/>
-                                  <w:b/>
-                                  <w:sz w:val="22"/>
-                                  <w:szCs w:val="22"/>
-                                </w:rPr>
-                                <w:t xml:space="preserve"> for Program(s)</w:t>
+                                <w:t>Testbench for Program(s)</w:t>
                               </w:r>
                             </w:p>
                           </w:tc>
@@ -2623,70 +2601,84 @@
           <w:ilvl w:val="0"/>
           <w:numId w:val="19"/>
         </w:numPr>
+        <w:rPr>
+          <w:color w:val="A6A6A6" w:themeColor="background1" w:themeShade="A6"/>
+        </w:rPr>
       </w:pPr>
       <w:r>
         <w:rPr>
           <w:rFonts w:ascii="Calibri" w:hAnsi="Calibri"/>
+          <w:color w:val="A6A6A6" w:themeColor="background1" w:themeShade="A6"/>
         </w:rPr>
         <w:t xml:space="preserve">In a multi-cycle machine, the </w:t>
       </w:r>
       <w:r>
         <w:rPr>
           <w:rFonts w:ascii="Calibri" w:hAnsi="Calibri"/>
+          <w:color w:val="A6A6A6" w:themeColor="background1" w:themeShade="A6"/>
         </w:rPr>
         <w:t xml:space="preserve">control unit </w:t>
       </w:r>
       <w:r>
         <w:rPr>
           <w:rFonts w:ascii="Calibri" w:hAnsi="Calibri"/>
+          <w:color w:val="A6A6A6" w:themeColor="background1" w:themeShade="A6"/>
         </w:rPr>
         <w:t>is implemented using a</w:t>
       </w:r>
       <w:r>
         <w:rPr>
           <w:rFonts w:ascii="Calibri" w:hAnsi="Calibri"/>
+          <w:color w:val="A6A6A6" w:themeColor="background1" w:themeShade="A6"/>
         </w:rPr>
         <w:t xml:space="preserve"> finite state machine.  In this case, each instruction op-code is the input to the machine which triggers a series of control signal states. All of the instruction share the “fetch” phase of the FSM, </w:t>
       </w:r>
       <w:r>
         <w:rPr>
           <w:rFonts w:ascii="Calibri" w:hAnsi="Calibri"/>
+          <w:color w:val="A6A6A6" w:themeColor="background1" w:themeShade="A6"/>
         </w:rPr>
         <w:t>but,</w:t>
       </w:r>
       <w:r>
         <w:rPr>
           <w:rFonts w:ascii="Calibri" w:hAnsi="Calibri"/>
+          <w:color w:val="A6A6A6" w:themeColor="background1" w:themeShade="A6"/>
         </w:rPr>
         <w:t xml:space="preserve"> after decoding,</w:t>
       </w:r>
       <w:r>
         <w:rPr>
           <w:rFonts w:ascii="Calibri" w:hAnsi="Calibri"/>
+          <w:color w:val="A6A6A6" w:themeColor="background1" w:themeShade="A6"/>
         </w:rPr>
         <w:t xml:space="preserve"> </w:t>
       </w:r>
       <w:r>
         <w:rPr>
           <w:rFonts w:ascii="Calibri" w:hAnsi="Calibri"/>
+          <w:color w:val="A6A6A6" w:themeColor="background1" w:themeShade="A6"/>
         </w:rPr>
         <w:t xml:space="preserve">each individual instruction will have a separate set of </w:t>
       </w:r>
       <w:r>
         <w:rPr>
           <w:rFonts w:ascii="Calibri" w:hAnsi="Calibri"/>
+          <w:color w:val="A6A6A6" w:themeColor="background1" w:themeShade="A6"/>
         </w:rPr>
         <w:t xml:space="preserve">states required for the execute phase of </w:t>
       </w:r>
       <w:r>
         <w:rPr>
           <w:rFonts w:ascii="Calibri" w:hAnsi="Calibri"/>
+          <w:color w:val="A6A6A6" w:themeColor="background1" w:themeShade="A6"/>
         </w:rPr>
         <w:t>the</w:t>
       </w:r>
       <w:r>
         <w:rPr>
           <w:rFonts w:ascii="Calibri" w:hAnsi="Calibri"/>
+          <w:color w:val="A6A6A6" w:themeColor="background1" w:themeShade="A6"/>
         </w:rPr>
         <w:t xml:space="preserve"> instruction.</w:t>
       </w:r>
@@ -2845,14 +2837,14 @@
       <w:tblPr>
         <w:tblStyle w:val="PlainTable1"/>
         <w:tblW w:w="0" w:type="auto"/>
-        <w:tblInd w:w="607" w:type="dxa"/>
         <w:tblLook w:val="04A0" w:firstRow="1" w:lastRow="0" w:firstColumn="1" w:lastColumn="0" w:noHBand="0" w:noVBand="1"/>
       </w:tblPr>
       <w:tblGrid>
-        <w:gridCol w:w="1881"/>
-        <w:gridCol w:w="2057"/>
-        <w:gridCol w:w="2028"/>
-        <w:gridCol w:w="2069"/>
+        <w:gridCol w:w="1805"/>
+        <w:gridCol w:w="1955"/>
+        <w:gridCol w:w="1890"/>
+        <w:gridCol w:w="1856"/>
+        <w:gridCol w:w="1957"/>
       </w:tblGrid>
       <w:tr>
         <w:trPr>
@@ -2862,7 +2854,7 @@
         <w:tc>
           <w:tcPr>
             <w:cnfStyle w:val="001000000000" w:firstRow="0" w:lastRow="0" w:firstColumn="1" w:lastColumn="0" w:oddVBand="0" w:evenVBand="0" w:oddHBand="0" w:evenHBand="0" w:firstRowFirstColumn="0" w:firstRowLastColumn="0" w:lastRowFirstColumn="0" w:lastRowLastColumn="0"/>
-            <w:tcW w:w="1881" w:type="dxa"/>
+            <w:tcW w:w="1805" w:type="dxa"/>
             <w:vAlign w:val="center"/>
           </w:tcPr>
           <w:p>
@@ -2879,7 +2871,7 @@
         </w:tc>
         <w:tc>
           <w:tcPr>
-            <w:tcW w:w="2057" w:type="dxa"/>
+            <w:tcW w:w="1955" w:type="dxa"/>
             <w:vAlign w:val="center"/>
           </w:tcPr>
           <w:p>
@@ -2905,7 +2897,7 @@
         </w:tc>
         <w:tc>
           <w:tcPr>
-            <w:tcW w:w="2028" w:type="dxa"/>
+            <w:tcW w:w="1890" w:type="dxa"/>
             <w:vAlign w:val="center"/>
           </w:tcPr>
           <w:p>
@@ -2925,22 +2917,39 @@
                 <w:b/>
                 <w:color w:val="auto"/>
               </w:rPr>
-              <w:t>Binary</w:t>
-            </w:r>
-            <w:r>
+              <w:t>Binary opcode</w:t>
+            </w:r>
+          </w:p>
+        </w:tc>
+        <w:tc>
+          <w:tcPr>
+            <w:tcW w:w="1856" w:type="dxa"/>
+            <w:vAlign w:val="center"/>
+          </w:tcPr>
+          <w:p>
+            <w:pPr>
+              <w:pStyle w:val="KEYSTROKES"/>
+              <w:jc w:val="center"/>
+              <w:cnfStyle w:val="100000000000" w:firstRow="1" w:lastRow="0" w:firstColumn="0" w:lastColumn="0" w:oddVBand="0" w:evenVBand="0" w:oddHBand="0" w:evenHBand="0" w:firstRowFirstColumn="0" w:firstRowLastColumn="0" w:lastRowFirstColumn="0" w:lastRowLastColumn="0"/>
               <w:rPr>
                 <w:rFonts w:ascii="Calibri" w:hAnsi="Calibri"/>
                 <w:b/>
                 <w:color w:val="auto"/>
               </w:rPr>
-              <w:t xml:space="preserve"> opcode</w:t>
-            </w:r>
-          </w:p>
-        </w:tc>
-        <w:tc>
-          <w:tcPr>
-            <w:tcW w:w="2069" w:type="dxa"/>
-            <w:shd w:val="clear" w:color="auto" w:fill="F2DBDB" w:themeFill="accent2" w:themeFillTint="33"/>
+            </w:pPr>
+            <w:r>
+              <w:rPr>
+                <w:rFonts w:ascii="Calibri" w:hAnsi="Calibri"/>
+                <w:b/>
+                <w:color w:val="auto"/>
+              </w:rPr>
+              <w:t>Purpose</w:t>
+            </w:r>
+          </w:p>
+        </w:tc>
+        <w:tc>
+          <w:tcPr>
+            <w:tcW w:w="1957" w:type="dxa"/>
             <w:vAlign w:val="center"/>
           </w:tcPr>
           <w:p>
@@ -2960,7 +2969,7 @@
                 <w:b/>
                 <w:color w:val="auto"/>
               </w:rPr>
-              <w:t>Purpose</w:t>
+              <w:t>Semantic</w:t>
             </w:r>
           </w:p>
         </w:tc>
@@ -2973,7 +2982,7 @@
         <w:tc>
           <w:tcPr>
             <w:cnfStyle w:val="001000000000" w:firstRow="0" w:lastRow="0" w:firstColumn="1" w:lastColumn="0" w:oddVBand="0" w:evenVBand="0" w:oddHBand="0" w:evenHBand="0" w:firstRowFirstColumn="0" w:firstRowLastColumn="0" w:lastRowFirstColumn="0" w:lastRowLastColumn="0"/>
-            <w:tcW w:w="1881" w:type="dxa"/>
+            <w:tcW w:w="1805" w:type="dxa"/>
             <w:vMerge w:val="restart"/>
             <w:vAlign w:val="center"/>
           </w:tcPr>
@@ -3005,7 +3014,7 @@
         </w:tc>
         <w:tc>
           <w:tcPr>
-            <w:tcW w:w="2057" w:type="dxa"/>
+            <w:tcW w:w="1955" w:type="dxa"/>
             <w:vAlign w:val="center"/>
           </w:tcPr>
           <w:p>
@@ -3031,7 +3040,7 @@
         </w:tc>
         <w:tc>
           <w:tcPr>
-            <w:tcW w:w="2028" w:type="dxa"/>
+            <w:tcW w:w="1890" w:type="dxa"/>
             <w:vAlign w:val="center"/>
           </w:tcPr>
           <w:p>
@@ -3057,8 +3066,7 @@
         </w:tc>
         <w:tc>
           <w:tcPr>
-            <w:tcW w:w="2069" w:type="dxa"/>
-            <w:shd w:val="clear" w:color="auto" w:fill="F2DBDB" w:themeFill="accent2" w:themeFillTint="33"/>
+            <w:tcW w:w="1856" w:type="dxa"/>
             <w:vAlign w:val="center"/>
           </w:tcPr>
           <w:p>
@@ -3078,7 +3086,33 @@
                 <w:b w:val="0"/>
                 <w:color w:val="auto"/>
               </w:rPr>
-              <w:t>Add</w:t>
+              <w:t>And</w:t>
+            </w:r>
+          </w:p>
+        </w:tc>
+        <w:tc>
+          <w:tcPr>
+            <w:tcW w:w="1957" w:type="dxa"/>
+            <w:vAlign w:val="center"/>
+          </w:tcPr>
+          <w:p>
+            <w:pPr>
+              <w:pStyle w:val="KEYSTROKES"/>
+              <w:jc w:val="center"/>
+              <w:cnfStyle w:val="000000100000" w:firstRow="0" w:lastRow="0" w:firstColumn="0" w:lastColumn="0" w:oddVBand="0" w:evenVBand="0" w:oddHBand="1" w:evenHBand="0" w:firstRowFirstColumn="0" w:firstRowLastColumn="0" w:lastRowFirstColumn="0" w:lastRowLastColumn="0"/>
+              <w:rPr>
+                <w:rFonts w:ascii="Calibri" w:hAnsi="Calibri"/>
+                <w:b w:val="0"/>
+                <w:color w:val="auto"/>
+              </w:rPr>
+            </w:pPr>
+            <w:r>
+              <w:rPr>
+                <w:rFonts w:ascii="Calibri" w:hAnsi="Calibri"/>
+                <w:b w:val="0"/>
+                <w:color w:val="auto"/>
+              </w:rPr>
+              <w:t>c = a and b</w:t>
             </w:r>
           </w:p>
         </w:tc>
@@ -3090,7 +3124,7 @@
         <w:tc>
           <w:tcPr>
             <w:cnfStyle w:val="001000000000" w:firstRow="0" w:lastRow="0" w:firstColumn="1" w:lastColumn="0" w:oddVBand="0" w:evenVBand="0" w:oddHBand="0" w:evenHBand="0" w:firstRowFirstColumn="0" w:firstRowLastColumn="0" w:lastRowFirstColumn="0" w:lastRowLastColumn="0"/>
-            <w:tcW w:w="1881" w:type="dxa"/>
+            <w:tcW w:w="1805" w:type="dxa"/>
             <w:vMerge/>
             <w:vAlign w:val="center"/>
           </w:tcPr>
@@ -3107,7 +3141,7 @@
         </w:tc>
         <w:tc>
           <w:tcPr>
-            <w:tcW w:w="2057" w:type="dxa"/>
+            <w:tcW w:w="1955" w:type="dxa"/>
             <w:vAlign w:val="center"/>
           </w:tcPr>
           <w:p>
@@ -3133,7 +3167,7 @@
         </w:tc>
         <w:tc>
           <w:tcPr>
-            <w:tcW w:w="2028" w:type="dxa"/>
+            <w:tcW w:w="1890" w:type="dxa"/>
             <w:vAlign w:val="center"/>
           </w:tcPr>
           <w:p>
@@ -3159,8 +3193,7 @@
         </w:tc>
         <w:tc>
           <w:tcPr>
-            <w:tcW w:w="2069" w:type="dxa"/>
-            <w:shd w:val="clear" w:color="auto" w:fill="F2DBDB" w:themeFill="accent2" w:themeFillTint="33"/>
+            <w:tcW w:w="1856" w:type="dxa"/>
             <w:vAlign w:val="center"/>
           </w:tcPr>
           <w:p>
@@ -3180,7 +3213,33 @@
                 <w:b w:val="0"/>
                 <w:color w:val="auto"/>
               </w:rPr>
-              <w:t>Subtract</w:t>
+              <w:t>Or</w:t>
+            </w:r>
+          </w:p>
+        </w:tc>
+        <w:tc>
+          <w:tcPr>
+            <w:tcW w:w="1957" w:type="dxa"/>
+            <w:vAlign w:val="center"/>
+          </w:tcPr>
+          <w:p>
+            <w:pPr>
+              <w:pStyle w:val="KEYSTROKES"/>
+              <w:jc w:val="center"/>
+              <w:cnfStyle w:val="000000000000" w:firstRow="0" w:lastRow="0" w:firstColumn="0" w:lastColumn="0" w:oddVBand="0" w:evenVBand="0" w:oddHBand="0" w:evenHBand="0" w:firstRowFirstColumn="0" w:firstRowLastColumn="0" w:lastRowFirstColumn="0" w:lastRowLastColumn="0"/>
+              <w:rPr>
+                <w:rFonts w:ascii="Calibri" w:hAnsi="Calibri"/>
+                <w:b w:val="0"/>
+                <w:color w:val="auto"/>
+              </w:rPr>
+            </w:pPr>
+            <w:r>
+              <w:rPr>
+                <w:rFonts w:ascii="Calibri" w:hAnsi="Calibri"/>
+                <w:b w:val="0"/>
+                <w:color w:val="auto"/>
+              </w:rPr>
+              <w:t>C = a or b</w:t>
             </w:r>
           </w:p>
         </w:tc>
@@ -3193,7 +3252,7 @@
         <w:tc>
           <w:tcPr>
             <w:cnfStyle w:val="001000000000" w:firstRow="0" w:lastRow="0" w:firstColumn="1" w:lastColumn="0" w:oddVBand="0" w:evenVBand="0" w:oddHBand="0" w:evenHBand="0" w:firstRowFirstColumn="0" w:firstRowLastColumn="0" w:lastRowFirstColumn="0" w:lastRowLastColumn="0"/>
-            <w:tcW w:w="1881" w:type="dxa"/>
+            <w:tcW w:w="1805" w:type="dxa"/>
             <w:vMerge/>
             <w:vAlign w:val="center"/>
           </w:tcPr>
@@ -3210,7 +3269,7 @@
         </w:tc>
         <w:tc>
           <w:tcPr>
-            <w:tcW w:w="2057" w:type="dxa"/>
+            <w:tcW w:w="1955" w:type="dxa"/>
             <w:vAlign w:val="center"/>
           </w:tcPr>
           <w:p>
@@ -3224,7 +3283,6 @@
                 <w:color w:val="auto"/>
               </w:rPr>
             </w:pPr>
-            <w:proofErr w:type="spellStart"/>
             <w:r>
               <w:rPr>
                 <w:rFonts w:ascii="Calibri" w:hAnsi="Calibri"/>
@@ -3233,12 +3291,11 @@
               </w:rPr>
               <w:t>Xor</w:t>
             </w:r>
-            <w:proofErr w:type="spellEnd"/>
-          </w:p>
-        </w:tc>
-        <w:tc>
-          <w:tcPr>
-            <w:tcW w:w="2028" w:type="dxa"/>
+          </w:p>
+        </w:tc>
+        <w:tc>
+          <w:tcPr>
+            <w:tcW w:w="1890" w:type="dxa"/>
             <w:vAlign w:val="center"/>
           </w:tcPr>
           <w:p>
@@ -3264,8 +3321,7 @@
         </w:tc>
         <w:tc>
           <w:tcPr>
-            <w:tcW w:w="2069" w:type="dxa"/>
-            <w:shd w:val="clear" w:color="auto" w:fill="F2DBDB" w:themeFill="accent2" w:themeFillTint="33"/>
+            <w:tcW w:w="1856" w:type="dxa"/>
             <w:vAlign w:val="center"/>
           </w:tcPr>
           <w:p>
@@ -3285,7 +3341,33 @@
                 <w:b w:val="0"/>
                 <w:color w:val="auto"/>
               </w:rPr>
-              <w:t>Multiply</w:t>
+              <w:t>Xor</w:t>
+            </w:r>
+          </w:p>
+        </w:tc>
+        <w:tc>
+          <w:tcPr>
+            <w:tcW w:w="1957" w:type="dxa"/>
+            <w:vAlign w:val="center"/>
+          </w:tcPr>
+          <w:p>
+            <w:pPr>
+              <w:pStyle w:val="KEYSTROKES"/>
+              <w:jc w:val="center"/>
+              <w:cnfStyle w:val="000000100000" w:firstRow="0" w:lastRow="0" w:firstColumn="0" w:lastColumn="0" w:oddVBand="0" w:evenVBand="0" w:oddHBand="1" w:evenHBand="0" w:firstRowFirstColumn="0" w:firstRowLastColumn="0" w:lastRowFirstColumn="0" w:lastRowLastColumn="0"/>
+              <w:rPr>
+                <w:rFonts w:ascii="Calibri" w:hAnsi="Calibri"/>
+                <w:b w:val="0"/>
+                <w:color w:val="auto"/>
+              </w:rPr>
+            </w:pPr>
+            <w:r>
+              <w:rPr>
+                <w:rFonts w:ascii="Calibri" w:hAnsi="Calibri"/>
+                <w:b w:val="0"/>
+                <w:color w:val="auto"/>
+              </w:rPr>
+              <w:t>C = a xor b</w:t>
             </w:r>
           </w:p>
         </w:tc>
@@ -3297,15 +3379,19 @@
         <w:tc>
           <w:tcPr>
             <w:cnfStyle w:val="001000000000" w:firstRow="0" w:lastRow="0" w:firstColumn="1" w:lastColumn="0" w:oddVBand="0" w:evenVBand="0" w:oddHBand="0" w:evenHBand="0" w:firstRowFirstColumn="0" w:firstRowLastColumn="0" w:lastRowFirstColumn="0" w:lastRowLastColumn="0"/>
-            <w:tcW w:w="1881" w:type="dxa"/>
+            <w:tcW w:w="1805" w:type="dxa"/>
             <w:vMerge/>
             <w:vAlign w:val="center"/>
           </w:tcPr>
-          <w:p/>
-        </w:tc>
-        <w:tc>
-          <w:tcPr>
-            <w:tcW w:w="2057" w:type="dxa"/>
+          <w:p>
+            <w:pPr>
+              <w:jc w:val="center"/>
+            </w:pPr>
+          </w:p>
+        </w:tc>
+        <w:tc>
+          <w:tcPr>
+            <w:tcW w:w="1955" w:type="dxa"/>
             <w:vAlign w:val="center"/>
           </w:tcPr>
           <w:p>
@@ -3333,7 +3419,7 @@
         </w:tc>
         <w:tc>
           <w:tcPr>
-            <w:tcW w:w="2028" w:type="dxa"/>
+            <w:tcW w:w="1890" w:type="dxa"/>
             <w:vAlign w:val="center"/>
           </w:tcPr>
           <w:p>
@@ -3359,8 +3445,7 @@
         </w:tc>
         <w:tc>
           <w:tcPr>
-            <w:tcW w:w="2069" w:type="dxa"/>
-            <w:shd w:val="clear" w:color="auto" w:fill="F2DBDB" w:themeFill="accent2" w:themeFillTint="33"/>
+            <w:tcW w:w="1856" w:type="dxa"/>
             <w:vAlign w:val="center"/>
           </w:tcPr>
           <w:p>
@@ -3382,7 +3467,35 @@
                 <w:bCs w:val="0"/>
                 <w:color w:val="auto"/>
               </w:rPr>
-              <w:t>Divide</w:t>
+              <w:t>Add</w:t>
+            </w:r>
+          </w:p>
+        </w:tc>
+        <w:tc>
+          <w:tcPr>
+            <w:tcW w:w="1957" w:type="dxa"/>
+            <w:vAlign w:val="center"/>
+          </w:tcPr>
+          <w:p>
+            <w:pPr>
+              <w:pStyle w:val="KEYSTROKES"/>
+              <w:jc w:val="center"/>
+              <w:cnfStyle w:val="000000000000" w:firstRow="0" w:lastRow="0" w:firstColumn="0" w:lastColumn="0" w:oddVBand="0" w:evenVBand="0" w:oddHBand="0" w:evenHBand="0" w:firstRowFirstColumn="0" w:firstRowLastColumn="0" w:lastRowFirstColumn="0" w:lastRowLastColumn="0"/>
+              <w:rPr>
+                <w:rFonts w:ascii="Calibri" w:hAnsi="Calibri"/>
+                <w:b w:val="0"/>
+                <w:bCs w:val="0"/>
+                <w:color w:val="auto"/>
+              </w:rPr>
+            </w:pPr>
+            <w:r>
+              <w:rPr>
+                <w:rFonts w:ascii="Calibri" w:hAnsi="Calibri"/>
+                <w:b w:val="0"/>
+                <w:bCs w:val="0"/>
+                <w:color w:val="auto"/>
+              </w:rPr>
+              <w:t>C = a + b</w:t>
             </w:r>
           </w:p>
         </w:tc>
@@ -3395,7 +3508,7 @@
         <w:tc>
           <w:tcPr>
             <w:cnfStyle w:val="001000000000" w:firstRow="0" w:lastRow="0" w:firstColumn="1" w:lastColumn="0" w:oddVBand="0" w:evenVBand="0" w:oddHBand="0" w:evenHBand="0" w:firstRowFirstColumn="0" w:firstRowLastColumn="0" w:lastRowFirstColumn="0" w:lastRowLastColumn="0"/>
-            <w:tcW w:w="1881" w:type="dxa"/>
+            <w:tcW w:w="1805" w:type="dxa"/>
             <w:vMerge/>
             <w:vAlign w:val="center"/>
           </w:tcPr>
@@ -3412,7 +3525,7 @@
         </w:tc>
         <w:tc>
           <w:tcPr>
-            <w:tcW w:w="2057" w:type="dxa"/>
+            <w:tcW w:w="1955" w:type="dxa"/>
             <w:vAlign w:val="center"/>
           </w:tcPr>
           <w:p>
@@ -3432,13 +3545,67 @@
                 <w:b w:val="0"/>
                 <w:color w:val="auto"/>
               </w:rPr>
+              <w:t>Inc</w:t>
+            </w:r>
+          </w:p>
+        </w:tc>
+        <w:tc>
+          <w:tcPr>
+            <w:tcW w:w="1890" w:type="dxa"/>
+            <w:vAlign w:val="center"/>
+          </w:tcPr>
+          <w:p>
+            <w:pPr>
+              <w:pStyle w:val="KEYSTROKES"/>
+              <w:jc w:val="center"/>
+              <w:cnfStyle w:val="000000100000" w:firstRow="0" w:lastRow="0" w:firstColumn="0" w:lastColumn="0" w:oddVBand="0" w:evenVBand="0" w:oddHBand="1" w:evenHBand="0" w:firstRowFirstColumn="0" w:firstRowLastColumn="0" w:lastRowFirstColumn="0" w:lastRowLastColumn="0"/>
+              <w:rPr>
+                <w:rFonts w:ascii="Calibri" w:hAnsi="Calibri"/>
+                <w:b w:val="0"/>
+                <w:bCs w:val="0"/>
+                <w:color w:val="auto"/>
+              </w:rPr>
+            </w:pPr>
+            <w:r>
+              <w:rPr>
+                <w:rFonts w:ascii="Calibri" w:hAnsi="Calibri"/>
+                <w:b w:val="0"/>
+                <w:bCs w:val="0"/>
+                <w:color w:val="auto"/>
+              </w:rPr>
+              <w:t>0001 0100</w:t>
+            </w:r>
+          </w:p>
+        </w:tc>
+        <w:tc>
+          <w:tcPr>
+            <w:tcW w:w="1856" w:type="dxa"/>
+            <w:vAlign w:val="center"/>
+          </w:tcPr>
+          <w:p>
+            <w:pPr>
+              <w:pStyle w:val="KEYSTROKES"/>
+              <w:jc w:val="center"/>
+              <w:cnfStyle w:val="000000100000" w:firstRow="0" w:lastRow="0" w:firstColumn="0" w:lastColumn="0" w:oddVBand="0" w:evenVBand="0" w:oddHBand="1" w:evenHBand="0" w:firstRowFirstColumn="0" w:firstRowLastColumn="0" w:lastRowFirstColumn="0" w:lastRowLastColumn="0"/>
+              <w:rPr>
+                <w:rFonts w:ascii="Calibri" w:hAnsi="Calibri"/>
+                <w:b w:val="0"/>
+                <w:color w:val="auto"/>
+              </w:rPr>
+            </w:pPr>
+            <w:r>
+              <w:rPr>
+                <w:rFonts w:ascii="Calibri" w:hAnsi="Calibri"/>
+                <w:b w:val="0"/>
+                <w:color w:val="auto"/>
+              </w:rPr>
               <w:t>Increment</w:t>
             </w:r>
           </w:p>
         </w:tc>
         <w:tc>
           <w:tcPr>
-            <w:tcW w:w="2028" w:type="dxa"/>
+            <w:tcW w:w="1957" w:type="dxa"/>
             <w:vAlign w:val="center"/>
           </w:tcPr>
           <w:p>
@@ -3449,45 +3616,16 @@
               <w:rPr>
                 <w:rFonts w:ascii="Calibri" w:hAnsi="Calibri"/>
                 <w:b w:val="0"/>
-                <w:bCs w:val="0"/>
-                <w:color w:val="auto"/>
-              </w:rPr>
-            </w:pPr>
-            <w:r>
-              <w:rPr>
-                <w:rFonts w:ascii="Calibri" w:hAnsi="Calibri"/>
-                <w:b w:val="0"/>
-                <w:bCs w:val="0"/>
-                <w:color w:val="auto"/>
-              </w:rPr>
-              <w:t>0001 0100</w:t>
-            </w:r>
-          </w:p>
-        </w:tc>
-        <w:tc>
-          <w:tcPr>
-            <w:tcW w:w="2069" w:type="dxa"/>
-            <w:shd w:val="clear" w:color="auto" w:fill="F2DBDB" w:themeFill="accent2" w:themeFillTint="33"/>
-            <w:vAlign w:val="center"/>
-          </w:tcPr>
-          <w:p>
-            <w:pPr>
-              <w:pStyle w:val="KEYSTROKES"/>
-              <w:jc w:val="center"/>
-              <w:cnfStyle w:val="000000100000" w:firstRow="0" w:lastRow="0" w:firstColumn="0" w:lastColumn="0" w:oddVBand="0" w:evenVBand="0" w:oddHBand="1" w:evenHBand="0" w:firstRowFirstColumn="0" w:firstRowLastColumn="0" w:lastRowFirstColumn="0" w:lastRowLastColumn="0"/>
-              <w:rPr>
-                <w:rFonts w:ascii="Calibri" w:hAnsi="Calibri"/>
-                <w:b w:val="0"/>
-                <w:color w:val="auto"/>
-              </w:rPr>
-            </w:pPr>
-            <w:r>
-              <w:rPr>
-                <w:rFonts w:ascii="Calibri" w:hAnsi="Calibri"/>
-                <w:b w:val="0"/>
-                <w:color w:val="auto"/>
-              </w:rPr>
-              <w:t>Modulus</w:t>
+                <w:color w:val="auto"/>
+              </w:rPr>
+            </w:pPr>
+            <w:r>
+              <w:rPr>
+                <w:rFonts w:ascii="Calibri" w:hAnsi="Calibri"/>
+                <w:b w:val="0"/>
+                <w:color w:val="auto"/>
+              </w:rPr>
+              <w:t>C = a++</w:t>
             </w:r>
           </w:p>
         </w:tc>
@@ -3499,15 +3637,19 @@
         <w:tc>
           <w:tcPr>
             <w:cnfStyle w:val="001000000000" w:firstRow="0" w:lastRow="0" w:firstColumn="1" w:lastColumn="0" w:oddVBand="0" w:evenVBand="0" w:oddHBand="0" w:evenHBand="0" w:firstRowFirstColumn="0" w:firstRowLastColumn="0" w:lastRowFirstColumn="0" w:lastRowLastColumn="0"/>
-            <w:tcW w:w="1881" w:type="dxa"/>
+            <w:tcW w:w="1805" w:type="dxa"/>
             <w:vMerge/>
             <w:vAlign w:val="center"/>
           </w:tcPr>
-          <w:p/>
-        </w:tc>
-        <w:tc>
-          <w:tcPr>
-            <w:tcW w:w="2057" w:type="dxa"/>
+          <w:p>
+            <w:pPr>
+              <w:jc w:val="center"/>
+            </w:pPr>
+          </w:p>
+        </w:tc>
+        <w:tc>
+          <w:tcPr>
+            <w:tcW w:w="1955" w:type="dxa"/>
             <w:vAlign w:val="center"/>
           </w:tcPr>
           <w:p>
@@ -3529,13 +3671,13 @@
                 <w:bCs w:val="0"/>
                 <w:color w:val="auto"/>
               </w:rPr>
-              <w:t>Multiply</w:t>
-            </w:r>
-          </w:p>
-        </w:tc>
-        <w:tc>
-          <w:tcPr>
-            <w:tcW w:w="2028" w:type="dxa"/>
+              <w:t>Mul</w:t>
+            </w:r>
+          </w:p>
+        </w:tc>
+        <w:tc>
+          <w:tcPr>
+            <w:tcW w:w="1890" w:type="dxa"/>
             <w:vAlign w:val="center"/>
           </w:tcPr>
           <w:p>
@@ -3561,8 +3703,7 @@
         </w:tc>
         <w:tc>
           <w:tcPr>
-            <w:tcW w:w="2069" w:type="dxa"/>
-            <w:shd w:val="clear" w:color="auto" w:fill="F2DBDB" w:themeFill="accent2" w:themeFillTint="33"/>
+            <w:tcW w:w="1856" w:type="dxa"/>
             <w:vAlign w:val="center"/>
           </w:tcPr>
           <w:p>
@@ -3584,7 +3725,46 @@
                 <w:bCs w:val="0"/>
                 <w:color w:val="auto"/>
               </w:rPr>
-              <w:t>And</w:t>
+              <w:t>Multip</w:t>
+            </w:r>
+            <w:bookmarkStart w:id="0" w:name="_GoBack"/>
+            <w:bookmarkEnd w:id="0"/>
+            <w:r>
+              <w:rPr>
+                <w:rFonts w:ascii="Calibri" w:hAnsi="Calibri"/>
+                <w:b w:val="0"/>
+                <w:bCs w:val="0"/>
+                <w:color w:val="auto"/>
+              </w:rPr>
+              <w:t>ly</w:t>
+            </w:r>
+          </w:p>
+        </w:tc>
+        <w:tc>
+          <w:tcPr>
+            <w:tcW w:w="1957" w:type="dxa"/>
+            <w:vAlign w:val="center"/>
+          </w:tcPr>
+          <w:p>
+            <w:pPr>
+              <w:pStyle w:val="KEYSTROKES"/>
+              <w:jc w:val="center"/>
+              <w:cnfStyle w:val="000000000000" w:firstRow="0" w:lastRow="0" w:firstColumn="0" w:lastColumn="0" w:oddVBand="0" w:evenVBand="0" w:oddHBand="0" w:evenHBand="0" w:firstRowFirstColumn="0" w:firstRowLastColumn="0" w:lastRowFirstColumn="0" w:lastRowLastColumn="0"/>
+              <w:rPr>
+                <w:rFonts w:ascii="Calibri" w:hAnsi="Calibri"/>
+                <w:b w:val="0"/>
+                <w:bCs w:val="0"/>
+                <w:color w:val="auto"/>
+              </w:rPr>
+            </w:pPr>
+            <w:r>
+              <w:rPr>
+                <w:rFonts w:ascii="Calibri" w:hAnsi="Calibri"/>
+                <w:b w:val="0"/>
+                <w:bCs w:val="0"/>
+                <w:color w:val="auto"/>
+              </w:rPr>
+              <w:t>C = a * b</w:t>
             </w:r>
           </w:p>
         </w:tc>
@@ -3597,15 +3777,19 @@
         <w:tc>
           <w:tcPr>
             <w:cnfStyle w:val="001000000000" w:firstRow="0" w:lastRow="0" w:firstColumn="1" w:lastColumn="0" w:oddVBand="0" w:evenVBand="0" w:oddHBand="0" w:evenHBand="0" w:firstRowFirstColumn="0" w:firstRowLastColumn="0" w:lastRowFirstColumn="0" w:lastRowLastColumn="0"/>
-            <w:tcW w:w="1881" w:type="dxa"/>
+            <w:tcW w:w="1805" w:type="dxa"/>
             <w:vMerge/>
             <w:vAlign w:val="center"/>
           </w:tcPr>
-          <w:p/>
-        </w:tc>
-        <w:tc>
-          <w:tcPr>
-            <w:tcW w:w="2057" w:type="dxa"/>
+          <w:p>
+            <w:pPr>
+              <w:jc w:val="center"/>
+            </w:pPr>
+          </w:p>
+        </w:tc>
+        <w:tc>
+          <w:tcPr>
+            <w:tcW w:w="1955" w:type="dxa"/>
             <w:vAlign w:val="center"/>
           </w:tcPr>
           <w:p>
@@ -3627,13 +3811,69 @@
                 <w:bCs w:val="0"/>
                 <w:color w:val="auto"/>
               </w:rPr>
+              <w:t>div</w:t>
+            </w:r>
+          </w:p>
+        </w:tc>
+        <w:tc>
+          <w:tcPr>
+            <w:tcW w:w="1890" w:type="dxa"/>
+            <w:vAlign w:val="center"/>
+          </w:tcPr>
+          <w:p>
+            <w:pPr>
+              <w:pStyle w:val="KEYSTROKES"/>
+              <w:jc w:val="center"/>
+              <w:cnfStyle w:val="000000100000" w:firstRow="0" w:lastRow="0" w:firstColumn="0" w:lastColumn="0" w:oddVBand="0" w:evenVBand="0" w:oddHBand="1" w:evenHBand="0" w:firstRowFirstColumn="0" w:firstRowLastColumn="0" w:lastRowFirstColumn="0" w:lastRowLastColumn="0"/>
+              <w:rPr>
+                <w:rFonts w:ascii="Calibri" w:hAnsi="Calibri"/>
+                <w:b w:val="0"/>
+                <w:bCs w:val="0"/>
+                <w:color w:val="auto"/>
+              </w:rPr>
+            </w:pPr>
+            <w:r>
+              <w:rPr>
+                <w:rFonts w:ascii="Calibri" w:hAnsi="Calibri"/>
+                <w:b w:val="0"/>
+                <w:bCs w:val="0"/>
+                <w:color w:val="auto"/>
+              </w:rPr>
+              <w:t>0001 0110</w:t>
+            </w:r>
+          </w:p>
+        </w:tc>
+        <w:tc>
+          <w:tcPr>
+            <w:tcW w:w="1856" w:type="dxa"/>
+            <w:vAlign w:val="center"/>
+          </w:tcPr>
+          <w:p>
+            <w:pPr>
+              <w:pStyle w:val="KEYSTROKES"/>
+              <w:jc w:val="center"/>
+              <w:cnfStyle w:val="000000100000" w:firstRow="0" w:lastRow="0" w:firstColumn="0" w:lastColumn="0" w:oddVBand="0" w:evenVBand="0" w:oddHBand="1" w:evenHBand="0" w:firstRowFirstColumn="0" w:firstRowLastColumn="0" w:lastRowFirstColumn="0" w:lastRowLastColumn="0"/>
+              <w:rPr>
+                <w:rFonts w:ascii="Calibri" w:hAnsi="Calibri"/>
+                <w:b w:val="0"/>
+                <w:bCs w:val="0"/>
+                <w:color w:val="auto"/>
+              </w:rPr>
+            </w:pPr>
+            <w:r>
+              <w:rPr>
+                <w:rFonts w:ascii="Calibri" w:hAnsi="Calibri"/>
+                <w:b w:val="0"/>
+                <w:bCs w:val="0"/>
+                <w:color w:val="auto"/>
+              </w:rPr>
               <w:t>Division</w:t>
             </w:r>
           </w:p>
         </w:tc>
         <w:tc>
           <w:tcPr>
-            <w:tcW w:w="2028" w:type="dxa"/>
+            <w:tcW w:w="1957" w:type="dxa"/>
             <w:vAlign w:val="center"/>
           </w:tcPr>
           <w:p>
@@ -3655,36 +3895,7 @@
                 <w:bCs w:val="0"/>
                 <w:color w:val="auto"/>
               </w:rPr>
-              <w:t>0001 0110</w:t>
-            </w:r>
-          </w:p>
-        </w:tc>
-        <w:tc>
-          <w:tcPr>
-            <w:tcW w:w="2069" w:type="dxa"/>
-            <w:shd w:val="clear" w:color="auto" w:fill="F2DBDB" w:themeFill="accent2" w:themeFillTint="33"/>
-            <w:vAlign w:val="center"/>
-          </w:tcPr>
-          <w:p>
-            <w:pPr>
-              <w:pStyle w:val="KEYSTROKES"/>
-              <w:jc w:val="center"/>
-              <w:cnfStyle w:val="000000100000" w:firstRow="0" w:lastRow="0" w:firstColumn="0" w:lastColumn="0" w:oddVBand="0" w:evenVBand="0" w:oddHBand="1" w:evenHBand="0" w:firstRowFirstColumn="0" w:firstRowLastColumn="0" w:lastRowFirstColumn="0" w:lastRowLastColumn="0"/>
-              <w:rPr>
-                <w:rFonts w:ascii="Calibri" w:hAnsi="Calibri"/>
-                <w:b w:val="0"/>
-                <w:bCs w:val="0"/>
-                <w:color w:val="auto"/>
-              </w:rPr>
-            </w:pPr>
-            <w:r>
-              <w:rPr>
-                <w:rFonts w:ascii="Calibri" w:hAnsi="Calibri"/>
-                <w:b w:val="0"/>
-                <w:bCs w:val="0"/>
-                <w:color w:val="auto"/>
-              </w:rPr>
-              <w:t>Or</w:t>
+              <w:t>C = a / b</w:t>
             </w:r>
           </w:p>
         </w:tc>
@@ -3696,15 +3907,19 @@
         <w:tc>
           <w:tcPr>
             <w:cnfStyle w:val="001000000000" w:firstRow="0" w:lastRow="0" w:firstColumn="1" w:lastColumn="0" w:oddVBand="0" w:evenVBand="0" w:oddHBand="0" w:evenHBand="0" w:firstRowFirstColumn="0" w:firstRowLastColumn="0" w:lastRowFirstColumn="0" w:lastRowLastColumn="0"/>
-            <w:tcW w:w="1881" w:type="dxa"/>
+            <w:tcW w:w="1805" w:type="dxa"/>
             <w:vMerge/>
             <w:vAlign w:val="center"/>
           </w:tcPr>
-          <w:p/>
-        </w:tc>
-        <w:tc>
-          <w:tcPr>
-            <w:tcW w:w="2057" w:type="dxa"/>
+          <w:p>
+            <w:pPr>
+              <w:jc w:val="center"/>
+            </w:pPr>
+          </w:p>
+        </w:tc>
+        <w:tc>
+          <w:tcPr>
+            <w:tcW w:w="1955" w:type="dxa"/>
             <w:vAlign w:val="center"/>
           </w:tcPr>
           <w:p>
@@ -3726,13 +3941,69 @@
                 <w:bCs w:val="0"/>
                 <w:color w:val="auto"/>
               </w:rPr>
+              <w:t>mod</w:t>
+            </w:r>
+          </w:p>
+        </w:tc>
+        <w:tc>
+          <w:tcPr>
+            <w:tcW w:w="1890" w:type="dxa"/>
+            <w:vAlign w:val="center"/>
+          </w:tcPr>
+          <w:p>
+            <w:pPr>
+              <w:pStyle w:val="KEYSTROKES"/>
+              <w:jc w:val="center"/>
+              <w:cnfStyle w:val="000000000000" w:firstRow="0" w:lastRow="0" w:firstColumn="0" w:lastColumn="0" w:oddVBand="0" w:evenVBand="0" w:oddHBand="0" w:evenHBand="0" w:firstRowFirstColumn="0" w:firstRowLastColumn="0" w:lastRowFirstColumn="0" w:lastRowLastColumn="0"/>
+              <w:rPr>
+                <w:rFonts w:ascii="Calibri" w:hAnsi="Calibri"/>
+                <w:b w:val="0"/>
+                <w:bCs w:val="0"/>
+                <w:color w:val="auto"/>
+              </w:rPr>
+            </w:pPr>
+            <w:r>
+              <w:rPr>
+                <w:rFonts w:ascii="Calibri" w:hAnsi="Calibri"/>
+                <w:b w:val="0"/>
+                <w:bCs w:val="0"/>
+                <w:color w:val="auto"/>
+              </w:rPr>
+              <w:t>0001 0111</w:t>
+            </w:r>
+          </w:p>
+        </w:tc>
+        <w:tc>
+          <w:tcPr>
+            <w:tcW w:w="1856" w:type="dxa"/>
+            <w:vAlign w:val="center"/>
+          </w:tcPr>
+          <w:p>
+            <w:pPr>
+              <w:pStyle w:val="KEYSTROKES"/>
+              <w:jc w:val="center"/>
+              <w:cnfStyle w:val="000000000000" w:firstRow="0" w:lastRow="0" w:firstColumn="0" w:lastColumn="0" w:oddVBand="0" w:evenVBand="0" w:oddHBand="0" w:evenHBand="0" w:firstRowFirstColumn="0" w:firstRowLastColumn="0" w:lastRowFirstColumn="0" w:lastRowLastColumn="0"/>
+              <w:rPr>
+                <w:rFonts w:ascii="Calibri" w:hAnsi="Calibri"/>
+                <w:b w:val="0"/>
+                <w:bCs w:val="0"/>
+                <w:color w:val="auto"/>
+              </w:rPr>
+            </w:pPr>
+            <w:r>
+              <w:rPr>
+                <w:rFonts w:ascii="Calibri" w:hAnsi="Calibri"/>
+                <w:b w:val="0"/>
+                <w:bCs w:val="0"/>
+                <w:color w:val="auto"/>
+              </w:rPr>
               <w:t>Modulus</w:t>
             </w:r>
           </w:p>
         </w:tc>
         <w:tc>
           <w:tcPr>
-            <w:tcW w:w="2028" w:type="dxa"/>
+            <w:tcW w:w="1957" w:type="dxa"/>
             <w:vAlign w:val="center"/>
           </w:tcPr>
           <w:p>
@@ -3754,36 +4025,7 @@
                 <w:bCs w:val="0"/>
                 <w:color w:val="auto"/>
               </w:rPr>
-              <w:t>0001 0111</w:t>
-            </w:r>
-          </w:p>
-        </w:tc>
-        <w:tc>
-          <w:tcPr>
-            <w:tcW w:w="2069" w:type="dxa"/>
-            <w:shd w:val="clear" w:color="auto" w:fill="F2DBDB" w:themeFill="accent2" w:themeFillTint="33"/>
-            <w:vAlign w:val="center"/>
-          </w:tcPr>
-          <w:p>
-            <w:pPr>
-              <w:pStyle w:val="KEYSTROKES"/>
-              <w:jc w:val="center"/>
-              <w:cnfStyle w:val="000000000000" w:firstRow="0" w:lastRow="0" w:firstColumn="0" w:lastColumn="0" w:oddVBand="0" w:evenVBand="0" w:oddHBand="0" w:evenHBand="0" w:firstRowFirstColumn="0" w:firstRowLastColumn="0" w:lastRowFirstColumn="0" w:lastRowLastColumn="0"/>
-              <w:rPr>
-                <w:rFonts w:ascii="Calibri" w:hAnsi="Calibri"/>
-                <w:b w:val="0"/>
-                <w:bCs w:val="0"/>
-                <w:color w:val="auto"/>
-              </w:rPr>
-            </w:pPr>
-            <w:r>
-              <w:rPr>
-                <w:rFonts w:ascii="Calibri" w:hAnsi="Calibri"/>
-                <w:b w:val="0"/>
-                <w:bCs w:val="0"/>
-                <w:color w:val="auto"/>
-              </w:rPr>
-              <w:t>%</w:t>
+              <w:t>C = a % b</w:t>
             </w:r>
           </w:p>
         </w:tc>
@@ -3796,15 +4038,19 @@
         <w:tc>
           <w:tcPr>
             <w:cnfStyle w:val="001000000000" w:firstRow="0" w:lastRow="0" w:firstColumn="1" w:lastColumn="0" w:oddVBand="0" w:evenVBand="0" w:oddHBand="0" w:evenHBand="0" w:firstRowFirstColumn="0" w:firstRowLastColumn="0" w:lastRowFirstColumn="0" w:lastRowLastColumn="0"/>
-            <w:tcW w:w="1881" w:type="dxa"/>
+            <w:tcW w:w="1805" w:type="dxa"/>
             <w:vMerge/>
             <w:vAlign w:val="center"/>
           </w:tcPr>
-          <w:p/>
-        </w:tc>
-        <w:tc>
-          <w:tcPr>
-            <w:tcW w:w="2057" w:type="dxa"/>
+          <w:p>
+            <w:pPr>
+              <w:jc w:val="center"/>
+            </w:pPr>
+          </w:p>
+        </w:tc>
+        <w:tc>
+          <w:tcPr>
+            <w:tcW w:w="1955" w:type="dxa"/>
             <w:vAlign w:val="center"/>
           </w:tcPr>
           <w:p>
@@ -3819,7 +4065,6 @@
                 <w:color w:val="auto"/>
               </w:rPr>
             </w:pPr>
-            <w:proofErr w:type="spellStart"/>
             <w:r>
               <w:rPr>
                 <w:rFonts w:ascii="Calibri" w:hAnsi="Calibri"/>
@@ -3829,12 +4074,11 @@
               </w:rPr>
               <w:t>Nand</w:t>
             </w:r>
-            <w:proofErr w:type="spellEnd"/>
-          </w:p>
-        </w:tc>
-        <w:tc>
-          <w:tcPr>
-            <w:tcW w:w="2028" w:type="dxa"/>
+          </w:p>
+        </w:tc>
+        <w:tc>
+          <w:tcPr>
+            <w:tcW w:w="1890" w:type="dxa"/>
             <w:vAlign w:val="center"/>
           </w:tcPr>
           <w:p>
@@ -3860,8 +4104,7 @@
         </w:tc>
         <w:tc>
           <w:tcPr>
-            <w:tcW w:w="2069" w:type="dxa"/>
-            <w:shd w:val="clear" w:color="auto" w:fill="F2DBDB" w:themeFill="accent2" w:themeFillTint="33"/>
+            <w:tcW w:w="1856" w:type="dxa"/>
             <w:vAlign w:val="center"/>
           </w:tcPr>
           <w:p>
@@ -3876,6 +4119,43 @@
                 <w:color w:val="auto"/>
               </w:rPr>
             </w:pPr>
+            <w:r>
+              <w:rPr>
+                <w:rFonts w:ascii="Calibri" w:hAnsi="Calibri"/>
+                <w:b w:val="0"/>
+                <w:bCs w:val="0"/>
+                <w:color w:val="auto"/>
+              </w:rPr>
+              <w:t>Nand</w:t>
+            </w:r>
+          </w:p>
+        </w:tc>
+        <w:tc>
+          <w:tcPr>
+            <w:tcW w:w="1957" w:type="dxa"/>
+            <w:vAlign w:val="center"/>
+          </w:tcPr>
+          <w:p>
+            <w:pPr>
+              <w:pStyle w:val="KEYSTROKES"/>
+              <w:jc w:val="center"/>
+              <w:cnfStyle w:val="000000100000" w:firstRow="0" w:lastRow="0" w:firstColumn="0" w:lastColumn="0" w:oddVBand="0" w:evenVBand="0" w:oddHBand="1" w:evenHBand="0" w:firstRowFirstColumn="0" w:firstRowLastColumn="0" w:lastRowFirstColumn="0" w:lastRowLastColumn="0"/>
+              <w:rPr>
+                <w:rFonts w:ascii="Calibri" w:hAnsi="Calibri"/>
+                <w:b w:val="0"/>
+                <w:bCs w:val="0"/>
+                <w:color w:val="auto"/>
+              </w:rPr>
+            </w:pPr>
+            <w:r>
+              <w:rPr>
+                <w:rFonts w:ascii="Calibri" w:hAnsi="Calibri"/>
+                <w:b w:val="0"/>
+                <w:bCs w:val="0"/>
+                <w:color w:val="auto"/>
+              </w:rPr>
+              <w:t>C = a nand b</w:t>
+            </w:r>
           </w:p>
         </w:tc>
       </w:tr>
@@ -3886,15 +4166,19 @@
         <w:tc>
           <w:tcPr>
             <w:cnfStyle w:val="001000000000" w:firstRow="0" w:lastRow="0" w:firstColumn="1" w:lastColumn="0" w:oddVBand="0" w:evenVBand="0" w:oddHBand="0" w:evenHBand="0" w:firstRowFirstColumn="0" w:firstRowLastColumn="0" w:lastRowFirstColumn="0" w:lastRowLastColumn="0"/>
-            <w:tcW w:w="1881" w:type="dxa"/>
+            <w:tcW w:w="1805" w:type="dxa"/>
             <w:vMerge/>
             <w:vAlign w:val="center"/>
           </w:tcPr>
-          <w:p/>
-        </w:tc>
-        <w:tc>
-          <w:tcPr>
-            <w:tcW w:w="2057" w:type="dxa"/>
+          <w:p>
+            <w:pPr>
+              <w:jc w:val="center"/>
+            </w:pPr>
+          </w:p>
+        </w:tc>
+        <w:tc>
+          <w:tcPr>
+            <w:tcW w:w="1955" w:type="dxa"/>
             <w:vAlign w:val="center"/>
           </w:tcPr>
           <w:p>
@@ -3922,7 +4206,7 @@
         </w:tc>
         <w:tc>
           <w:tcPr>
-            <w:tcW w:w="2028" w:type="dxa"/>
+            <w:tcW w:w="1890" w:type="dxa"/>
             <w:vAlign w:val="center"/>
           </w:tcPr>
           <w:p>
@@ -3948,8 +4232,7 @@
         </w:tc>
         <w:tc>
           <w:tcPr>
-            <w:tcW w:w="2069" w:type="dxa"/>
-            <w:shd w:val="clear" w:color="auto" w:fill="F2DBDB" w:themeFill="accent2" w:themeFillTint="33"/>
+            <w:tcW w:w="1856" w:type="dxa"/>
             <w:vAlign w:val="center"/>
           </w:tcPr>
           <w:p>
@@ -3964,6 +4247,43 @@
                 <w:color w:val="auto"/>
               </w:rPr>
             </w:pPr>
+            <w:r>
+              <w:rPr>
+                <w:rFonts w:ascii="Calibri" w:hAnsi="Calibri"/>
+                <w:b w:val="0"/>
+                <w:bCs w:val="0"/>
+                <w:color w:val="auto"/>
+              </w:rPr>
+              <w:t>Nor</w:t>
+            </w:r>
+          </w:p>
+        </w:tc>
+        <w:tc>
+          <w:tcPr>
+            <w:tcW w:w="1957" w:type="dxa"/>
+            <w:vAlign w:val="center"/>
+          </w:tcPr>
+          <w:p>
+            <w:pPr>
+              <w:pStyle w:val="KEYSTROKES"/>
+              <w:jc w:val="center"/>
+              <w:cnfStyle w:val="000000000000" w:firstRow="0" w:lastRow="0" w:firstColumn="0" w:lastColumn="0" w:oddVBand="0" w:evenVBand="0" w:oddHBand="0" w:evenHBand="0" w:firstRowFirstColumn="0" w:firstRowLastColumn="0" w:lastRowFirstColumn="0" w:lastRowLastColumn="0"/>
+              <w:rPr>
+                <w:rFonts w:ascii="Calibri" w:hAnsi="Calibri"/>
+                <w:b w:val="0"/>
+                <w:bCs w:val="0"/>
+                <w:color w:val="auto"/>
+              </w:rPr>
+            </w:pPr>
+            <w:r>
+              <w:rPr>
+                <w:rFonts w:ascii="Calibri" w:hAnsi="Calibri"/>
+                <w:b w:val="0"/>
+                <w:bCs w:val="0"/>
+                <w:color w:val="auto"/>
+              </w:rPr>
+              <w:t>C = a nor b</w:t>
+            </w:r>
           </w:p>
         </w:tc>
       </w:tr>
@@ -3975,15 +4295,19 @@
         <w:tc>
           <w:tcPr>
             <w:cnfStyle w:val="001000000000" w:firstRow="0" w:lastRow="0" w:firstColumn="1" w:lastColumn="0" w:oddVBand="0" w:evenVBand="0" w:oddHBand="0" w:evenHBand="0" w:firstRowFirstColumn="0" w:firstRowLastColumn="0" w:lastRowFirstColumn="0" w:lastRowLastColumn="0"/>
-            <w:tcW w:w="1881" w:type="dxa"/>
+            <w:tcW w:w="1805" w:type="dxa"/>
             <w:vMerge/>
             <w:vAlign w:val="center"/>
           </w:tcPr>
-          <w:p/>
-        </w:tc>
-        <w:tc>
-          <w:tcPr>
-            <w:tcW w:w="2057" w:type="dxa"/>
+          <w:p>
+            <w:pPr>
+              <w:jc w:val="center"/>
+            </w:pPr>
+          </w:p>
+        </w:tc>
+        <w:tc>
+          <w:tcPr>
+            <w:tcW w:w="1955" w:type="dxa"/>
             <w:vAlign w:val="center"/>
           </w:tcPr>
           <w:p>
@@ -4011,7 +4335,7 @@
         </w:tc>
         <w:tc>
           <w:tcPr>
-            <w:tcW w:w="2028" w:type="dxa"/>
+            <w:tcW w:w="1890" w:type="dxa"/>
             <w:vAlign w:val="center"/>
           </w:tcPr>
           <w:p>
@@ -4037,8 +4361,7 @@
         </w:tc>
         <w:tc>
           <w:tcPr>
-            <w:tcW w:w="2069" w:type="dxa"/>
-            <w:shd w:val="clear" w:color="auto" w:fill="F2DBDB" w:themeFill="accent2" w:themeFillTint="33"/>
+            <w:tcW w:w="1856" w:type="dxa"/>
             <w:vAlign w:val="center"/>
           </w:tcPr>
           <w:p>
@@ -4053,6 +4376,43 @@
                 <w:color w:val="auto"/>
               </w:rPr>
             </w:pPr>
+            <w:r>
+              <w:rPr>
+                <w:rFonts w:ascii="Calibri" w:hAnsi="Calibri"/>
+                <w:b w:val="0"/>
+                <w:bCs w:val="0"/>
+                <w:color w:val="auto"/>
+              </w:rPr>
+              <w:t>Not</w:t>
+            </w:r>
+          </w:p>
+        </w:tc>
+        <w:tc>
+          <w:tcPr>
+            <w:tcW w:w="1957" w:type="dxa"/>
+            <w:vAlign w:val="center"/>
+          </w:tcPr>
+          <w:p>
+            <w:pPr>
+              <w:pStyle w:val="KEYSTROKES"/>
+              <w:jc w:val="center"/>
+              <w:cnfStyle w:val="000000100000" w:firstRow="0" w:lastRow="0" w:firstColumn="0" w:lastColumn="0" w:oddVBand="0" w:evenVBand="0" w:oddHBand="1" w:evenHBand="0" w:firstRowFirstColumn="0" w:firstRowLastColumn="0" w:lastRowFirstColumn="0" w:lastRowLastColumn="0"/>
+              <w:rPr>
+                <w:rFonts w:ascii="Calibri" w:hAnsi="Calibri"/>
+                <w:b w:val="0"/>
+                <w:bCs w:val="0"/>
+                <w:color w:val="auto"/>
+              </w:rPr>
+            </w:pPr>
+            <w:r>
+              <w:rPr>
+                <w:rFonts w:ascii="Calibri" w:hAnsi="Calibri"/>
+                <w:b w:val="0"/>
+                <w:bCs w:val="0"/>
+                <w:color w:val="auto"/>
+              </w:rPr>
+              <w:t>C = not a</w:t>
+            </w:r>
           </w:p>
         </w:tc>
       </w:tr>
@@ -4063,15 +4423,19 @@
         <w:tc>
           <w:tcPr>
             <w:cnfStyle w:val="001000000000" w:firstRow="0" w:lastRow="0" w:firstColumn="1" w:lastColumn="0" w:oddVBand="0" w:evenVBand="0" w:oddHBand="0" w:evenHBand="0" w:firstRowFirstColumn="0" w:firstRowLastColumn="0" w:lastRowFirstColumn="0" w:lastRowLastColumn="0"/>
-            <w:tcW w:w="1881" w:type="dxa"/>
+            <w:tcW w:w="1805" w:type="dxa"/>
             <w:vMerge/>
             <w:vAlign w:val="center"/>
           </w:tcPr>
-          <w:p/>
-        </w:tc>
-        <w:tc>
-          <w:tcPr>
-            <w:tcW w:w="2057" w:type="dxa"/>
+          <w:p>
+            <w:pPr>
+              <w:jc w:val="center"/>
+            </w:pPr>
+          </w:p>
+        </w:tc>
+        <w:tc>
+          <w:tcPr>
+            <w:tcW w:w="1955" w:type="dxa"/>
             <w:vAlign w:val="center"/>
           </w:tcPr>
           <w:p>
@@ -4093,13 +4457,67 @@
                 <w:bCs w:val="0"/>
                 <w:color w:val="auto"/>
               </w:rPr>
+              <w:t>sub</w:t>
+            </w:r>
+          </w:p>
+        </w:tc>
+        <w:tc>
+          <w:tcPr>
+            <w:tcW w:w="1890" w:type="dxa"/>
+            <w:vAlign w:val="center"/>
+          </w:tcPr>
+          <w:p>
+            <w:pPr>
+              <w:pStyle w:val="KEYSTROKES"/>
+              <w:jc w:val="center"/>
+              <w:cnfStyle w:val="000000000000" w:firstRow="0" w:lastRow="0" w:firstColumn="0" w:lastColumn="0" w:oddVBand="0" w:evenVBand="0" w:oddHBand="0" w:evenHBand="0" w:firstRowFirstColumn="0" w:firstRowLastColumn="0" w:lastRowFirstColumn="0" w:lastRowLastColumn="0"/>
+              <w:rPr>
+                <w:rFonts w:ascii="Calibri" w:hAnsi="Calibri"/>
+                <w:b w:val="0"/>
+                <w:color w:val="auto"/>
+              </w:rPr>
+            </w:pPr>
+            <w:r>
+              <w:rPr>
+                <w:rFonts w:ascii="Calibri" w:hAnsi="Calibri"/>
+                <w:b w:val="0"/>
+                <w:color w:val="auto"/>
+              </w:rPr>
+              <w:t>0001 1011</w:t>
+            </w:r>
+          </w:p>
+        </w:tc>
+        <w:tc>
+          <w:tcPr>
+            <w:tcW w:w="1856" w:type="dxa"/>
+            <w:vAlign w:val="center"/>
+          </w:tcPr>
+          <w:p>
+            <w:pPr>
+              <w:pStyle w:val="KEYSTROKES"/>
+              <w:jc w:val="center"/>
+              <w:cnfStyle w:val="000000000000" w:firstRow="0" w:lastRow="0" w:firstColumn="0" w:lastColumn="0" w:oddVBand="0" w:evenVBand="0" w:oddHBand="0" w:evenHBand="0" w:firstRowFirstColumn="0" w:firstRowLastColumn="0" w:lastRowFirstColumn="0" w:lastRowLastColumn="0"/>
+              <w:rPr>
+                <w:rFonts w:ascii="Calibri" w:hAnsi="Calibri"/>
+                <w:b w:val="0"/>
+                <w:bCs w:val="0"/>
+                <w:color w:val="auto"/>
+              </w:rPr>
+            </w:pPr>
+            <w:r>
+              <w:rPr>
+                <w:rFonts w:ascii="Calibri" w:hAnsi="Calibri"/>
+                <w:b w:val="0"/>
+                <w:bCs w:val="0"/>
+                <w:color w:val="auto"/>
+              </w:rPr>
               <w:t>Subtract</w:t>
             </w:r>
           </w:p>
         </w:tc>
         <w:tc>
           <w:tcPr>
-            <w:tcW w:w="2028" w:type="dxa"/>
+            <w:tcW w:w="1957" w:type="dxa"/>
             <w:vAlign w:val="center"/>
           </w:tcPr>
           <w:p>
@@ -4110,37 +4528,19 @@
               <w:rPr>
                 <w:rFonts w:ascii="Calibri" w:hAnsi="Calibri"/>
                 <w:b w:val="0"/>
-                <w:color w:val="auto"/>
-              </w:rPr>
-            </w:pPr>
-            <w:r>
-              <w:rPr>
-                <w:rFonts w:ascii="Calibri" w:hAnsi="Calibri"/>
-                <w:b w:val="0"/>
-                <w:color w:val="auto"/>
-              </w:rPr>
-              <w:t>0001 1011</w:t>
-            </w:r>
-          </w:p>
-        </w:tc>
-        <w:tc>
-          <w:tcPr>
-            <w:tcW w:w="2069" w:type="dxa"/>
-            <w:shd w:val="clear" w:color="auto" w:fill="F2DBDB" w:themeFill="accent2" w:themeFillTint="33"/>
-            <w:vAlign w:val="center"/>
-          </w:tcPr>
-          <w:p>
-            <w:pPr>
-              <w:pStyle w:val="KEYSTROKES"/>
-              <w:jc w:val="center"/>
-              <w:cnfStyle w:val="000000000000" w:firstRow="0" w:lastRow="0" w:firstColumn="0" w:lastColumn="0" w:oddVBand="0" w:evenVBand="0" w:oddHBand="0" w:evenHBand="0" w:firstRowFirstColumn="0" w:firstRowLastColumn="0" w:lastRowFirstColumn="0" w:lastRowLastColumn="0"/>
-              <w:rPr>
-                <w:rFonts w:ascii="Calibri" w:hAnsi="Calibri"/>
-                <w:b w:val="0"/>
                 <w:bCs w:val="0"/>
                 <w:color w:val="auto"/>
               </w:rPr>
             </w:pPr>
+            <w:r>
+              <w:rPr>
+                <w:rFonts w:ascii="Calibri" w:hAnsi="Calibri"/>
+                <w:b w:val="0"/>
+                <w:bCs w:val="0"/>
+                <w:color w:val="auto"/>
+              </w:rPr>
+              <w:t>C = a – b</w:t>
+            </w:r>
           </w:p>
         </w:tc>
       </w:tr>
@@ -4152,15 +4552,19 @@
         <w:tc>
           <w:tcPr>
             <w:cnfStyle w:val="001000000000" w:firstRow="0" w:lastRow="0" w:firstColumn="1" w:lastColumn="0" w:oddVBand="0" w:evenVBand="0" w:oddHBand="0" w:evenHBand="0" w:firstRowFirstColumn="0" w:firstRowLastColumn="0" w:lastRowFirstColumn="0" w:lastRowLastColumn="0"/>
-            <w:tcW w:w="1881" w:type="dxa"/>
+            <w:tcW w:w="1805" w:type="dxa"/>
             <w:vMerge/>
             <w:vAlign w:val="center"/>
           </w:tcPr>
-          <w:p/>
-        </w:tc>
-        <w:tc>
-          <w:tcPr>
-            <w:tcW w:w="2057" w:type="dxa"/>
+          <w:p>
+            <w:pPr>
+              <w:jc w:val="center"/>
+            </w:pPr>
+          </w:p>
+        </w:tc>
+        <w:tc>
+          <w:tcPr>
+            <w:tcW w:w="1955" w:type="dxa"/>
             <w:vAlign w:val="center"/>
           </w:tcPr>
           <w:p>
@@ -4182,13 +4586,78 @@
                 <w:bCs w:val="0"/>
                 <w:color w:val="auto"/>
               </w:rPr>
+              <w:t>dec</w:t>
+            </w:r>
+          </w:p>
+        </w:tc>
+        <w:tc>
+          <w:tcPr>
+            <w:tcW w:w="1890" w:type="dxa"/>
+            <w:vAlign w:val="center"/>
+          </w:tcPr>
+          <w:p>
+            <w:pPr>
+              <w:pStyle w:val="KEYSTROKES"/>
+              <w:jc w:val="center"/>
+              <w:cnfStyle w:val="000000100000" w:firstRow="0" w:lastRow="0" w:firstColumn="0" w:lastColumn="0" w:oddVBand="0" w:evenVBand="0" w:oddHBand="1" w:evenHBand="0" w:firstRowFirstColumn="0" w:firstRowLastColumn="0" w:lastRowFirstColumn="0" w:lastRowLastColumn="0"/>
+              <w:rPr>
+                <w:rFonts w:ascii="Calibri" w:hAnsi="Calibri"/>
+                <w:b w:val="0"/>
+                <w:bCs w:val="0"/>
+                <w:color w:val="auto"/>
+              </w:rPr>
+            </w:pPr>
+            <w:r>
+              <w:rPr>
+                <w:rFonts w:ascii="Calibri" w:hAnsi="Calibri"/>
+                <w:b w:val="0"/>
+                <w:bCs w:val="0"/>
+                <w:color w:val="auto"/>
+              </w:rPr>
+              <w:t>0001 1</w:t>
+            </w:r>
+            <w:r>
+              <w:rPr>
+                <w:rFonts w:ascii="Calibri" w:hAnsi="Calibri"/>
+                <w:b w:val="0"/>
+                <w:bCs w:val="0"/>
+                <w:color w:val="auto"/>
+              </w:rPr>
+              <w:t>100</w:t>
+            </w:r>
+          </w:p>
+        </w:tc>
+        <w:tc>
+          <w:tcPr>
+            <w:tcW w:w="1856" w:type="dxa"/>
+            <w:vAlign w:val="center"/>
+          </w:tcPr>
+          <w:p>
+            <w:pPr>
+              <w:pStyle w:val="KEYSTROKES"/>
+              <w:jc w:val="center"/>
+              <w:cnfStyle w:val="000000100000" w:firstRow="0" w:lastRow="0" w:firstColumn="0" w:lastColumn="0" w:oddVBand="0" w:evenVBand="0" w:oddHBand="1" w:evenHBand="0" w:firstRowFirstColumn="0" w:firstRowLastColumn="0" w:lastRowFirstColumn="0" w:lastRowLastColumn="0"/>
+              <w:rPr>
+                <w:rFonts w:ascii="Calibri" w:hAnsi="Calibri"/>
+                <w:b w:val="0"/>
+                <w:bCs w:val="0"/>
+                <w:color w:val="auto"/>
+              </w:rPr>
+            </w:pPr>
+            <w:r>
+              <w:rPr>
+                <w:rFonts w:ascii="Calibri" w:hAnsi="Calibri"/>
+                <w:b w:val="0"/>
+                <w:bCs w:val="0"/>
+                <w:color w:val="auto"/>
+              </w:rPr>
               <w:t>Decrement</w:t>
             </w:r>
           </w:p>
         </w:tc>
         <w:tc>
           <w:tcPr>
-            <w:tcW w:w="2028" w:type="dxa"/>
+            <w:tcW w:w="1957" w:type="dxa"/>
             <w:vAlign w:val="center"/>
           </w:tcPr>
           <w:p>
@@ -4210,37 +4679,8 @@
                 <w:bCs w:val="0"/>
                 <w:color w:val="auto"/>
               </w:rPr>
-              <w:t>0001 1</w:t>
-            </w:r>
-            <w:r>
-              <w:rPr>
-                <w:rFonts w:ascii="Calibri" w:hAnsi="Calibri"/>
-                <w:b w:val="0"/>
-                <w:bCs w:val="0"/>
-                <w:color w:val="auto"/>
-              </w:rPr>
-              <w:t>100</w:t>
-            </w:r>
-          </w:p>
-        </w:tc>
-        <w:tc>
-          <w:tcPr>
-            <w:tcW w:w="2069" w:type="dxa"/>
-            <w:shd w:val="clear" w:color="auto" w:fill="F2DBDB" w:themeFill="accent2" w:themeFillTint="33"/>
-            <w:vAlign w:val="center"/>
-          </w:tcPr>
-          <w:p>
-            <w:pPr>
-              <w:pStyle w:val="KEYSTROKES"/>
-              <w:jc w:val="center"/>
-              <w:cnfStyle w:val="000000100000" w:firstRow="0" w:lastRow="0" w:firstColumn="0" w:lastColumn="0" w:oddVBand="0" w:evenVBand="0" w:oddHBand="1" w:evenHBand="0" w:firstRowFirstColumn="0" w:firstRowLastColumn="0" w:lastRowFirstColumn="0" w:lastRowLastColumn="0"/>
-              <w:rPr>
-                <w:rFonts w:ascii="Calibri" w:hAnsi="Calibri"/>
-                <w:b w:val="0"/>
-                <w:bCs w:val="0"/>
-                <w:color w:val="auto"/>
-              </w:rPr>
-            </w:pPr>
+              <w:t>C = a--</w:t>
+            </w:r>
           </w:p>
         </w:tc>
       </w:tr>
@@ -4250,25 +4690,27 @@
         </w:trPr>
         <w:tc>
           <w:tcPr>
-            <w:tcW w:w="1881" w:type="dxa"/>
+            <w:cnfStyle w:val="001000000000" w:firstRow="0" w:lastRow="0" w:firstColumn="1" w:lastColumn="0" w:oddVBand="0" w:evenVBand="0" w:oddHBand="0" w:evenHBand="0" w:firstRowFirstColumn="0" w:firstRowLastColumn="0" w:lastRowFirstColumn="0" w:lastRowLastColumn="0"/>
+            <w:tcW w:w="1805" w:type="dxa"/>
             <w:vMerge/>
             <w:vAlign w:val="center"/>
           </w:tcPr>
           <w:p>
             <w:pPr>
-              <w:cnfStyle w:val="001000000000" w:firstRow="0" w:lastRow="0" w:firstColumn="1" w:lastColumn="0" w:oddVBand="0" w:evenVBand="0" w:oddHBand="0" w:evenHBand="0" w:firstRowFirstColumn="0" w:firstRowLastColumn="0" w:lastRowFirstColumn="0" w:lastRowLastColumn="0"/>
-            </w:pPr>
-          </w:p>
-        </w:tc>
-        <w:tc>
-          <w:tcPr>
-            <w:tcW w:w="2057" w:type="dxa"/>
-            <w:vAlign w:val="center"/>
-          </w:tcPr>
-          <w:p>
-            <w:pPr>
-              <w:pStyle w:val="KEYSTROKES"/>
-              <w:jc w:val="center"/>
+              <w:jc w:val="center"/>
+            </w:pPr>
+          </w:p>
+        </w:tc>
+        <w:tc>
+          <w:tcPr>
+            <w:tcW w:w="1955" w:type="dxa"/>
+            <w:vAlign w:val="center"/>
+          </w:tcPr>
+          <w:p>
+            <w:pPr>
+              <w:pStyle w:val="KEYSTROKES"/>
+              <w:jc w:val="center"/>
+              <w:cnfStyle w:val="000000000000" w:firstRow="0" w:lastRow="0" w:firstColumn="0" w:lastColumn="0" w:oddVBand="0" w:evenVBand="0" w:oddHBand="0" w:evenHBand="0" w:firstRowFirstColumn="0" w:firstRowLastColumn="0" w:lastRowFirstColumn="0" w:lastRowLastColumn="0"/>
               <w:rPr>
                 <w:rFonts w:ascii="Calibri" w:hAnsi="Calibri"/>
                 <w:b w:val="0"/>
@@ -4289,13 +4731,14 @@
         </w:tc>
         <w:tc>
           <w:tcPr>
-            <w:tcW w:w="2028" w:type="dxa"/>
-            <w:vAlign w:val="center"/>
-          </w:tcPr>
-          <w:p>
-            <w:pPr>
-              <w:pStyle w:val="KEYSTROKES"/>
-              <w:jc w:val="center"/>
+            <w:tcW w:w="1890" w:type="dxa"/>
+            <w:vAlign w:val="center"/>
+          </w:tcPr>
+          <w:p>
+            <w:pPr>
+              <w:pStyle w:val="KEYSTROKES"/>
+              <w:jc w:val="center"/>
+              <w:cnfStyle w:val="000000000000" w:firstRow="0" w:lastRow="0" w:firstColumn="0" w:lastColumn="0" w:oddVBand="0" w:evenVBand="0" w:oddHBand="0" w:evenHBand="0" w:firstRowFirstColumn="0" w:firstRowLastColumn="0" w:lastRowFirstColumn="0" w:lastRowLastColumn="0"/>
               <w:rPr>
                 <w:rFonts w:ascii="Calibri" w:hAnsi="Calibri"/>
                 <w:b w:val="0"/>
@@ -4314,14 +4757,14 @@
         </w:tc>
         <w:tc>
           <w:tcPr>
-            <w:tcW w:w="2069" w:type="dxa"/>
-            <w:shd w:val="clear" w:color="auto" w:fill="F2DBDB" w:themeFill="accent2" w:themeFillTint="33"/>
-            <w:vAlign w:val="center"/>
-          </w:tcPr>
-          <w:p>
-            <w:pPr>
-              <w:pStyle w:val="KEYSTROKES"/>
-              <w:jc w:val="center"/>
+            <w:tcW w:w="1856" w:type="dxa"/>
+            <w:vAlign w:val="center"/>
+          </w:tcPr>
+          <w:p>
+            <w:pPr>
+              <w:pStyle w:val="KEYSTROKES"/>
+              <w:jc w:val="center"/>
+              <w:cnfStyle w:val="000000000000" w:firstRow="0" w:lastRow="0" w:firstColumn="0" w:lastColumn="0" w:oddVBand="0" w:evenVBand="0" w:oddHBand="0" w:evenHBand="0" w:firstRowFirstColumn="0" w:firstRowLastColumn="0" w:lastRowFirstColumn="0" w:lastRowLastColumn="0"/>
               <w:rPr>
                 <w:rFonts w:ascii="Calibri" w:hAnsi="Calibri"/>
                 <w:b w:val="0"/>
@@ -4337,6 +4780,34 @@
                 <w:color w:val="A6A6A6" w:themeColor="background1" w:themeShade="A6"/>
               </w:rPr>
               <w:t>Don’t do anything</w:t>
+            </w:r>
+          </w:p>
+        </w:tc>
+        <w:tc>
+          <w:tcPr>
+            <w:tcW w:w="1957" w:type="dxa"/>
+            <w:vAlign w:val="center"/>
+          </w:tcPr>
+          <w:p>
+            <w:pPr>
+              <w:pStyle w:val="KEYSTROKES"/>
+              <w:jc w:val="center"/>
+              <w:cnfStyle w:val="000000000000" w:firstRow="0" w:lastRow="0" w:firstColumn="0" w:lastColumn="0" w:oddVBand="0" w:evenVBand="0" w:oddHBand="0" w:evenHBand="0" w:firstRowFirstColumn="0" w:firstRowLastColumn="0" w:lastRowFirstColumn="0" w:lastRowLastColumn="0"/>
+              <w:rPr>
+                <w:rFonts w:ascii="Calibri" w:hAnsi="Calibri"/>
+                <w:b w:val="0"/>
+                <w:bCs w:val="0"/>
+                <w:color w:val="A6A6A6" w:themeColor="background1" w:themeShade="A6"/>
+              </w:rPr>
+            </w:pPr>
+            <w:r>
+              <w:rPr>
+                <w:rFonts w:ascii="Calibri" w:hAnsi="Calibri"/>
+                <w:b w:val="0"/>
+                <w:bCs w:val="0"/>
+                <w:color w:val="A6A6A6" w:themeColor="background1" w:themeShade="A6"/>
+              </w:rPr>
+              <w:t>---</w:t>
             </w:r>
           </w:p>
         </w:tc>
@@ -4349,15 +4820,19 @@
         <w:tc>
           <w:tcPr>
             <w:cnfStyle w:val="001000000000" w:firstRow="0" w:lastRow="0" w:firstColumn="1" w:lastColumn="0" w:oddVBand="0" w:evenVBand="0" w:oddHBand="0" w:evenHBand="0" w:firstRowFirstColumn="0" w:firstRowLastColumn="0" w:lastRowFirstColumn="0" w:lastRowLastColumn="0"/>
-            <w:tcW w:w="1881" w:type="dxa"/>
+            <w:tcW w:w="1805" w:type="dxa"/>
             <w:vMerge/>
             <w:vAlign w:val="center"/>
           </w:tcPr>
-          <w:p/>
-        </w:tc>
-        <w:tc>
-          <w:tcPr>
-            <w:tcW w:w="2057" w:type="dxa"/>
+          <w:p>
+            <w:pPr>
+              <w:jc w:val="center"/>
+            </w:pPr>
+          </w:p>
+        </w:tc>
+        <w:tc>
+          <w:tcPr>
+            <w:tcW w:w="1955" w:type="dxa"/>
             <w:vAlign w:val="center"/>
           </w:tcPr>
           <w:p>
@@ -4379,13 +4854,78 @@
                 <w:bCs w:val="0"/>
                 <w:color w:val="auto"/>
               </w:rPr>
+              <w:t>exp</w:t>
+            </w:r>
+          </w:p>
+        </w:tc>
+        <w:tc>
+          <w:tcPr>
+            <w:tcW w:w="1890" w:type="dxa"/>
+            <w:vAlign w:val="center"/>
+          </w:tcPr>
+          <w:p>
+            <w:pPr>
+              <w:pStyle w:val="KEYSTROKES"/>
+              <w:jc w:val="center"/>
+              <w:cnfStyle w:val="000000100000" w:firstRow="0" w:lastRow="0" w:firstColumn="0" w:lastColumn="0" w:oddVBand="0" w:evenVBand="0" w:oddHBand="1" w:evenHBand="0" w:firstRowFirstColumn="0" w:firstRowLastColumn="0" w:lastRowFirstColumn="0" w:lastRowLastColumn="0"/>
+              <w:rPr>
+                <w:rFonts w:ascii="Calibri" w:hAnsi="Calibri"/>
+                <w:b w:val="0"/>
+                <w:bCs w:val="0"/>
+                <w:color w:val="auto"/>
+              </w:rPr>
+            </w:pPr>
+            <w:r>
+              <w:rPr>
+                <w:rFonts w:ascii="Calibri" w:hAnsi="Calibri"/>
+                <w:b w:val="0"/>
+                <w:bCs w:val="0"/>
+                <w:color w:val="auto"/>
+              </w:rPr>
+              <w:t>0001 1</w:t>
+            </w:r>
+            <w:r>
+              <w:rPr>
+                <w:rFonts w:ascii="Calibri" w:hAnsi="Calibri"/>
+                <w:b w:val="0"/>
+                <w:bCs w:val="0"/>
+                <w:color w:val="auto"/>
+              </w:rPr>
+              <w:t>110</w:t>
+            </w:r>
+          </w:p>
+        </w:tc>
+        <w:tc>
+          <w:tcPr>
+            <w:tcW w:w="1856" w:type="dxa"/>
+            <w:vAlign w:val="center"/>
+          </w:tcPr>
+          <w:p>
+            <w:pPr>
+              <w:pStyle w:val="KEYSTROKES"/>
+              <w:jc w:val="center"/>
+              <w:cnfStyle w:val="000000100000" w:firstRow="0" w:lastRow="0" w:firstColumn="0" w:lastColumn="0" w:oddVBand="0" w:evenVBand="0" w:oddHBand="1" w:evenHBand="0" w:firstRowFirstColumn="0" w:firstRowLastColumn="0" w:lastRowFirstColumn="0" w:lastRowLastColumn="0"/>
+              <w:rPr>
+                <w:rFonts w:ascii="Calibri" w:hAnsi="Calibri"/>
+                <w:b w:val="0"/>
+                <w:bCs w:val="0"/>
+                <w:color w:val="auto"/>
+              </w:rPr>
+            </w:pPr>
+            <w:r>
+              <w:rPr>
+                <w:rFonts w:ascii="Calibri" w:hAnsi="Calibri"/>
+                <w:b w:val="0"/>
+                <w:bCs w:val="0"/>
+                <w:color w:val="auto"/>
+              </w:rPr>
               <w:t>Exponential</w:t>
             </w:r>
           </w:p>
         </w:tc>
         <w:tc>
           <w:tcPr>
-            <w:tcW w:w="2028" w:type="dxa"/>
+            <w:tcW w:w="1957" w:type="dxa"/>
             <w:vAlign w:val="center"/>
           </w:tcPr>
           <w:p>
@@ -4407,45 +4947,7 @@
                 <w:bCs w:val="0"/>
                 <w:color w:val="auto"/>
               </w:rPr>
-              <w:t>0001 1</w:t>
-            </w:r>
-            <w:r>
-              <w:rPr>
-                <w:rFonts w:ascii="Calibri" w:hAnsi="Calibri"/>
-                <w:b w:val="0"/>
-                <w:bCs w:val="0"/>
-                <w:color w:val="auto"/>
-              </w:rPr>
-              <w:t>110</w:t>
-            </w:r>
-          </w:p>
-        </w:tc>
-        <w:tc>
-          <w:tcPr>
-            <w:tcW w:w="2069" w:type="dxa"/>
-            <w:shd w:val="clear" w:color="auto" w:fill="F2DBDB" w:themeFill="accent2" w:themeFillTint="33"/>
-            <w:vAlign w:val="center"/>
-          </w:tcPr>
-          <w:p>
-            <w:pPr>
-              <w:pStyle w:val="KEYSTROKES"/>
-              <w:jc w:val="center"/>
-              <w:cnfStyle w:val="000000100000" w:firstRow="0" w:lastRow="0" w:firstColumn="0" w:lastColumn="0" w:oddVBand="0" w:evenVBand="0" w:oddHBand="1" w:evenHBand="0" w:firstRowFirstColumn="0" w:firstRowLastColumn="0" w:lastRowFirstColumn="0" w:lastRowLastColumn="0"/>
-              <w:rPr>
-                <w:rFonts w:ascii="Calibri" w:hAnsi="Calibri"/>
-                <w:b w:val="0"/>
-                <w:bCs w:val="0"/>
-                <w:color w:val="auto"/>
-              </w:rPr>
-            </w:pPr>
-            <w:r>
-              <w:rPr>
-                <w:rFonts w:ascii="Calibri" w:hAnsi="Calibri"/>
-                <w:b w:val="0"/>
-                <w:bCs w:val="0"/>
-                <w:color w:val="auto"/>
-              </w:rPr>
-              <w:t>^</w:t>
+              <w:t>C = a ^ b</w:t>
             </w:r>
           </w:p>
         </w:tc>
@@ -4457,15 +4959,19 @@
         <w:tc>
           <w:tcPr>
             <w:cnfStyle w:val="001000000000" w:firstRow="0" w:lastRow="0" w:firstColumn="1" w:lastColumn="0" w:oddVBand="0" w:evenVBand="0" w:oddHBand="0" w:evenHBand="0" w:firstRowFirstColumn="0" w:firstRowLastColumn="0" w:lastRowFirstColumn="0" w:lastRowLastColumn="0"/>
-            <w:tcW w:w="1881" w:type="dxa"/>
+            <w:tcW w:w="1805" w:type="dxa"/>
             <w:vMerge/>
             <w:vAlign w:val="center"/>
           </w:tcPr>
-          <w:p/>
-        </w:tc>
-        <w:tc>
-          <w:tcPr>
-            <w:tcW w:w="2057" w:type="dxa"/>
+          <w:p>
+            <w:pPr>
+              <w:jc w:val="center"/>
+            </w:pPr>
+          </w:p>
+        </w:tc>
+        <w:tc>
+          <w:tcPr>
+            <w:tcW w:w="1955" w:type="dxa"/>
             <w:vAlign w:val="center"/>
           </w:tcPr>
           <w:p>
@@ -4487,51 +4993,78 @@
                 <w:bCs w:val="0"/>
                 <w:color w:val="auto"/>
               </w:rPr>
+              <w:t>slt</w:t>
+            </w:r>
+          </w:p>
+        </w:tc>
+        <w:tc>
+          <w:tcPr>
+            <w:tcW w:w="1890" w:type="dxa"/>
+            <w:vAlign w:val="center"/>
+          </w:tcPr>
+          <w:p>
+            <w:pPr>
+              <w:pStyle w:val="KEYSTROKES"/>
+              <w:jc w:val="center"/>
+              <w:cnfStyle w:val="000000000000" w:firstRow="0" w:lastRow="0" w:firstColumn="0" w:lastColumn="0" w:oddVBand="0" w:evenVBand="0" w:oddHBand="0" w:evenHBand="0" w:firstRowFirstColumn="0" w:firstRowLastColumn="0" w:lastRowFirstColumn="0" w:lastRowLastColumn="0"/>
+              <w:rPr>
+                <w:rFonts w:ascii="Calibri" w:hAnsi="Calibri"/>
+                <w:b w:val="0"/>
+                <w:bCs w:val="0"/>
+                <w:color w:val="auto"/>
+              </w:rPr>
+            </w:pPr>
+            <w:r>
+              <w:rPr>
+                <w:rFonts w:ascii="Calibri" w:hAnsi="Calibri"/>
+                <w:b w:val="0"/>
+                <w:bCs w:val="0"/>
+                <w:color w:val="auto"/>
+              </w:rPr>
+              <w:t>0001 1</w:t>
+            </w:r>
+            <w:r>
+              <w:rPr>
+                <w:rFonts w:ascii="Calibri" w:hAnsi="Calibri"/>
+                <w:b w:val="0"/>
+                <w:bCs w:val="0"/>
+                <w:color w:val="auto"/>
+              </w:rPr>
+              <w:t>111</w:t>
+            </w:r>
+          </w:p>
+        </w:tc>
+        <w:tc>
+          <w:tcPr>
+            <w:tcW w:w="1856" w:type="dxa"/>
+            <w:vAlign w:val="center"/>
+          </w:tcPr>
+          <w:p>
+            <w:pPr>
+              <w:pStyle w:val="KEYSTROKES"/>
+              <w:jc w:val="center"/>
+              <w:cnfStyle w:val="000000000000" w:firstRow="0" w:lastRow="0" w:firstColumn="0" w:lastColumn="0" w:oddVBand="0" w:evenVBand="0" w:oddHBand="0" w:evenHBand="0" w:firstRowFirstColumn="0" w:firstRowLastColumn="0" w:lastRowFirstColumn="0" w:lastRowLastColumn="0"/>
+              <w:rPr>
+                <w:rFonts w:ascii="Calibri" w:hAnsi="Calibri"/>
+                <w:b w:val="0"/>
+                <w:bCs w:val="0"/>
+                <w:color w:val="auto"/>
+              </w:rPr>
+            </w:pPr>
+            <w:r>
+              <w:rPr>
+                <w:rFonts w:ascii="Calibri" w:hAnsi="Calibri"/>
+                <w:b w:val="0"/>
+                <w:bCs w:val="0"/>
+                <w:color w:val="auto"/>
+              </w:rPr>
               <w:t>Set less than</w:t>
             </w:r>
           </w:p>
         </w:tc>
         <w:tc>
           <w:tcPr>
-            <w:tcW w:w="2028" w:type="dxa"/>
-            <w:vAlign w:val="center"/>
-          </w:tcPr>
-          <w:p>
-            <w:pPr>
-              <w:pStyle w:val="KEYSTROKES"/>
-              <w:jc w:val="center"/>
-              <w:cnfStyle w:val="000000000000" w:firstRow="0" w:lastRow="0" w:firstColumn="0" w:lastColumn="0" w:oddVBand="0" w:evenVBand="0" w:oddHBand="0" w:evenHBand="0" w:firstRowFirstColumn="0" w:firstRowLastColumn="0" w:lastRowFirstColumn="0" w:lastRowLastColumn="0"/>
-              <w:rPr>
-                <w:rFonts w:ascii="Calibri" w:hAnsi="Calibri"/>
-                <w:b w:val="0"/>
-                <w:bCs w:val="0"/>
-                <w:color w:val="auto"/>
-              </w:rPr>
-            </w:pPr>
-            <w:r>
-              <w:rPr>
-                <w:rFonts w:ascii="Calibri" w:hAnsi="Calibri"/>
-                <w:b w:val="0"/>
-                <w:bCs w:val="0"/>
-                <w:color w:val="auto"/>
-              </w:rPr>
-              <w:t>0001 1</w:t>
-            </w:r>
-            <w:r>
-              <w:rPr>
-                <w:rFonts w:ascii="Calibri" w:hAnsi="Calibri"/>
-                <w:b w:val="0"/>
-                <w:bCs w:val="0"/>
-                <w:color w:val="auto"/>
-              </w:rPr>
-              <w:t>111</w:t>
-            </w:r>
-          </w:p>
-        </w:tc>
-        <w:tc>
-          <w:tcPr>
-            <w:tcW w:w="2069" w:type="dxa"/>
-            <w:shd w:val="clear" w:color="auto" w:fill="F2DBDB" w:themeFill="accent2" w:themeFillTint="33"/>
+            <w:tcW w:w="1957" w:type="dxa"/>
             <w:vAlign w:val="center"/>
           </w:tcPr>
           <w:p>
@@ -4557,7 +5090,7 @@
         <w:tc>
           <w:tcPr>
             <w:cnfStyle w:val="001000000000" w:firstRow="0" w:lastRow="0" w:firstColumn="1" w:lastColumn="0" w:oddVBand="0" w:evenVBand="0" w:oddHBand="0" w:evenHBand="0" w:firstRowFirstColumn="0" w:firstRowLastColumn="0" w:lastRowFirstColumn="0" w:lastRowLastColumn="0"/>
-            <w:tcW w:w="1881" w:type="dxa"/>
+            <w:tcW w:w="1805" w:type="dxa"/>
             <w:vMerge w:val="restart"/>
             <w:vAlign w:val="center"/>
           </w:tcPr>
@@ -4589,7 +5122,7 @@
         </w:tc>
         <w:tc>
           <w:tcPr>
-            <w:tcW w:w="2057" w:type="dxa"/>
+            <w:tcW w:w="1955" w:type="dxa"/>
             <w:vAlign w:val="center"/>
           </w:tcPr>
           <w:p>
@@ -4603,7 +5136,6 @@
                 <w:color w:val="auto"/>
               </w:rPr>
             </w:pPr>
-            <w:proofErr w:type="spellStart"/>
             <w:r>
               <w:rPr>
                 <w:rFonts w:ascii="Calibri" w:hAnsi="Calibri"/>
@@ -4612,12 +5144,11 @@
               </w:rPr>
               <w:t>ld</w:t>
             </w:r>
-            <w:proofErr w:type="spellEnd"/>
-          </w:p>
-        </w:tc>
-        <w:tc>
-          <w:tcPr>
-            <w:tcW w:w="2028" w:type="dxa"/>
+          </w:p>
+        </w:tc>
+        <w:tc>
+          <w:tcPr>
+            <w:tcW w:w="1890" w:type="dxa"/>
             <w:vAlign w:val="center"/>
           </w:tcPr>
           <w:p>
@@ -4643,8 +5174,7 @@
         </w:tc>
         <w:tc>
           <w:tcPr>
-            <w:tcW w:w="2069" w:type="dxa"/>
-            <w:shd w:val="clear" w:color="auto" w:fill="F2DBDB" w:themeFill="accent2" w:themeFillTint="33"/>
+            <w:tcW w:w="1856" w:type="dxa"/>
             <w:vAlign w:val="center"/>
           </w:tcPr>
           <w:p>
@@ -4664,7 +5194,33 @@
                 <w:b w:val="0"/>
                 <w:color w:val="auto"/>
               </w:rPr>
-              <w:t>Load from memory</w:t>
+              <w:t>Load data</w:t>
+            </w:r>
+          </w:p>
+        </w:tc>
+        <w:tc>
+          <w:tcPr>
+            <w:tcW w:w="1957" w:type="dxa"/>
+            <w:vAlign w:val="center"/>
+          </w:tcPr>
+          <w:p>
+            <w:pPr>
+              <w:pStyle w:val="KEYSTROKES"/>
+              <w:jc w:val="center"/>
+              <w:cnfStyle w:val="000000100000" w:firstRow="0" w:lastRow="0" w:firstColumn="0" w:lastColumn="0" w:oddVBand="0" w:evenVBand="0" w:oddHBand="1" w:evenHBand="0" w:firstRowFirstColumn="0" w:firstRowLastColumn="0" w:lastRowFirstColumn="0" w:lastRowLastColumn="0"/>
+              <w:rPr>
+                <w:rFonts w:ascii="Calibri" w:hAnsi="Calibri"/>
+                <w:b w:val="0"/>
+                <w:color w:val="auto"/>
+              </w:rPr>
+            </w:pPr>
+            <w:r>
+              <w:rPr>
+                <w:rFonts w:ascii="Calibri" w:hAnsi="Calibri"/>
+                <w:b w:val="0"/>
+                <w:color w:val="auto"/>
+              </w:rPr>
+              <w:t>Rds &lt;- mem</w:t>
             </w:r>
           </w:p>
         </w:tc>
@@ -4676,7 +5232,7 @@
         <w:tc>
           <w:tcPr>
             <w:cnfStyle w:val="001000000000" w:firstRow="0" w:lastRow="0" w:firstColumn="1" w:lastColumn="0" w:oddVBand="0" w:evenVBand="0" w:oddHBand="0" w:evenHBand="0" w:firstRowFirstColumn="0" w:firstRowLastColumn="0" w:lastRowFirstColumn="0" w:lastRowLastColumn="0"/>
-            <w:tcW w:w="1881" w:type="dxa"/>
+            <w:tcW w:w="1805" w:type="dxa"/>
             <w:vMerge/>
             <w:vAlign w:val="center"/>
           </w:tcPr>
@@ -4693,7 +5249,7 @@
         </w:tc>
         <w:tc>
           <w:tcPr>
-            <w:tcW w:w="2057" w:type="dxa"/>
+            <w:tcW w:w="1955" w:type="dxa"/>
             <w:vAlign w:val="center"/>
           </w:tcPr>
           <w:p>
@@ -4719,7 +5275,7 @@
         </w:tc>
         <w:tc>
           <w:tcPr>
-            <w:tcW w:w="2028" w:type="dxa"/>
+            <w:tcW w:w="1890" w:type="dxa"/>
             <w:vAlign w:val="center"/>
           </w:tcPr>
           <w:p>
@@ -4745,8 +5301,7 @@
         </w:tc>
         <w:tc>
           <w:tcPr>
-            <w:tcW w:w="2069" w:type="dxa"/>
-            <w:shd w:val="clear" w:color="auto" w:fill="F2DBDB" w:themeFill="accent2" w:themeFillTint="33"/>
+            <w:tcW w:w="1856" w:type="dxa"/>
             <w:vAlign w:val="center"/>
           </w:tcPr>
           <w:p>
@@ -4766,7 +5321,41 @@
                 <w:b w:val="0"/>
                 <w:color w:val="auto"/>
               </w:rPr>
-              <w:t>Store into memory</w:t>
+              <w:t>S</w:t>
+            </w:r>
+            <w:r>
+              <w:rPr>
+                <w:rFonts w:ascii="Calibri" w:hAnsi="Calibri"/>
+                <w:b w:val="0"/>
+                <w:color w:val="auto"/>
+              </w:rPr>
+              <w:t>tore data</w:t>
+            </w:r>
+          </w:p>
+        </w:tc>
+        <w:tc>
+          <w:tcPr>
+            <w:tcW w:w="1957" w:type="dxa"/>
+            <w:vAlign w:val="center"/>
+          </w:tcPr>
+          <w:p>
+            <w:pPr>
+              <w:pStyle w:val="KEYSTROKES"/>
+              <w:jc w:val="center"/>
+              <w:cnfStyle w:val="000000000000" w:firstRow="0" w:lastRow="0" w:firstColumn="0" w:lastColumn="0" w:oddVBand="0" w:evenVBand="0" w:oddHBand="0" w:evenHBand="0" w:firstRowFirstColumn="0" w:firstRowLastColumn="0" w:lastRowFirstColumn="0" w:lastRowLastColumn="0"/>
+              <w:rPr>
+                <w:rFonts w:ascii="Calibri" w:hAnsi="Calibri"/>
+                <w:b w:val="0"/>
+                <w:color w:val="auto"/>
+              </w:rPr>
+            </w:pPr>
+            <w:r>
+              <w:rPr>
+                <w:rFonts w:ascii="Calibri" w:hAnsi="Calibri"/>
+                <w:b w:val="0"/>
+                <w:color w:val="auto"/>
+              </w:rPr>
+              <w:t>Rds -&gt; mem</w:t>
             </w:r>
           </w:p>
         </w:tc>
@@ -4779,7 +5368,7 @@
         <w:tc>
           <w:tcPr>
             <w:cnfStyle w:val="001000000000" w:firstRow="0" w:lastRow="0" w:firstColumn="1" w:lastColumn="0" w:oddVBand="0" w:evenVBand="0" w:oddHBand="0" w:evenHBand="0" w:firstRowFirstColumn="0" w:firstRowLastColumn="0" w:lastRowFirstColumn="0" w:lastRowLastColumn="0"/>
-            <w:tcW w:w="1881" w:type="dxa"/>
+            <w:tcW w:w="1805" w:type="dxa"/>
             <w:vMerge/>
             <w:vAlign w:val="center"/>
           </w:tcPr>
@@ -4796,7 +5385,7 @@
         </w:tc>
         <w:tc>
           <w:tcPr>
-            <w:tcW w:w="2057" w:type="dxa"/>
+            <w:tcW w:w="1955" w:type="dxa"/>
             <w:vAlign w:val="center"/>
           </w:tcPr>
           <w:p>
@@ -4822,7 +5411,7 @@
         </w:tc>
         <w:tc>
           <w:tcPr>
-            <w:tcW w:w="2028" w:type="dxa"/>
+            <w:tcW w:w="1890" w:type="dxa"/>
             <w:vAlign w:val="center"/>
           </w:tcPr>
           <w:p>
@@ -4848,8 +5437,7 @@
         </w:tc>
         <w:tc>
           <w:tcPr>
-            <w:tcW w:w="2069" w:type="dxa"/>
-            <w:shd w:val="clear" w:color="auto" w:fill="F2DBDB" w:themeFill="accent2" w:themeFillTint="33"/>
+            <w:tcW w:w="1856" w:type="dxa"/>
             <w:vAlign w:val="center"/>
           </w:tcPr>
           <w:p>
@@ -4870,6 +5458,32 @@
                 <w:color w:val="auto"/>
               </w:rPr>
               <w:t>Load immediate</w:t>
+            </w:r>
+          </w:p>
+        </w:tc>
+        <w:tc>
+          <w:tcPr>
+            <w:tcW w:w="1957" w:type="dxa"/>
+            <w:vAlign w:val="center"/>
+          </w:tcPr>
+          <w:p>
+            <w:pPr>
+              <w:pStyle w:val="KEYSTROKES"/>
+              <w:jc w:val="center"/>
+              <w:cnfStyle w:val="000000100000" w:firstRow="0" w:lastRow="0" w:firstColumn="0" w:lastColumn="0" w:oddVBand="0" w:evenVBand="0" w:oddHBand="1" w:evenHBand="0" w:firstRowFirstColumn="0" w:firstRowLastColumn="0" w:lastRowFirstColumn="0" w:lastRowLastColumn="0"/>
+              <w:rPr>
+                <w:rFonts w:ascii="Calibri" w:hAnsi="Calibri"/>
+                <w:b w:val="0"/>
+                <w:color w:val="auto"/>
+              </w:rPr>
+            </w:pPr>
+            <w:r>
+              <w:rPr>
+                <w:rFonts w:ascii="Calibri" w:hAnsi="Calibri"/>
+                <w:b w:val="0"/>
+                <w:color w:val="auto"/>
+              </w:rPr>
+              <w:t>Rds &lt;- imm</w:t>
             </w:r>
           </w:p>
         </w:tc>
@@ -4881,7 +5495,7 @@
         <w:tc>
           <w:tcPr>
             <w:cnfStyle w:val="001000000000" w:firstRow="0" w:lastRow="0" w:firstColumn="1" w:lastColumn="0" w:oddVBand="0" w:evenVBand="0" w:oddHBand="0" w:evenHBand="0" w:firstRowFirstColumn="0" w:firstRowLastColumn="0" w:lastRowFirstColumn="0" w:lastRowLastColumn="0"/>
-            <w:tcW w:w="1881" w:type="dxa"/>
+            <w:tcW w:w="1805" w:type="dxa"/>
             <w:vAlign w:val="center"/>
           </w:tcPr>
           <w:p>
@@ -4912,7 +5526,7 @@
         </w:tc>
         <w:tc>
           <w:tcPr>
-            <w:tcW w:w="2057" w:type="dxa"/>
+            <w:tcW w:w="1955" w:type="dxa"/>
             <w:vAlign w:val="center"/>
           </w:tcPr>
           <w:p>
@@ -4927,7 +5541,6 @@
                 <w:color w:val="auto"/>
               </w:rPr>
             </w:pPr>
-            <w:proofErr w:type="spellStart"/>
             <w:r>
               <w:rPr>
                 <w:rFonts w:ascii="Calibri" w:hAnsi="Calibri"/>
@@ -4937,12 +5550,11 @@
               </w:rPr>
               <w:t>jmp</w:t>
             </w:r>
-            <w:proofErr w:type="spellEnd"/>
-          </w:p>
-        </w:tc>
-        <w:tc>
-          <w:tcPr>
-            <w:tcW w:w="2028" w:type="dxa"/>
+          </w:p>
+        </w:tc>
+        <w:tc>
+          <w:tcPr>
+            <w:tcW w:w="1890" w:type="dxa"/>
             <w:vAlign w:val="center"/>
           </w:tcPr>
           <w:p>
@@ -4968,8 +5580,7 @@
         </w:tc>
         <w:tc>
           <w:tcPr>
-            <w:tcW w:w="2069" w:type="dxa"/>
-            <w:shd w:val="clear" w:color="auto" w:fill="F2DBDB" w:themeFill="accent2" w:themeFillTint="33"/>
+            <w:tcW w:w="1856" w:type="dxa"/>
             <w:vAlign w:val="center"/>
           </w:tcPr>
           <w:p>
@@ -4991,7 +5602,53 @@
                 <w:bCs w:val="0"/>
                 <w:color w:val="auto"/>
               </w:rPr>
-              <w:t>jump</w:t>
+              <w:t>j</w:t>
+            </w:r>
+            <w:r>
+              <w:rPr>
+                <w:rFonts w:ascii="Calibri" w:hAnsi="Calibri"/>
+                <w:b w:val="0"/>
+                <w:bCs w:val="0"/>
+                <w:color w:val="auto"/>
+              </w:rPr>
+              <w:t>u</w:t>
+            </w:r>
+            <w:r>
+              <w:rPr>
+                <w:rFonts w:ascii="Calibri" w:hAnsi="Calibri"/>
+                <w:b w:val="0"/>
+                <w:bCs w:val="0"/>
+                <w:color w:val="auto"/>
+              </w:rPr>
+              <w:t>mp</w:t>
+            </w:r>
+          </w:p>
+        </w:tc>
+        <w:tc>
+          <w:tcPr>
+            <w:tcW w:w="1957" w:type="dxa"/>
+            <w:vAlign w:val="center"/>
+          </w:tcPr>
+          <w:p>
+            <w:pPr>
+              <w:pStyle w:val="KEYSTROKES"/>
+              <w:jc w:val="center"/>
+              <w:cnfStyle w:val="000000000000" w:firstRow="0" w:lastRow="0" w:firstColumn="0" w:lastColumn="0" w:oddVBand="0" w:evenVBand="0" w:oddHBand="0" w:evenHBand="0" w:firstRowFirstColumn="0" w:firstRowLastColumn="0" w:lastRowFirstColumn="0" w:lastRowLastColumn="0"/>
+              <w:rPr>
+                <w:rFonts w:ascii="Calibri" w:hAnsi="Calibri"/>
+                <w:b w:val="0"/>
+                <w:bCs w:val="0"/>
+                <w:color w:val="auto"/>
+              </w:rPr>
+            </w:pPr>
+            <w:r>
+              <w:rPr>
+                <w:rFonts w:ascii="Calibri" w:hAnsi="Calibri"/>
+                <w:b w:val="0"/>
+                <w:bCs w:val="0"/>
+                <w:color w:val="auto"/>
+              </w:rPr>
+              <w:t>Pc &lt;- imm</w:t>
             </w:r>
           </w:p>
         </w:tc>
@@ -5004,7 +5661,7 @@
         <w:tc>
           <w:tcPr>
             <w:cnfStyle w:val="001000000000" w:firstRow="0" w:lastRow="0" w:firstColumn="1" w:lastColumn="0" w:oddVBand="0" w:evenVBand="0" w:oddHBand="0" w:evenHBand="0" w:firstRowFirstColumn="0" w:firstRowLastColumn="0" w:lastRowFirstColumn="0" w:lastRowLastColumn="0"/>
-            <w:tcW w:w="1881" w:type="dxa"/>
+            <w:tcW w:w="1805" w:type="dxa"/>
             <w:vAlign w:val="center"/>
           </w:tcPr>
           <w:p>
@@ -5044,7 +5701,7 @@
         </w:tc>
         <w:tc>
           <w:tcPr>
-            <w:tcW w:w="2057" w:type="dxa"/>
+            <w:tcW w:w="1955" w:type="dxa"/>
             <w:vAlign w:val="center"/>
           </w:tcPr>
           <w:p>
@@ -5059,7 +5716,6 @@
                 <w:color w:val="auto"/>
               </w:rPr>
             </w:pPr>
-            <w:proofErr w:type="spellStart"/>
             <w:r>
               <w:rPr>
                 <w:rFonts w:ascii="Calibri" w:hAnsi="Calibri"/>
@@ -5069,12 +5725,11 @@
               </w:rPr>
               <w:t>mov</w:t>
             </w:r>
-            <w:proofErr w:type="spellEnd"/>
-          </w:p>
-        </w:tc>
-        <w:tc>
-          <w:tcPr>
-            <w:tcW w:w="2028" w:type="dxa"/>
+          </w:p>
+        </w:tc>
+        <w:tc>
+          <w:tcPr>
+            <w:tcW w:w="1890" w:type="dxa"/>
             <w:vAlign w:val="center"/>
           </w:tcPr>
           <w:p>
@@ -5102,8 +5757,7 @@
         </w:tc>
         <w:tc>
           <w:tcPr>
-            <w:tcW w:w="2069" w:type="dxa"/>
-            <w:shd w:val="clear" w:color="auto" w:fill="F2DBDB" w:themeFill="accent2" w:themeFillTint="33"/>
+            <w:tcW w:w="1856" w:type="dxa"/>
             <w:vAlign w:val="center"/>
           </w:tcPr>
           <w:p>
@@ -5125,7 +5779,62 @@
                 <w:bCs w:val="0"/>
                 <w:color w:val="auto"/>
               </w:rPr>
-              <w:t>r2 = r1</w:t>
+              <w:t>mov</w:t>
+            </w:r>
+            <w:r>
+              <w:rPr>
+                <w:rFonts w:ascii="Calibri" w:hAnsi="Calibri"/>
+                <w:b w:val="0"/>
+                <w:bCs w:val="0"/>
+                <w:color w:val="auto"/>
+              </w:rPr>
+              <w:t>e</w:t>
+            </w:r>
+          </w:p>
+        </w:tc>
+        <w:tc>
+          <w:tcPr>
+            <w:tcW w:w="1957" w:type="dxa"/>
+            <w:vAlign w:val="center"/>
+          </w:tcPr>
+          <w:p>
+            <w:pPr>
+              <w:pStyle w:val="KEYSTROKES"/>
+              <w:jc w:val="center"/>
+              <w:cnfStyle w:val="000000100000" w:firstRow="0" w:lastRow="0" w:firstColumn="0" w:lastColumn="0" w:oddVBand="0" w:evenVBand="0" w:oddHBand="1" w:evenHBand="0" w:firstRowFirstColumn="0" w:firstRowLastColumn="0" w:lastRowFirstColumn="0" w:lastRowLastColumn="0"/>
+              <w:rPr>
+                <w:rFonts w:ascii="Calibri" w:hAnsi="Calibri"/>
+                <w:b w:val="0"/>
+                <w:bCs w:val="0"/>
+                <w:color w:val="auto"/>
+              </w:rPr>
+            </w:pPr>
+            <w:r>
+              <w:rPr>
+                <w:rFonts w:ascii="Calibri" w:hAnsi="Calibri"/>
+                <w:b w:val="0"/>
+                <w:bCs w:val="0"/>
+                <w:color w:val="auto"/>
+              </w:rPr>
+              <w:t>rds</w:t>
+            </w:r>
+            <w:r>
+              <w:rPr>
+                <w:rFonts w:ascii="Calibri" w:hAnsi="Calibri"/>
+                <w:b w:val="0"/>
+                <w:bCs w:val="0"/>
+                <w:color w:val="auto"/>
+              </w:rPr>
+              <w:t xml:space="preserve"> &lt;- </w:t>
+            </w:r>
+            <w:r>
+              <w:rPr>
+                <w:rFonts w:ascii="Calibri" w:hAnsi="Calibri"/>
+                <w:b w:val="0"/>
+                <w:bCs w:val="0"/>
+                <w:color w:val="auto"/>
+              </w:rPr>
+              <w:t>r1</w:t>
             </w:r>
           </w:p>
         </w:tc>
@@ -5522,7 +6231,7 @@
                 <w:rFonts w:ascii="Calibri" w:hAnsi="Calibri"/>
                 <w:color w:val="auto"/>
               </w:rPr>
-              <w:t>Result</w:t>
+              <w:t>Alu out</w:t>
             </w:r>
           </w:p>
         </w:tc>
@@ -5741,7 +6450,14 @@
                 <w:rFonts w:ascii="Calibri" w:hAnsi="Calibri"/>
                 <w:color w:val="auto"/>
               </w:rPr>
-              <w:t>Register read</w:t>
+              <w:t xml:space="preserve">Register </w:t>
+            </w:r>
+            <w:r>
+              <w:rPr>
+                <w:rFonts w:ascii="Calibri" w:hAnsi="Calibri"/>
+                <w:color w:val="auto"/>
+              </w:rPr>
+              <w:t>destination</w:t>
             </w:r>
           </w:p>
         </w:tc>
@@ -5765,21 +6481,12 @@
                 <w:color w:val="auto"/>
               </w:rPr>
             </w:pPr>
-            <w:proofErr w:type="spellStart"/>
-            <w:r>
-              <w:rPr>
-                <w:rFonts w:ascii="Calibri" w:hAnsi="Calibri"/>
-                <w:color w:val="auto"/>
-              </w:rPr>
-              <w:t>Alu</w:t>
-            </w:r>
-            <w:proofErr w:type="spellEnd"/>
-            <w:r>
-              <w:rPr>
-                <w:rFonts w:ascii="Calibri" w:hAnsi="Calibri"/>
-                <w:color w:val="auto"/>
-              </w:rPr>
-              <w:t xml:space="preserve"> source</w:t>
+            <w:r>
+              <w:rPr>
+                <w:rFonts w:ascii="Calibri" w:hAnsi="Calibri"/>
+                <w:color w:val="auto"/>
+              </w:rPr>
+              <w:t>Alu source</w:t>
             </w:r>
           </w:p>
         </w:tc>
@@ -5975,30 +6682,22 @@
         <w:rPr>
           <w:rFonts w:ascii="Calibri" w:hAnsi="Calibri"/>
           <w:b w:val="0"/>
-          <w:color w:val="auto"/>
+          <w:color w:val="A6A6A6" w:themeColor="background1" w:themeShade="A6"/>
         </w:rPr>
       </w:pPr>
       <w:r>
         <w:rPr>
           <w:rFonts w:ascii="Calibri" w:hAnsi="Calibri"/>
           <w:b w:val="0"/>
-          <w:color w:val="auto"/>
-        </w:rPr>
-        <w:t xml:space="preserve">MULTI CYCLE DESIGN: </w:t>
+          <w:color w:val="A6A6A6" w:themeColor="background1" w:themeShade="A6"/>
+        </w:rPr>
+        <w:t xml:space="preserve">MULTI CYCLE DESIGN: If you are doing a multi-cycle CPU draw out the entire </w:t>
       </w:r>
       <w:r>
         <w:rPr>
           <w:rFonts w:ascii="Calibri" w:hAnsi="Calibri"/>
           <w:b w:val="0"/>
-          <w:color w:val="auto"/>
-        </w:rPr>
-        <w:t xml:space="preserve">If you are doing a multi-cycle CPU draw out the entire </w:t>
-      </w:r>
-      <w:r>
-        <w:rPr>
-          <w:rFonts w:ascii="Calibri" w:hAnsi="Calibri"/>
-          <w:b w:val="0"/>
-          <w:color w:val="auto"/>
+          <w:color w:val="A6A6A6" w:themeColor="background1" w:themeShade="A6"/>
         </w:rPr>
         <w:t xml:space="preserve">bubble chart </w:t>
       </w:r>
@@ -6006,33 +6705,15 @@
         <w:rPr>
           <w:rFonts w:ascii="Calibri" w:hAnsi="Calibri"/>
           <w:b w:val="0"/>
-          <w:color w:val="auto"/>
-        </w:rPr>
-        <w:t>FSM for your design. (</w:t>
+          <w:color w:val="A6A6A6" w:themeColor="background1" w:themeShade="A6"/>
+        </w:rPr>
+        <w:t>FSM for your design. (e.g. see page</w:t>
       </w:r>
-      <w:proofErr w:type="gramStart"/>
       <w:r>
         <w:rPr>
           <w:rFonts w:ascii="Calibri" w:hAnsi="Calibri"/>
           <w:b w:val="0"/>
-          <w:color w:val="auto"/>
-        </w:rPr>
-        <w:t>e.g</w:t>
-      </w:r>
-      <w:proofErr w:type="gramEnd"/>
-      <w:r>
-        <w:rPr>
-          <w:rFonts w:ascii="Calibri" w:hAnsi="Calibri"/>
-          <w:b w:val="0"/>
-          <w:color w:val="auto"/>
-        </w:rPr>
-        <w:t>. see page</w:t>
-      </w:r>
-      <w:r>
-        <w:rPr>
-          <w:rFonts w:ascii="Calibri" w:hAnsi="Calibri"/>
-          <w:b w:val="0"/>
-          <w:color w:val="auto"/>
+          <w:color w:val="A6A6A6" w:themeColor="background1" w:themeShade="A6"/>
         </w:rPr>
         <w:t>s 398-</w:t>
       </w:r>
@@ -6040,7 +6721,7 @@
         <w:rPr>
           <w:rFonts w:ascii="Calibri" w:hAnsi="Calibri"/>
           <w:b w:val="0"/>
-          <w:color w:val="auto"/>
+          <w:color w:val="A6A6A6" w:themeColor="background1" w:themeShade="A6"/>
         </w:rPr>
         <w:t>408 in your textbook for an example of the finite state machine</w:t>
       </w:r>
@@ -6048,7 +6729,7 @@
         <w:rPr>
           <w:rFonts w:ascii="Calibri" w:hAnsi="Calibri"/>
           <w:b w:val="0"/>
-          <w:color w:val="auto"/>
+          <w:color w:val="A6A6A6" w:themeColor="background1" w:themeShade="A6"/>
         </w:rPr>
         <w:t xml:space="preserve"> design</w:t>
       </w:r>
@@ -6056,33 +6737,15 @@
         <w:rPr>
           <w:rFonts w:ascii="Calibri" w:hAnsi="Calibri"/>
           <w:b w:val="0"/>
-          <w:color w:val="auto"/>
-        </w:rPr>
-        <w:t xml:space="preserve"> for the multi-cycle </w:t>
+          <w:color w:val="A6A6A6" w:themeColor="background1" w:themeShade="A6"/>
+        </w:rPr>
+        <w:t xml:space="preserve"> for the multi-cycle mips processor). </w:t>
       </w:r>
-      <w:proofErr w:type="spellStart"/>
       <w:r>
         <w:rPr>
           <w:rFonts w:ascii="Calibri" w:hAnsi="Calibri"/>
           <w:b w:val="0"/>
-          <w:color w:val="auto"/>
-        </w:rPr>
-        <w:t>mips</w:t>
-      </w:r>
-      <w:proofErr w:type="spellEnd"/>
-      <w:r>
-        <w:rPr>
-          <w:rFonts w:ascii="Calibri" w:hAnsi="Calibri"/>
-          <w:b w:val="0"/>
-          <w:color w:val="auto"/>
-        </w:rPr>
-        <w:t xml:space="preserve"> processor). </w:t>
-      </w:r>
-      <w:r>
-        <w:rPr>
-          <w:rFonts w:ascii="Calibri" w:hAnsi="Calibri"/>
-          <w:b w:val="0"/>
-          <w:color w:val="auto"/>
+          <w:color w:val="A6A6A6" w:themeColor="background1" w:themeShade="A6"/>
         </w:rPr>
         <w:t xml:space="preserve"> HINT:  </w:t>
       </w:r>
@@ -6090,7 +6753,7 @@
         <w:rPr>
           <w:rFonts w:ascii="Calibri" w:hAnsi="Calibri"/>
           <w:b w:val="0"/>
-          <w:color w:val="auto"/>
+          <w:color w:val="A6A6A6" w:themeColor="background1" w:themeShade="A6"/>
         </w:rPr>
         <w:t>You may find it</w:t>
       </w:r>
@@ -6098,7 +6761,7 @@
         <w:rPr>
           <w:rFonts w:ascii="Calibri" w:hAnsi="Calibri"/>
           <w:b w:val="0"/>
-          <w:color w:val="auto"/>
+          <w:color w:val="A6A6A6" w:themeColor="background1" w:themeShade="A6"/>
         </w:rPr>
         <w:t xml:space="preserve"> very</w:t>
       </w:r>
@@ -6106,7 +6769,7 @@
         <w:rPr>
           <w:rFonts w:ascii="Calibri" w:hAnsi="Calibri"/>
           <w:b w:val="0"/>
-          <w:color w:val="auto"/>
+          <w:color w:val="A6A6A6" w:themeColor="background1" w:themeShade="A6"/>
         </w:rPr>
         <w:t xml:space="preserve"> helpful to place the FSM into tabular form (e.g. excel spreadsheet), remember, every FSM can be drawn as a table</w:t>
       </w:r>
@@ -6114,7 +6777,7 @@
         <w:rPr>
           <w:rFonts w:ascii="Calibri" w:hAnsi="Calibri"/>
           <w:b w:val="0"/>
-          <w:color w:val="auto"/>
+          <w:color w:val="A6A6A6" w:themeColor="background1" w:themeShade="A6"/>
         </w:rPr>
         <w:t xml:space="preserve"> (adjacency list)</w:t>
       </w:r>
@@ -6122,7 +6785,7 @@
         <w:rPr>
           <w:rFonts w:ascii="Calibri" w:hAnsi="Calibri"/>
           <w:b w:val="0"/>
-          <w:color w:val="auto"/>
+          <w:color w:val="A6A6A6" w:themeColor="background1" w:themeShade="A6"/>
         </w:rPr>
         <w:t xml:space="preserve"> or as a graph.</w:t>
       </w:r>
@@ -6130,7 +6793,7 @@
         <w:rPr>
           <w:rFonts w:ascii="Calibri" w:hAnsi="Calibri"/>
           <w:b w:val="0"/>
-          <w:color w:val="auto"/>
+          <w:color w:val="A6A6A6" w:themeColor="background1" w:themeShade="A6"/>
         </w:rPr>
         <w:t>(nodes/edges)</w:t>
       </w:r>
@@ -6138,7 +6801,7 @@
         <w:rPr>
           <w:rFonts w:ascii="Calibri" w:hAnsi="Calibri"/>
           <w:b w:val="0"/>
-          <w:color w:val="auto"/>
+          <w:color w:val="A6A6A6" w:themeColor="background1" w:themeShade="A6"/>
         </w:rPr>
         <w:t>)</w:t>
       </w:r>
@@ -6260,23 +6923,39 @@
                 <w:color w:val="auto"/>
               </w:rPr>
             </w:pPr>
-            <w:proofErr w:type="spellStart"/>
             <w:r>
               <w:rPr>
                 <w:rFonts w:ascii="Calibri" w:hAnsi="Calibri"/>
                 <w:b/>
                 <w:color w:val="auto"/>
               </w:rPr>
-              <w:t>Alu</w:t>
-            </w:r>
-            <w:proofErr w:type="spellEnd"/>
-            <w:r>
+              <w:t>Alu source</w:t>
+            </w:r>
+          </w:p>
+        </w:tc>
+        <w:tc>
+          <w:tcPr>
+            <w:tcW w:w="1004" w:type="dxa"/>
+            <w:vAlign w:val="center"/>
+          </w:tcPr>
+          <w:p>
+            <w:pPr>
+              <w:pStyle w:val="KEYSTROKES"/>
+              <w:jc w:val="center"/>
+              <w:cnfStyle w:val="100000000000" w:firstRow="1" w:lastRow="0" w:firstColumn="0" w:lastColumn="0" w:oddVBand="0" w:evenVBand="0" w:oddHBand="0" w:evenHBand="0" w:firstRowFirstColumn="0" w:firstRowLastColumn="0" w:lastRowFirstColumn="0" w:lastRowLastColumn="0"/>
               <w:rPr>
                 <w:rFonts w:ascii="Calibri" w:hAnsi="Calibri"/>
                 <w:b/>
                 <w:color w:val="auto"/>
               </w:rPr>
-              <w:t xml:space="preserve"> source</w:t>
+            </w:pPr>
+            <w:r>
+              <w:rPr>
+                <w:rFonts w:ascii="Calibri" w:hAnsi="Calibri"/>
+                <w:b/>
+                <w:color w:val="auto"/>
+              </w:rPr>
+              <w:t>jump</w:t>
             </w:r>
           </w:p>
         </w:tc>
@@ -6302,7 +6981,7 @@
                 <w:b/>
                 <w:color w:val="auto"/>
               </w:rPr>
-              <w:t>jump</w:t>
+              <w:t>Mem read</w:t>
             </w:r>
           </w:p>
         </w:tc>
@@ -6328,13 +7007,13 @@
                 <w:b/>
                 <w:color w:val="auto"/>
               </w:rPr>
-              <w:t>Mem read</w:t>
-            </w:r>
-          </w:p>
-        </w:tc>
-        <w:tc>
-          <w:tcPr>
-            <w:tcW w:w="1004" w:type="dxa"/>
+              <w:t>Mem write</w:t>
+            </w:r>
+          </w:p>
+        </w:tc>
+        <w:tc>
+          <w:tcPr>
+            <w:tcW w:w="760" w:type="dxa"/>
             <w:vAlign w:val="center"/>
           </w:tcPr>
           <w:p>
@@ -6354,13 +7033,13 @@
                 <w:b/>
                 <w:color w:val="auto"/>
               </w:rPr>
-              <w:t>Mem write</w:t>
-            </w:r>
-          </w:p>
-        </w:tc>
-        <w:tc>
-          <w:tcPr>
-            <w:tcW w:w="760" w:type="dxa"/>
+              <w:t>Reg dst</w:t>
+            </w:r>
+          </w:p>
+        </w:tc>
+        <w:tc>
+          <w:tcPr>
+            <w:tcW w:w="810" w:type="dxa"/>
             <w:vAlign w:val="center"/>
           </w:tcPr>
           <w:p>
@@ -6374,59 +7053,13 @@
                 <w:color w:val="auto"/>
               </w:rPr>
             </w:pPr>
-            <w:proofErr w:type="spellStart"/>
             <w:r>
               <w:rPr>
                 <w:rFonts w:ascii="Calibri" w:hAnsi="Calibri"/>
                 <w:b/>
                 <w:color w:val="auto"/>
               </w:rPr>
-              <w:t>Reg</w:t>
-            </w:r>
-            <w:proofErr w:type="spellEnd"/>
-            <w:r>
-              <w:rPr>
-                <w:rFonts w:ascii="Calibri" w:hAnsi="Calibri"/>
-                <w:b/>
-                <w:color w:val="auto"/>
-              </w:rPr>
-              <w:t xml:space="preserve"> read</w:t>
-            </w:r>
-          </w:p>
-        </w:tc>
-        <w:tc>
-          <w:tcPr>
-            <w:tcW w:w="810" w:type="dxa"/>
-            <w:vAlign w:val="center"/>
-          </w:tcPr>
-          <w:p>
-            <w:pPr>
-              <w:pStyle w:val="KEYSTROKES"/>
-              <w:jc w:val="center"/>
-              <w:cnfStyle w:val="100000000000" w:firstRow="1" w:lastRow="0" w:firstColumn="0" w:lastColumn="0" w:oddVBand="0" w:evenVBand="0" w:oddHBand="0" w:evenHBand="0" w:firstRowFirstColumn="0" w:firstRowLastColumn="0" w:lastRowFirstColumn="0" w:lastRowLastColumn="0"/>
-              <w:rPr>
-                <w:rFonts w:ascii="Calibri" w:hAnsi="Calibri"/>
-                <w:b/>
-                <w:color w:val="auto"/>
-              </w:rPr>
-            </w:pPr>
-            <w:proofErr w:type="spellStart"/>
-            <w:r>
-              <w:rPr>
-                <w:rFonts w:ascii="Calibri" w:hAnsi="Calibri"/>
-                <w:b/>
-                <w:color w:val="auto"/>
-              </w:rPr>
-              <w:t>Reg</w:t>
-            </w:r>
-            <w:proofErr w:type="spellEnd"/>
-            <w:r>
-              <w:rPr>
-                <w:rFonts w:ascii="Calibri" w:hAnsi="Calibri"/>
-                <w:b/>
-                <w:color w:val="auto"/>
-              </w:rPr>
-              <w:t xml:space="preserve"> </w:t>
+              <w:t xml:space="preserve">Reg </w:t>
             </w:r>
             <w:r>
               <w:rPr>
@@ -6979,7 +7612,6 @@
                 <w:color w:val="auto"/>
               </w:rPr>
             </w:pPr>
-            <w:proofErr w:type="spellStart"/>
             <w:r>
               <w:rPr>
                 <w:rFonts w:ascii="Calibri" w:hAnsi="Calibri"/>
@@ -6987,7 +7619,6 @@
               </w:rPr>
               <w:t>Xor</w:t>
             </w:r>
-            <w:proofErr w:type="spellEnd"/>
           </w:p>
         </w:tc>
         <w:tc>
@@ -7929,6 +8560,7 @@
           <w:tcPr>
             <w:cnfStyle w:val="001000000000" w:firstRow="0" w:lastRow="0" w:firstColumn="1" w:lastColumn="0" w:oddVBand="0" w:evenVBand="0" w:oddHBand="0" w:evenHBand="0" w:firstRowFirstColumn="0" w:firstRowLastColumn="0" w:lastRowFirstColumn="0" w:lastRowLastColumn="0"/>
             <w:tcW w:w="1293" w:type="dxa"/>
+            <w:shd w:val="clear" w:color="auto" w:fill="D99594" w:themeFill="accent2" w:themeFillTint="99"/>
             <w:vAlign w:val="center"/>
           </w:tcPr>
           <w:p>
@@ -7954,6 +8586,7 @@
         <w:tc>
           <w:tcPr>
             <w:tcW w:w="1148" w:type="dxa"/>
+            <w:shd w:val="clear" w:color="auto" w:fill="D99594" w:themeFill="accent2" w:themeFillTint="99"/>
             <w:vAlign w:val="center"/>
           </w:tcPr>
           <w:p>
@@ -7982,6 +8615,7 @@
         <w:tc>
           <w:tcPr>
             <w:tcW w:w="1005" w:type="dxa"/>
+            <w:shd w:val="clear" w:color="auto" w:fill="D99594" w:themeFill="accent2" w:themeFillTint="99"/>
             <w:vAlign w:val="center"/>
           </w:tcPr>
           <w:p>
@@ -8008,6 +8642,7 @@
         <w:tc>
           <w:tcPr>
             <w:tcW w:w="1004" w:type="dxa"/>
+            <w:shd w:val="clear" w:color="auto" w:fill="D99594" w:themeFill="accent2" w:themeFillTint="99"/>
             <w:vAlign w:val="center"/>
           </w:tcPr>
           <w:p>
@@ -8034,6 +8669,7 @@
         <w:tc>
           <w:tcPr>
             <w:tcW w:w="1004" w:type="dxa"/>
+            <w:shd w:val="clear" w:color="auto" w:fill="D99594" w:themeFill="accent2" w:themeFillTint="99"/>
             <w:vAlign w:val="center"/>
           </w:tcPr>
           <w:p>
@@ -8060,6 +8696,7 @@
         <w:tc>
           <w:tcPr>
             <w:tcW w:w="1004" w:type="dxa"/>
+            <w:shd w:val="clear" w:color="auto" w:fill="D99594" w:themeFill="accent2" w:themeFillTint="99"/>
             <w:vAlign w:val="center"/>
           </w:tcPr>
           <w:p>
@@ -8086,6 +8723,7 @@
         <w:tc>
           <w:tcPr>
             <w:tcW w:w="760" w:type="dxa"/>
+            <w:shd w:val="clear" w:color="auto" w:fill="D99594" w:themeFill="accent2" w:themeFillTint="99"/>
             <w:vAlign w:val="center"/>
           </w:tcPr>
           <w:p>
@@ -8112,6 +8750,7 @@
         <w:tc>
           <w:tcPr>
             <w:tcW w:w="810" w:type="dxa"/>
+            <w:shd w:val="clear" w:color="auto" w:fill="D99594" w:themeFill="accent2" w:themeFillTint="99"/>
             <w:vAlign w:val="center"/>
           </w:tcPr>
           <w:p>
@@ -8138,6 +8777,7 @@
         <w:tc>
           <w:tcPr>
             <w:tcW w:w="1435" w:type="dxa"/>
+            <w:shd w:val="clear" w:color="auto" w:fill="D99594" w:themeFill="accent2" w:themeFillTint="99"/>
             <w:vAlign w:val="center"/>
           </w:tcPr>
           <w:p>
@@ -8172,6 +8812,7 @@
           <w:tcPr>
             <w:cnfStyle w:val="001000000000" w:firstRow="0" w:lastRow="0" w:firstColumn="1" w:lastColumn="0" w:oddVBand="0" w:evenVBand="0" w:oddHBand="0" w:evenHBand="0" w:firstRowFirstColumn="0" w:firstRowLastColumn="0" w:lastRowFirstColumn="0" w:lastRowLastColumn="0"/>
             <w:tcW w:w="1293" w:type="dxa"/>
+            <w:shd w:val="clear" w:color="auto" w:fill="D99594" w:themeFill="accent2" w:themeFillTint="99"/>
             <w:vAlign w:val="center"/>
           </w:tcPr>
           <w:p>
@@ -8197,6 +8838,7 @@
         <w:tc>
           <w:tcPr>
             <w:tcW w:w="1148" w:type="dxa"/>
+            <w:shd w:val="clear" w:color="auto" w:fill="D99594" w:themeFill="accent2" w:themeFillTint="99"/>
             <w:vAlign w:val="center"/>
           </w:tcPr>
           <w:p>
@@ -8225,6 +8867,7 @@
         <w:tc>
           <w:tcPr>
             <w:tcW w:w="1005" w:type="dxa"/>
+            <w:shd w:val="clear" w:color="auto" w:fill="D99594" w:themeFill="accent2" w:themeFillTint="99"/>
             <w:vAlign w:val="center"/>
           </w:tcPr>
           <w:p>
@@ -8251,6 +8894,7 @@
         <w:tc>
           <w:tcPr>
             <w:tcW w:w="1004" w:type="dxa"/>
+            <w:shd w:val="clear" w:color="auto" w:fill="D99594" w:themeFill="accent2" w:themeFillTint="99"/>
             <w:vAlign w:val="center"/>
           </w:tcPr>
           <w:p>
@@ -8277,6 +8921,7 @@
         <w:tc>
           <w:tcPr>
             <w:tcW w:w="1004" w:type="dxa"/>
+            <w:shd w:val="clear" w:color="auto" w:fill="D99594" w:themeFill="accent2" w:themeFillTint="99"/>
             <w:vAlign w:val="center"/>
           </w:tcPr>
           <w:p>
@@ -8303,6 +8948,7 @@
         <w:tc>
           <w:tcPr>
             <w:tcW w:w="1004" w:type="dxa"/>
+            <w:shd w:val="clear" w:color="auto" w:fill="D99594" w:themeFill="accent2" w:themeFillTint="99"/>
             <w:vAlign w:val="center"/>
           </w:tcPr>
           <w:p>
@@ -8329,6 +8975,7 @@
         <w:tc>
           <w:tcPr>
             <w:tcW w:w="760" w:type="dxa"/>
+            <w:shd w:val="clear" w:color="auto" w:fill="D99594" w:themeFill="accent2" w:themeFillTint="99"/>
             <w:vAlign w:val="center"/>
           </w:tcPr>
           <w:p>
@@ -8355,6 +9002,7 @@
         <w:tc>
           <w:tcPr>
             <w:tcW w:w="810" w:type="dxa"/>
+            <w:shd w:val="clear" w:color="auto" w:fill="D99594" w:themeFill="accent2" w:themeFillTint="99"/>
             <w:vAlign w:val="center"/>
           </w:tcPr>
           <w:p>
@@ -8381,6 +9029,7 @@
         <w:tc>
           <w:tcPr>
             <w:tcW w:w="1435" w:type="dxa"/>
+            <w:shd w:val="clear" w:color="auto" w:fill="D99594" w:themeFill="accent2" w:themeFillTint="99"/>
             <w:vAlign w:val="center"/>
           </w:tcPr>
           <w:p>
@@ -8429,7 +9078,6 @@
                 <w:color w:val="auto"/>
               </w:rPr>
             </w:pPr>
-            <w:proofErr w:type="spellStart"/>
             <w:r>
               <w:rPr>
                 <w:rFonts w:ascii="Calibri" w:hAnsi="Calibri"/>
@@ -8437,7 +9085,6 @@
               </w:rPr>
               <w:t>Nand</w:t>
             </w:r>
-            <w:proofErr w:type="spellEnd"/>
           </w:p>
         </w:tc>
         <w:tc>
@@ -9863,7 +10510,7 @@
                 <w:b w:val="0"/>
                 <w:color w:val="A6A6A6" w:themeColor="background1" w:themeShade="A6"/>
               </w:rPr>
-              <w:t>----</w:t>
+              <w:t>1101</w:t>
             </w:r>
           </w:p>
         </w:tc>
@@ -9877,6 +10524,7 @@
           <w:tcPr>
             <w:cnfStyle w:val="001000000000" w:firstRow="0" w:lastRow="0" w:firstColumn="1" w:lastColumn="0" w:oddVBand="0" w:evenVBand="0" w:oddHBand="0" w:evenHBand="0" w:firstRowFirstColumn="0" w:firstRowLastColumn="0" w:lastRowFirstColumn="0" w:lastRowLastColumn="0"/>
             <w:tcW w:w="1293" w:type="dxa"/>
+            <w:shd w:val="clear" w:color="auto" w:fill="D99594" w:themeFill="accent2" w:themeFillTint="99"/>
             <w:vAlign w:val="center"/>
           </w:tcPr>
           <w:p>
@@ -9902,6 +10550,7 @@
         <w:tc>
           <w:tcPr>
             <w:tcW w:w="1148" w:type="dxa"/>
+            <w:shd w:val="clear" w:color="auto" w:fill="D99594" w:themeFill="accent2" w:themeFillTint="99"/>
             <w:vAlign w:val="center"/>
           </w:tcPr>
           <w:p>
@@ -9939,6 +10588,7 @@
         <w:tc>
           <w:tcPr>
             <w:tcW w:w="1005" w:type="dxa"/>
+            <w:shd w:val="clear" w:color="auto" w:fill="D99594" w:themeFill="accent2" w:themeFillTint="99"/>
             <w:vAlign w:val="center"/>
           </w:tcPr>
           <w:p>
@@ -9965,6 +10615,7 @@
         <w:tc>
           <w:tcPr>
             <w:tcW w:w="1004" w:type="dxa"/>
+            <w:shd w:val="clear" w:color="auto" w:fill="D99594" w:themeFill="accent2" w:themeFillTint="99"/>
             <w:vAlign w:val="center"/>
           </w:tcPr>
           <w:p>
@@ -9991,6 +10642,7 @@
         <w:tc>
           <w:tcPr>
             <w:tcW w:w="1004" w:type="dxa"/>
+            <w:shd w:val="clear" w:color="auto" w:fill="D99594" w:themeFill="accent2" w:themeFillTint="99"/>
             <w:vAlign w:val="center"/>
           </w:tcPr>
           <w:p>
@@ -10017,6 +10669,7 @@
         <w:tc>
           <w:tcPr>
             <w:tcW w:w="1004" w:type="dxa"/>
+            <w:shd w:val="clear" w:color="auto" w:fill="D99594" w:themeFill="accent2" w:themeFillTint="99"/>
             <w:vAlign w:val="center"/>
           </w:tcPr>
           <w:p>
@@ -10043,6 +10696,7 @@
         <w:tc>
           <w:tcPr>
             <w:tcW w:w="760" w:type="dxa"/>
+            <w:shd w:val="clear" w:color="auto" w:fill="D99594" w:themeFill="accent2" w:themeFillTint="99"/>
             <w:vAlign w:val="center"/>
           </w:tcPr>
           <w:p>
@@ -10069,6 +10723,7 @@
         <w:tc>
           <w:tcPr>
             <w:tcW w:w="810" w:type="dxa"/>
+            <w:shd w:val="clear" w:color="auto" w:fill="D99594" w:themeFill="accent2" w:themeFillTint="99"/>
             <w:vAlign w:val="center"/>
           </w:tcPr>
           <w:p>
@@ -10095,6 +10750,7 @@
         <w:tc>
           <w:tcPr>
             <w:tcW w:w="1435" w:type="dxa"/>
+            <w:shd w:val="clear" w:color="auto" w:fill="D99594" w:themeFill="accent2" w:themeFillTint="99"/>
             <w:vAlign w:val="center"/>
           </w:tcPr>
           <w:p>
@@ -10412,7 +11068,6 @@
                 <w:color w:val="auto"/>
               </w:rPr>
             </w:pPr>
-            <w:proofErr w:type="spellStart"/>
             <w:r>
               <w:rPr>
                 <w:rFonts w:ascii="Calibri" w:hAnsi="Calibri"/>
@@ -10421,7 +11076,6 @@
               <w:lastRenderedPageBreak/>
               <w:t>ld</w:t>
             </w:r>
-            <w:proofErr w:type="spellEnd"/>
           </w:p>
         </w:tc>
         <w:tc>
@@ -10639,6 +11293,7 @@
         </w:trPr>
         <w:tc>
           <w:tcPr>
+            <w:cnfStyle w:val="001000000000" w:firstRow="0" w:lastRow="0" w:firstColumn="1" w:lastColumn="0" w:oddVBand="0" w:evenVBand="0" w:oddHBand="0" w:evenHBand="0" w:firstRowFirstColumn="0" w:firstRowLastColumn="0" w:lastRowFirstColumn="0" w:lastRowLastColumn="0"/>
             <w:tcW w:w="1293" w:type="dxa"/>
             <w:vAlign w:val="center"/>
           </w:tcPr>
@@ -10646,7 +11301,6 @@
             <w:pPr>
               <w:pStyle w:val="KEYSTROKES"/>
               <w:jc w:val="center"/>
-              <w:cnfStyle w:val="001000000000" w:firstRow="0" w:lastRow="0" w:firstColumn="1" w:lastColumn="0" w:oddVBand="0" w:evenVBand="0" w:oddHBand="0" w:evenHBand="0" w:firstRowFirstColumn="0" w:firstRowLastColumn="0" w:lastRowFirstColumn="0" w:lastRowLastColumn="0"/>
               <w:rPr>
                 <w:rFonts w:ascii="Calibri" w:hAnsi="Calibri"/>
                 <w:b/>
@@ -10671,6 +11325,7 @@
             <w:pPr>
               <w:pStyle w:val="KEYSTROKES"/>
               <w:jc w:val="center"/>
+              <w:cnfStyle w:val="000000000000" w:firstRow="0" w:lastRow="0" w:firstColumn="0" w:lastColumn="0" w:oddVBand="0" w:evenVBand="0" w:oddHBand="0" w:evenHBand="0" w:firstRowFirstColumn="0" w:firstRowLastColumn="0" w:lastRowFirstColumn="0" w:lastRowLastColumn="0"/>
               <w:rPr>
                 <w:rFonts w:ascii="Calibri" w:hAnsi="Calibri"/>
                 <w:b w:val="0"/>
@@ -10696,6 +11351,7 @@
             <w:pPr>
               <w:pStyle w:val="KEYSTROKES"/>
               <w:jc w:val="center"/>
+              <w:cnfStyle w:val="000000000000" w:firstRow="0" w:lastRow="0" w:firstColumn="0" w:lastColumn="0" w:oddVBand="0" w:evenVBand="0" w:oddHBand="0" w:evenHBand="0" w:firstRowFirstColumn="0" w:firstRowLastColumn="0" w:lastRowFirstColumn="0" w:lastRowLastColumn="0"/>
               <w:rPr>
                 <w:rFonts w:ascii="Calibri" w:hAnsi="Calibri"/>
                 <w:b w:val="0"/>
@@ -10721,6 +11377,7 @@
             <w:pPr>
               <w:pStyle w:val="KEYSTROKES"/>
               <w:jc w:val="center"/>
+              <w:cnfStyle w:val="000000000000" w:firstRow="0" w:lastRow="0" w:firstColumn="0" w:lastColumn="0" w:oddVBand="0" w:evenVBand="0" w:oddHBand="0" w:evenHBand="0" w:firstRowFirstColumn="0" w:firstRowLastColumn="0" w:lastRowFirstColumn="0" w:lastRowLastColumn="0"/>
               <w:rPr>
                 <w:rFonts w:ascii="Calibri" w:hAnsi="Calibri"/>
                 <w:b w:val="0"/>
@@ -10746,6 +11403,7 @@
             <w:pPr>
               <w:pStyle w:val="KEYSTROKES"/>
               <w:jc w:val="center"/>
+              <w:cnfStyle w:val="000000000000" w:firstRow="0" w:lastRow="0" w:firstColumn="0" w:lastColumn="0" w:oddVBand="0" w:evenVBand="0" w:oddHBand="0" w:evenHBand="0" w:firstRowFirstColumn="0" w:firstRowLastColumn="0" w:lastRowFirstColumn="0" w:lastRowLastColumn="0"/>
               <w:rPr>
                 <w:rFonts w:ascii="Calibri" w:hAnsi="Calibri"/>
                 <w:b w:val="0"/>
@@ -10771,6 +11429,7 @@
             <w:pPr>
               <w:pStyle w:val="KEYSTROKES"/>
               <w:jc w:val="center"/>
+              <w:cnfStyle w:val="000000000000" w:firstRow="0" w:lastRow="0" w:firstColumn="0" w:lastColumn="0" w:oddVBand="0" w:evenVBand="0" w:oddHBand="0" w:evenHBand="0" w:firstRowFirstColumn="0" w:firstRowLastColumn="0" w:lastRowFirstColumn="0" w:lastRowLastColumn="0"/>
               <w:rPr>
                 <w:rFonts w:ascii="Calibri" w:hAnsi="Calibri"/>
                 <w:b w:val="0"/>
@@ -10796,6 +11455,7 @@
             <w:pPr>
               <w:pStyle w:val="KEYSTROKES"/>
               <w:jc w:val="center"/>
+              <w:cnfStyle w:val="000000000000" w:firstRow="0" w:lastRow="0" w:firstColumn="0" w:lastColumn="0" w:oddVBand="0" w:evenVBand="0" w:oddHBand="0" w:evenHBand="0" w:firstRowFirstColumn="0" w:firstRowLastColumn="0" w:lastRowFirstColumn="0" w:lastRowLastColumn="0"/>
               <w:rPr>
                 <w:rFonts w:ascii="Calibri" w:hAnsi="Calibri"/>
                 <w:b w:val="0"/>
@@ -10821,6 +11481,7 @@
             <w:pPr>
               <w:pStyle w:val="KEYSTROKES"/>
               <w:jc w:val="center"/>
+              <w:cnfStyle w:val="000000000000" w:firstRow="0" w:lastRow="0" w:firstColumn="0" w:lastColumn="0" w:oddVBand="0" w:evenVBand="0" w:oddHBand="0" w:evenHBand="0" w:firstRowFirstColumn="0" w:firstRowLastColumn="0" w:lastRowFirstColumn="0" w:lastRowLastColumn="0"/>
               <w:rPr>
                 <w:rFonts w:ascii="Calibri" w:hAnsi="Calibri"/>
                 <w:b w:val="0"/>
@@ -10846,6 +11507,7 @@
             <w:pPr>
               <w:pStyle w:val="KEYSTROKES"/>
               <w:jc w:val="center"/>
+              <w:cnfStyle w:val="000000000000" w:firstRow="0" w:lastRow="0" w:firstColumn="0" w:lastColumn="0" w:oddVBand="0" w:evenVBand="0" w:oddHBand="0" w:evenHBand="0" w:firstRowFirstColumn="0" w:firstRowLastColumn="0" w:lastRowFirstColumn="0" w:lastRowLastColumn="0"/>
               <w:rPr>
                 <w:rFonts w:ascii="Calibri" w:hAnsi="Calibri"/>
                 <w:b w:val="0"/>
@@ -11123,7 +11785,6 @@
                 <w:color w:val="auto"/>
               </w:rPr>
             </w:pPr>
-            <w:proofErr w:type="spellStart"/>
             <w:r>
               <w:rPr>
                 <w:rFonts w:ascii="Calibri" w:hAnsi="Calibri"/>
@@ -11131,7 +11792,6 @@
               </w:rPr>
               <w:t>jmp</w:t>
             </w:r>
-            <w:proofErr w:type="spellEnd"/>
           </w:p>
         </w:tc>
         <w:tc>
@@ -11338,7 +11998,7 @@
                 <w:b w:val="0"/>
                 <w:color w:val="A6A6A6" w:themeColor="background1" w:themeShade="A6"/>
               </w:rPr>
-              <w:t>----</w:t>
+              <w:t>1101</w:t>
             </w:r>
           </w:p>
         </w:tc>
@@ -11365,7 +12025,6 @@
                 <w:color w:val="auto"/>
               </w:rPr>
             </w:pPr>
-            <w:proofErr w:type="spellStart"/>
             <w:r>
               <w:rPr>
                 <w:rFonts w:ascii="Calibri" w:hAnsi="Calibri"/>
@@ -11373,7 +12032,6 @@
               </w:rPr>
               <w:t>mov</w:t>
             </w:r>
-            <w:proofErr w:type="spellEnd"/>
           </w:p>
         </w:tc>
         <w:tc>
@@ -11584,8 +12242,6 @@
               </w:rPr>
               <w:t>0011</w:t>
             </w:r>
-            <w:bookmarkStart w:id="0" w:name="_GoBack"/>
-            <w:bookmarkEnd w:id="0"/>
           </w:p>
         </w:tc>
       </w:tr>
@@ -11723,48 +12379,16 @@
         <w:rPr>
           <w:rFonts w:ascii="Calibri" w:hAnsi="Calibri"/>
           <w:b w:val="0"/>
-          <w:color w:val="auto"/>
+          <w:color w:val="A6A6A6" w:themeColor="background1" w:themeShade="A6"/>
         </w:rPr>
       </w:pPr>
       <w:r>
         <w:rPr>
           <w:rFonts w:ascii="Calibri" w:hAnsi="Calibri"/>
           <w:b w:val="0"/>
-          <w:color w:val="auto"/>
-        </w:rPr>
-        <w:t>MULTI-</w:t>
-      </w:r>
-      <w:r>
-        <w:rPr>
-          <w:rFonts w:ascii="Calibri" w:hAnsi="Calibri"/>
-          <w:b w:val="0"/>
-          <w:color w:val="auto"/>
-        </w:rPr>
-        <w:t xml:space="preserve">CYCLE </w:t>
-      </w:r>
-      <w:r>
-        <w:rPr>
-          <w:rFonts w:ascii="Calibri" w:hAnsi="Calibri"/>
-          <w:b w:val="0"/>
-          <w:color w:val="auto"/>
-        </w:rPr>
-        <w:t xml:space="preserve">CONTROL UNIT </w:t>
-      </w:r>
-      <w:r>
-        <w:rPr>
-          <w:rFonts w:ascii="Calibri" w:hAnsi="Calibri"/>
-          <w:b w:val="0"/>
-          <w:color w:val="auto"/>
-        </w:rPr>
-        <w:t xml:space="preserve">DESIGN: </w:t>
-      </w:r>
-      <w:r>
-        <w:rPr>
-          <w:rFonts w:ascii="Calibri" w:hAnsi="Calibri"/>
-          <w:b w:val="0"/>
-          <w:color w:val="auto"/>
-        </w:rPr>
-        <w:t xml:space="preserve"> For this, you will want to refresh your memory on how to write code for a Finite State Machine. See pages 212 and 213 in your textbook.</w:t>
+          <w:color w:val="A6A6A6" w:themeColor="background1" w:themeShade="A6"/>
+        </w:rPr>
+        <w:t>MULTI-CYCLE CONTROL UNIT DESIGN:  For this, you will want to refresh your memory on how to write code for a Finite State Machine. See pages 212 and 213 in your textbook.</w:t>
       </w:r>
     </w:p>
     <w:p>
@@ -11793,21 +12417,7 @@
         <w:rPr>
           <w:rFonts w:asciiTheme="minorHAnsi" w:hAnsiTheme="minorHAnsi"/>
         </w:rPr>
-        <w:t xml:space="preserve">VHDL </w:t>
-      </w:r>
-      <w:proofErr w:type="spellStart"/>
-      <w:r>
-        <w:rPr>
-          <w:rFonts w:asciiTheme="minorHAnsi" w:hAnsiTheme="minorHAnsi"/>
-        </w:rPr>
-        <w:t>Testbench</w:t>
-      </w:r>
-      <w:proofErr w:type="spellEnd"/>
-      <w:r>
-        <w:rPr>
-          <w:rFonts w:asciiTheme="minorHAnsi" w:hAnsiTheme="minorHAnsi"/>
-        </w:rPr>
-        <w:t xml:space="preserve"> Illustrating</w:t>
+        <w:t>VHDL Testbench Illustrating</w:t>
       </w:r>
       <w:r>
         <w:rPr>
@@ -12687,30 +13297,14 @@
                 <w:rFonts w:ascii="Calibri" w:hAnsi="Calibri"/>
                 <w:sz w:val="18"/>
               </w:rPr>
-              <w:t>(single cycle</w:t>
-            </w:r>
-            <w:proofErr w:type="gramStart"/>
+              <w:t xml:space="preserve">(single cycle)  </w:t>
+            </w:r>
             <w:r>
               <w:rPr>
                 <w:rFonts w:ascii="Calibri" w:hAnsi="Calibri"/>
                 <w:sz w:val="18"/>
               </w:rPr>
-              <w:t xml:space="preserve">)  </w:t>
-            </w:r>
-            <w:r>
-              <w:rPr>
-                <w:rFonts w:ascii="Calibri" w:hAnsi="Calibri"/>
-                <w:sz w:val="18"/>
-              </w:rPr>
-              <w:t>or</w:t>
-            </w:r>
-            <w:proofErr w:type="gramEnd"/>
-            <w:r>
-              <w:rPr>
-                <w:rFonts w:ascii="Calibri" w:hAnsi="Calibri"/>
-                <w:sz w:val="18"/>
-              </w:rPr>
-              <w:t xml:space="preserve"> neat, well commented comp</w:t>
+              <w:t>or neat, well commented comp</w:t>
             </w:r>
             <w:r>
               <w:rPr>
@@ -13048,13 +13642,8 @@
         </w:rPr>
         <w:annotationRef/>
       </w:r>
-      <w:proofErr w:type="spellStart"/>
       <w:r>
-        <w:t>Asm</w:t>
-      </w:r>
-      <w:proofErr w:type="spellEnd"/>
-      <w:r>
-        <w:t xml:space="preserve"> code format:</w:t>
+        <w:t>Asm code format:</w:t>
       </w:r>
     </w:p>
     <w:p>
@@ -13066,13 +13655,8 @@
       <w:pPr>
         <w:pStyle w:val="CommentText"/>
       </w:pPr>
-      <w:proofErr w:type="gramStart"/>
       <w:r>
-        <w:t>Opcode(</w:t>
-      </w:r>
-      <w:proofErr w:type="gramEnd"/>
-      <w:r>
-        <w:t>8b) – v1(8b) – v2(8b) – v3(8b)</w:t>
+        <w:t>Opcode(8b) – v1(8b) – v2(8b) – v3(8b)</w:t>
       </w:r>
     </w:p>
   </w:comment>
@@ -14262,7 +14846,7 @@
       <w:lvlText w:val="%1."/>
       <w:lvlJc w:val="left"/>
       <w:pPr>
-        <w:ind w:left="720" w:hanging="360"/>
+        <w:ind w:left="360" w:hanging="360"/>
       </w:pPr>
     </w:lvl>
     <w:lvl w:ilvl="1" w:tplc="04090019">
@@ -14271,7 +14855,7 @@
       <w:lvlText w:val="%2."/>
       <w:lvlJc w:val="left"/>
       <w:pPr>
-        <w:ind w:left="1440" w:hanging="360"/>
+        <w:ind w:left="1080" w:hanging="360"/>
       </w:pPr>
     </w:lvl>
     <w:lvl w:ilvl="2" w:tplc="0409001B" w:tentative="1">
@@ -14280,7 +14864,7 @@
       <w:lvlText w:val="%3."/>
       <w:lvlJc w:val="right"/>
       <w:pPr>
-        <w:ind w:left="2160" w:hanging="180"/>
+        <w:ind w:left="1800" w:hanging="180"/>
       </w:pPr>
     </w:lvl>
     <w:lvl w:ilvl="3" w:tplc="0409000F" w:tentative="1">
@@ -14289,7 +14873,7 @@
       <w:lvlText w:val="%4."/>
       <w:lvlJc w:val="left"/>
       <w:pPr>
-        <w:ind w:left="2880" w:hanging="360"/>
+        <w:ind w:left="2520" w:hanging="360"/>
       </w:pPr>
     </w:lvl>
     <w:lvl w:ilvl="4" w:tplc="04090019" w:tentative="1">
@@ -14298,7 +14882,7 @@
       <w:lvlText w:val="%5."/>
       <w:lvlJc w:val="left"/>
       <w:pPr>
-        <w:ind w:left="3600" w:hanging="360"/>
+        <w:ind w:left="3240" w:hanging="360"/>
       </w:pPr>
     </w:lvl>
     <w:lvl w:ilvl="5" w:tplc="0409001B" w:tentative="1">
@@ -14307,7 +14891,7 @@
       <w:lvlText w:val="%6."/>
       <w:lvlJc w:val="right"/>
       <w:pPr>
-        <w:ind w:left="4320" w:hanging="180"/>
+        <w:ind w:left="3960" w:hanging="180"/>
       </w:pPr>
     </w:lvl>
     <w:lvl w:ilvl="6" w:tplc="0409000F" w:tentative="1">
@@ -14316,7 +14900,7 @@
       <w:lvlText w:val="%7."/>
       <w:lvlJc w:val="left"/>
       <w:pPr>
-        <w:ind w:left="5040" w:hanging="360"/>
+        <w:ind w:left="4680" w:hanging="360"/>
       </w:pPr>
     </w:lvl>
     <w:lvl w:ilvl="7" w:tplc="04090019" w:tentative="1">
@@ -14325,7 +14909,7 @@
       <w:lvlText w:val="%8."/>
       <w:lvlJc w:val="left"/>
       <w:pPr>
-        <w:ind w:left="5760" w:hanging="360"/>
+        <w:ind w:left="5400" w:hanging="360"/>
       </w:pPr>
     </w:lvl>
     <w:lvl w:ilvl="8" w:tplc="0409001B" w:tentative="1">
@@ -14334,7 +14918,7 @@
       <w:lvlText w:val="%9."/>
       <w:lvlJc w:val="right"/>
       <w:pPr>
-        <w:ind w:left="6480" w:hanging="180"/>
+        <w:ind w:left="6120" w:hanging="180"/>
       </w:pPr>
     </w:lvl>
   </w:abstractNum>
@@ -16964,7 +17548,7 @@
 </file>
 
 <file path=customXml/itemProps1.xml><?xml version="1.0" encoding="utf-8"?>
-<ds:datastoreItem xmlns:ds="http://schemas.openxmlformats.org/officeDocument/2006/customXml" ds:itemID="{DEAE95FC-B0AA-4574-8627-A8103BFFB42D}">
+<ds:datastoreItem xmlns:ds="http://schemas.openxmlformats.org/officeDocument/2006/customXml" ds:itemID="{A3484F70-F016-4D5B-8382-52614F236A23}">
   <ds:schemaRefs>
     <ds:schemaRef ds:uri="http://schemas.openxmlformats.org/officeDocument/2006/bibliography"/>
   </ds:schemaRefs>

</xml_diff>

<commit_message>
didn't change much :(
</commit_message>
<xml_diff>
--- a/CS401_MP3_CONTROL_UNIT_DESIGN.docx
+++ b/CS401_MP3_CONTROL_UNIT_DESIGN.docx
@@ -3725,18 +3725,7 @@
                 <w:bCs w:val="0"/>
                 <w:color w:val="auto"/>
               </w:rPr>
-              <w:t>Multip</w:t>
-            </w:r>
-            <w:bookmarkStart w:id="0" w:name="_GoBack"/>
-            <w:bookmarkEnd w:id="0"/>
-            <w:r>
-              <w:rPr>
-                <w:rFonts w:ascii="Calibri" w:hAnsi="Calibri"/>
-                <w:b w:val="0"/>
-                <w:bCs w:val="0"/>
-                <w:color w:val="auto"/>
-              </w:rPr>
-              <w:t>ly</w:t>
+              <w:t>Multiply</w:t>
             </w:r>
           </w:p>
         </w:tc>
@@ -5321,15 +5310,7 @@
                 <w:b w:val="0"/>
                 <w:color w:val="auto"/>
               </w:rPr>
-              <w:t>S</w:t>
-            </w:r>
-            <w:r>
-              <w:rPr>
-                <w:rFonts w:ascii="Calibri" w:hAnsi="Calibri"/>
-                <w:b w:val="0"/>
-                <w:color w:val="auto"/>
-              </w:rPr>
-              <w:t>tore data</w:t>
+              <w:t>Store data</w:t>
             </w:r>
           </w:p>
         </w:tc>
@@ -11073,7 +11054,6 @@
                 <w:rFonts w:ascii="Calibri" w:hAnsi="Calibri"/>
                 <w:color w:val="auto"/>
               </w:rPr>
-              <w:lastRenderedPageBreak/>
               <w:t>ld</w:t>
             </w:r>
           </w:p>
@@ -11312,6 +11292,7 @@
                 <w:rFonts w:ascii="Calibri" w:hAnsi="Calibri"/>
                 <w:color w:val="auto"/>
               </w:rPr>
+              <w:lastRenderedPageBreak/>
               <w:t>St</w:t>
             </w:r>
           </w:p>
@@ -12265,11 +12246,58 @@
           <w:b/>
         </w:rPr>
       </w:pPr>
+      <w:bookmarkStart w:id="0" w:name="_GoBack"/>
+      <w:bookmarkEnd w:id="0"/>
+    </w:p>
+    <w:p>
+      <w:pPr>
+        <w:pStyle w:val="ListParagraph"/>
+        <w:rPr>
+          <w:rFonts w:ascii="Calibri" w:hAnsi="Calibri"/>
+          <w:b/>
+        </w:rPr>
+      </w:pPr>
+    </w:p>
+    <w:p>
+      <w:pPr>
+        <w:pStyle w:val="CommentText"/>
+        <w:ind w:left="720"/>
+        <w:rPr>
+          <w:rFonts w:asciiTheme="minorHAnsi" w:hAnsiTheme="minorHAnsi" w:cstheme="minorHAnsi"/>
+          <w:color w:val="808080" w:themeColor="background1" w:themeShade="80"/>
+          <w:sz w:val="18"/>
+          <w:szCs w:val="18"/>
+        </w:rPr>
+      </w:pPr>
       <w:r>
         <w:rPr>
-          <w:rStyle w:val="CommentReference"/>
-        </w:rPr>
-        <w:commentReference w:id="1"/>
+          <w:rFonts w:asciiTheme="minorHAnsi" w:hAnsiTheme="minorHAnsi" w:cstheme="minorHAnsi"/>
+          <w:color w:val="808080" w:themeColor="background1" w:themeShade="80"/>
+          <w:sz w:val="18"/>
+          <w:szCs w:val="18"/>
+        </w:rPr>
+        <w:t>Asm code format:</w:t>
+      </w:r>
+    </w:p>
+    <w:p>
+      <w:pPr>
+        <w:pStyle w:val="ListParagraph"/>
+        <w:rPr>
+          <w:rFonts w:asciiTheme="minorHAnsi" w:hAnsiTheme="minorHAnsi" w:cstheme="minorHAnsi"/>
+          <w:b/>
+          <w:color w:val="808080" w:themeColor="background1" w:themeShade="80"/>
+          <w:sz w:val="18"/>
+          <w:szCs w:val="18"/>
+        </w:rPr>
+      </w:pPr>
+      <w:r>
+        <w:rPr>
+          <w:rFonts w:asciiTheme="minorHAnsi" w:hAnsiTheme="minorHAnsi" w:cstheme="minorHAnsi"/>
+          <w:color w:val="808080" w:themeColor="background1" w:themeShade="80"/>
+          <w:sz w:val="18"/>
+          <w:szCs w:val="18"/>
+        </w:rPr>
+        <w:t>Opcode(8b) – v1(8b) – v2(8b) – v3(8b)</w:t>
       </w:r>
     </w:p>
     <w:p>
@@ -12912,6 +12940,7 @@
                 <w:color w:val="FFFFFF"/>
                 <w:sz w:val="24"/>
               </w:rPr>
+              <w:lastRenderedPageBreak/>
               <w:t>CATEGORY</w:t>
             </w:r>
           </w:p>
@@ -13183,7 +13212,6 @@
                 <w:rFonts w:ascii="Calibri" w:hAnsi="Calibri"/>
                 <w:sz w:val="18"/>
               </w:rPr>
-              <w:lastRenderedPageBreak/>
               <w:t>50</w:t>
             </w:r>
             <w:r>
@@ -13620,53 +13648,13 @@
       </w:pPr>
     </w:p>
     <w:sectPr>
-      <w:footerReference w:type="default" r:id="rId10"/>
+      <w:footerReference w:type="default" r:id="rId8"/>
       <w:pgSz w:w="12240" w:h="15840"/>
       <w:pgMar w:top="432" w:right="720" w:bottom="432" w:left="1440" w:header="720" w:footer="720" w:gutter="0"/>
       <w:cols w:space="720"/>
     </w:sectPr>
   </w:body>
 </w:document>
-</file>
-
-<file path=word/comments.xml><?xml version="1.0" encoding="utf-8"?>
-<w:comments xmlns:wpc="http://schemas.microsoft.com/office/word/2010/wordprocessingCanvas" xmlns:cx="http://schemas.microsoft.com/office/drawing/2014/chartex" xmlns:cx1="http://schemas.microsoft.com/office/drawing/2015/9/8/chartex" xmlns:mc="http://schemas.openxmlformats.org/markup-compatibility/2006" xmlns:o="urn:schemas-microsoft-com:office:office" xmlns:r="http://schemas.openxmlformats.org/officeDocument/2006/relationships" xmlns:m="http://schemas.openxmlformats.org/officeDocument/2006/math" xmlns:v="urn:schemas-microsoft-com:vml" xmlns:wp14="http://schemas.microsoft.com/office/word/2010/wordprocessingDrawing" xmlns:wp="http://schemas.openxmlformats.org/drawingml/2006/wordprocessingDrawing" xmlns:w10="urn:schemas-microsoft-com:office:word" xmlns:w="http://schemas.openxmlformats.org/wordprocessingml/2006/main" xmlns:w14="http://schemas.microsoft.com/office/word/2010/wordml" xmlns:w15="http://schemas.microsoft.com/office/word/2012/wordml" xmlns:w16se="http://schemas.microsoft.com/office/word/2015/wordml/symex" xmlns:wpg="http://schemas.microsoft.com/office/word/2010/wordprocessingGroup" xmlns:wpi="http://schemas.microsoft.com/office/word/2010/wordprocessingInk" xmlns:wne="http://schemas.microsoft.com/office/word/2006/wordml" xmlns:wps="http://schemas.microsoft.com/office/word/2010/wordprocessingShape" mc:Ignorable="w14 w15 w16se wp14">
-  <w:comment w:id="1" w:author="Administrator" w:date="2019-04-26T09:20:00Z" w:initials="A">
-    <w:p>
-      <w:pPr>
-        <w:pStyle w:val="CommentText"/>
-      </w:pPr>
-      <w:r>
-        <w:rPr>
-          <w:rStyle w:val="CommentReference"/>
-        </w:rPr>
-        <w:annotationRef/>
-      </w:r>
-      <w:r>
-        <w:t>Asm code format:</w:t>
-      </w:r>
-    </w:p>
-    <w:p>
-      <w:pPr>
-        <w:pStyle w:val="CommentText"/>
-      </w:pPr>
-    </w:p>
-    <w:p>
-      <w:pPr>
-        <w:pStyle w:val="CommentText"/>
-      </w:pPr>
-      <w:r>
-        <w:t>Opcode(8b) – v1(8b) – v2(8b) – v3(8b)</w:t>
-      </w:r>
-    </w:p>
-  </w:comment>
-</w:comments>
-</file>
-
-<file path=word/commentsExtended.xml><?xml version="1.0" encoding="utf-8"?>
-<w15:commentsEx xmlns:wpc="http://schemas.microsoft.com/office/word/2010/wordprocessingCanvas" xmlns:cx="http://schemas.microsoft.com/office/drawing/2014/chartex" xmlns:cx1="http://schemas.microsoft.com/office/drawing/2015/9/8/chartex" xmlns:mc="http://schemas.openxmlformats.org/markup-compatibility/2006" xmlns:o="urn:schemas-microsoft-com:office:office" xmlns:r="http://schemas.openxmlformats.org/officeDocument/2006/relationships" xmlns:m="http://schemas.openxmlformats.org/officeDocument/2006/math" xmlns:v="urn:schemas-microsoft-com:vml" xmlns:wp14="http://schemas.microsoft.com/office/word/2010/wordprocessingDrawing" xmlns:wp="http://schemas.openxmlformats.org/drawingml/2006/wordprocessingDrawing" xmlns:w10="urn:schemas-microsoft-com:office:word" xmlns:w="http://schemas.openxmlformats.org/wordprocessingml/2006/main" xmlns:w14="http://schemas.microsoft.com/office/word/2010/wordml" xmlns:w15="http://schemas.microsoft.com/office/word/2012/wordml" xmlns:w16se="http://schemas.microsoft.com/office/word/2015/wordml/symex" xmlns:wpg="http://schemas.microsoft.com/office/word/2010/wordprocessingGroup" xmlns:wpi="http://schemas.microsoft.com/office/word/2010/wordprocessingInk" xmlns:wne="http://schemas.microsoft.com/office/word/2006/wordml" xmlns:wps="http://schemas.microsoft.com/office/word/2010/wordprocessingShape" mc:Ignorable="w14 w15 w16se wp14">
-  <w15:commentEx w15:paraId="5DF5784A" w15:done="0"/>
-</w15:commentsEx>
 </file>
 
 <file path=word/endnotes.xml><?xml version="1.0" encoding="utf-8"?>
@@ -16215,14 +16203,6 @@
   </w:num>
   <w:numIdMacAtCleanup w:val="6"/>
 </w:numbering>
-</file>
-
-<file path=word/people.xml><?xml version="1.0" encoding="utf-8"?>
-<w15:people xmlns:wpc="http://schemas.microsoft.com/office/word/2010/wordprocessingCanvas" xmlns:cx="http://schemas.microsoft.com/office/drawing/2014/chartex" xmlns:cx1="http://schemas.microsoft.com/office/drawing/2015/9/8/chartex" xmlns:mc="http://schemas.openxmlformats.org/markup-compatibility/2006" xmlns:o="urn:schemas-microsoft-com:office:office" xmlns:r="http://schemas.openxmlformats.org/officeDocument/2006/relationships" xmlns:m="http://schemas.openxmlformats.org/officeDocument/2006/math" xmlns:v="urn:schemas-microsoft-com:vml" xmlns:wp14="http://schemas.microsoft.com/office/word/2010/wordprocessingDrawing" xmlns:wp="http://schemas.openxmlformats.org/drawingml/2006/wordprocessingDrawing" xmlns:w10="urn:schemas-microsoft-com:office:word" xmlns:w="http://schemas.openxmlformats.org/wordprocessingml/2006/main" xmlns:w14="http://schemas.microsoft.com/office/word/2010/wordml" xmlns:w15="http://schemas.microsoft.com/office/word/2012/wordml" xmlns:w16se="http://schemas.microsoft.com/office/word/2015/wordml/symex" xmlns:wpg="http://schemas.microsoft.com/office/word/2010/wordprocessingGroup" xmlns:wpi="http://schemas.microsoft.com/office/word/2010/wordprocessingInk" xmlns:wne="http://schemas.microsoft.com/office/word/2006/wordml" xmlns:wps="http://schemas.microsoft.com/office/word/2010/wordprocessingShape" mc:Ignorable="w14 w15 w16se wp14">
-  <w15:person w15:author="Administrator">
-    <w15:presenceInfo w15:providerId="None" w15:userId="Administrator"/>
-  </w15:person>
-</w15:people>
 </file>
 
 <file path=word/styles.xml><?xml version="1.0" encoding="utf-8"?>
@@ -17548,7 +17528,7 @@
 </file>
 
 <file path=customXml/itemProps1.xml><?xml version="1.0" encoding="utf-8"?>
-<ds:datastoreItem xmlns:ds="http://schemas.openxmlformats.org/officeDocument/2006/customXml" ds:itemID="{A3484F70-F016-4D5B-8382-52614F236A23}">
+<ds:datastoreItem xmlns:ds="http://schemas.openxmlformats.org/officeDocument/2006/customXml" ds:itemID="{A55F64BB-1B9F-44C6-BC88-B36B5D0A692E}">
   <ds:schemaRefs>
     <ds:schemaRef ds:uri="http://schemas.openxmlformats.org/officeDocument/2006/bibliography"/>
   </ds:schemaRefs>

</xml_diff>

<commit_message>
simulation working for basic arith instructions
</commit_message>
<xml_diff>
--- a/CS401_MP3_CONTROL_UNIT_DESIGN.docx
+++ b/CS401_MP3_CONTROL_UNIT_DESIGN.docx
@@ -13047,8 +13047,6 @@
               </w:rPr>
               <w:t>0</w:t>
             </w:r>
-            <w:bookmarkStart w:id="0" w:name="_GoBack"/>
-            <w:bookmarkEnd w:id="0"/>
           </w:p>
         </w:tc>
         <w:tc>
@@ -13602,7 +13600,17 @@
           <w:b w:val="0"/>
           <w:color w:val="auto"/>
         </w:rPr>
-        <w:t xml:space="preserve"> For an example, look at the MIPS single cycle control unit. The VHDL is on pages 431, 432 of the textbook. However there are small differences so you will also want to look at your MIPS3 processor’s control unit code.</w:t>
+        <w:t xml:space="preserve"> For an example, look at the MIPS single cycle control unit. The VHDL is on </w:t>
+      </w:r>
+      <w:bookmarkStart w:id="0" w:name="_GoBack"/>
+      <w:bookmarkEnd w:id="0"/>
+      <w:r>
+        <w:rPr>
+          <w:rFonts w:ascii="Calibri" w:hAnsi="Calibri"/>
+          <w:b w:val="0"/>
+          <w:color w:val="auto"/>
+        </w:rPr>
+        <w:t>pages 431, 432 of the textbook. However there are small differences so you will also want to look at your MIPS3 processor’s control unit code.</w:t>
       </w:r>
     </w:p>
     <w:p>
@@ -13704,7 +13712,16 @@
         <w:t xml:space="preserve">redesign two test programs for your microprocessor.  </w:t>
       </w:r>
       <w:r>
-        <w:t>Remember, you will need to project folders one for each algorithm, and every time you change the algorithm test code you will have to re-synthesize your project. Refresh your memory on how to use the debugger in the test-bench to verify the contents of the program have loaded correctly into your instruction memory.</w:t>
+        <w:t xml:space="preserve">Remember, you will need to project folders one for each algorithm, and every time you change the algorithm test code you will have to </w:t>
+      </w:r>
+      <w:r>
+        <w:rPr>
+          <w:b/>
+        </w:rPr>
+        <w:t>re-synthesize your project</w:t>
+      </w:r>
+      <w:r>
+        <w:t>. Refresh your memory on how to use the debugger in the test-bench to verify the contents of the program have loaded correctly into your instruction memory.</w:t>
       </w:r>
     </w:p>
     <w:p/>
@@ -18776,7 +18793,7 @@
 </file>
 
 <file path=customXml/itemProps1.xml><?xml version="1.0" encoding="utf-8"?>
-<ds:datastoreItem xmlns:ds="http://schemas.openxmlformats.org/officeDocument/2006/customXml" ds:itemID="{2B7D60A1-1DD1-416D-A90A-E2F9BA6E2398}">
+<ds:datastoreItem xmlns:ds="http://schemas.openxmlformats.org/officeDocument/2006/customXml" ds:itemID="{45CD64E9-453E-47D0-BA7A-005ECE33B1A1}">
   <ds:schemaRefs>
     <ds:schemaRef ds:uri="http://schemas.openxmlformats.org/officeDocument/2006/bibliography"/>
   </ds:schemaRefs>

</xml_diff>

<commit_message>
load immediate working for larger values i think
</commit_message>
<xml_diff>
--- a/CS401_MP3_CONTROL_UNIT_DESIGN.docx
+++ b/CS401_MP3_CONTROL_UNIT_DESIGN.docx
@@ -3037,6 +3037,7 @@
         <w:tc>
           <w:tcPr>
             <w:tcW w:w="1955" w:type="dxa"/>
+            <w:shd w:val="clear" w:color="auto" w:fill="EAF1DD" w:themeFill="accent3" w:themeFillTint="33"/>
             <w:vAlign w:val="center"/>
           </w:tcPr>
           <w:p>
@@ -3063,6 +3064,7 @@
         <w:tc>
           <w:tcPr>
             <w:tcW w:w="1890" w:type="dxa"/>
+            <w:shd w:val="clear" w:color="auto" w:fill="EAF1DD" w:themeFill="accent3" w:themeFillTint="33"/>
             <w:vAlign w:val="center"/>
           </w:tcPr>
           <w:p>
@@ -3089,6 +3091,7 @@
         <w:tc>
           <w:tcPr>
             <w:tcW w:w="1856" w:type="dxa"/>
+            <w:shd w:val="clear" w:color="auto" w:fill="EAF1DD" w:themeFill="accent3" w:themeFillTint="33"/>
             <w:vAlign w:val="center"/>
           </w:tcPr>
           <w:p>
@@ -3115,6 +3118,7 @@
         <w:tc>
           <w:tcPr>
             <w:tcW w:w="1957" w:type="dxa"/>
+            <w:shd w:val="clear" w:color="auto" w:fill="EAF1DD" w:themeFill="accent3" w:themeFillTint="33"/>
             <w:vAlign w:val="center"/>
           </w:tcPr>
           <w:p>
@@ -3164,6 +3168,7 @@
         <w:tc>
           <w:tcPr>
             <w:tcW w:w="1955" w:type="dxa"/>
+            <w:shd w:val="clear" w:color="auto" w:fill="EAF1DD" w:themeFill="accent3" w:themeFillTint="33"/>
             <w:vAlign w:val="center"/>
           </w:tcPr>
           <w:p>
@@ -3190,6 +3195,7 @@
         <w:tc>
           <w:tcPr>
             <w:tcW w:w="1890" w:type="dxa"/>
+            <w:shd w:val="clear" w:color="auto" w:fill="EAF1DD" w:themeFill="accent3" w:themeFillTint="33"/>
             <w:vAlign w:val="center"/>
           </w:tcPr>
           <w:p>
@@ -3216,6 +3222,7 @@
         <w:tc>
           <w:tcPr>
             <w:tcW w:w="1856" w:type="dxa"/>
+            <w:shd w:val="clear" w:color="auto" w:fill="EAF1DD" w:themeFill="accent3" w:themeFillTint="33"/>
             <w:vAlign w:val="center"/>
           </w:tcPr>
           <w:p>
@@ -3242,6 +3249,7 @@
         <w:tc>
           <w:tcPr>
             <w:tcW w:w="1957" w:type="dxa"/>
+            <w:shd w:val="clear" w:color="auto" w:fill="EAF1DD" w:themeFill="accent3" w:themeFillTint="33"/>
             <w:vAlign w:val="center"/>
           </w:tcPr>
           <w:p>
@@ -3292,6 +3300,7 @@
         <w:tc>
           <w:tcPr>
             <w:tcW w:w="1955" w:type="dxa"/>
+            <w:shd w:val="clear" w:color="auto" w:fill="EAF1DD" w:themeFill="accent3" w:themeFillTint="33"/>
             <w:vAlign w:val="center"/>
           </w:tcPr>
           <w:p>
@@ -3320,6 +3329,7 @@
         <w:tc>
           <w:tcPr>
             <w:tcW w:w="1890" w:type="dxa"/>
+            <w:shd w:val="clear" w:color="auto" w:fill="EAF1DD" w:themeFill="accent3" w:themeFillTint="33"/>
             <w:vAlign w:val="center"/>
           </w:tcPr>
           <w:p>
@@ -3346,6 +3356,7 @@
         <w:tc>
           <w:tcPr>
             <w:tcW w:w="1856" w:type="dxa"/>
+            <w:shd w:val="clear" w:color="auto" w:fill="EAF1DD" w:themeFill="accent3" w:themeFillTint="33"/>
             <w:vAlign w:val="center"/>
           </w:tcPr>
           <w:p>
@@ -3374,6 +3385,7 @@
         <w:tc>
           <w:tcPr>
             <w:tcW w:w="1957" w:type="dxa"/>
+            <w:shd w:val="clear" w:color="auto" w:fill="EAF1DD" w:themeFill="accent3" w:themeFillTint="33"/>
             <w:vAlign w:val="center"/>
           </w:tcPr>
           <w:p>
@@ -3436,6 +3448,7 @@
         <w:tc>
           <w:tcPr>
             <w:tcW w:w="1955" w:type="dxa"/>
+            <w:shd w:val="clear" w:color="auto" w:fill="EAF1DD" w:themeFill="accent3" w:themeFillTint="33"/>
             <w:vAlign w:val="center"/>
           </w:tcPr>
           <w:p>
@@ -3464,6 +3477,7 @@
         <w:tc>
           <w:tcPr>
             <w:tcW w:w="1890" w:type="dxa"/>
+            <w:shd w:val="clear" w:color="auto" w:fill="EAF1DD" w:themeFill="accent3" w:themeFillTint="33"/>
             <w:vAlign w:val="center"/>
           </w:tcPr>
           <w:p>
@@ -3490,6 +3504,7 @@
         <w:tc>
           <w:tcPr>
             <w:tcW w:w="1856" w:type="dxa"/>
+            <w:shd w:val="clear" w:color="auto" w:fill="EAF1DD" w:themeFill="accent3" w:themeFillTint="33"/>
             <w:vAlign w:val="center"/>
           </w:tcPr>
           <w:p>
@@ -3518,6 +3533,7 @@
         <w:tc>
           <w:tcPr>
             <w:tcW w:w="1957" w:type="dxa"/>
+            <w:shd w:val="clear" w:color="auto" w:fill="EAF1DD" w:themeFill="accent3" w:themeFillTint="33"/>
             <w:vAlign w:val="center"/>
           </w:tcPr>
           <w:p>
@@ -3570,6 +3586,7 @@
         <w:tc>
           <w:tcPr>
             <w:tcW w:w="1955" w:type="dxa"/>
+            <w:shd w:val="clear" w:color="auto" w:fill="EAF1DD" w:themeFill="accent3" w:themeFillTint="33"/>
             <w:vAlign w:val="center"/>
           </w:tcPr>
           <w:p>
@@ -3598,6 +3615,7 @@
         <w:tc>
           <w:tcPr>
             <w:tcW w:w="1890" w:type="dxa"/>
+            <w:shd w:val="clear" w:color="auto" w:fill="EAF1DD" w:themeFill="accent3" w:themeFillTint="33"/>
             <w:vAlign w:val="center"/>
           </w:tcPr>
           <w:p>
@@ -3626,6 +3644,7 @@
         <w:tc>
           <w:tcPr>
             <w:tcW w:w="1856" w:type="dxa"/>
+            <w:shd w:val="clear" w:color="auto" w:fill="EAF1DD" w:themeFill="accent3" w:themeFillTint="33"/>
             <w:vAlign w:val="center"/>
           </w:tcPr>
           <w:p>
@@ -3652,6 +3671,7 @@
         <w:tc>
           <w:tcPr>
             <w:tcW w:w="1957" w:type="dxa"/>
+            <w:shd w:val="clear" w:color="auto" w:fill="EAF1DD" w:themeFill="accent3" w:themeFillTint="33"/>
             <w:vAlign w:val="center"/>
           </w:tcPr>
           <w:p>
@@ -3696,6 +3716,7 @@
         <w:tc>
           <w:tcPr>
             <w:tcW w:w="1955" w:type="dxa"/>
+            <w:shd w:val="clear" w:color="auto" w:fill="EAF1DD" w:themeFill="accent3" w:themeFillTint="33"/>
             <w:vAlign w:val="center"/>
           </w:tcPr>
           <w:p>
@@ -3726,6 +3747,7 @@
         <w:tc>
           <w:tcPr>
             <w:tcW w:w="1890" w:type="dxa"/>
+            <w:shd w:val="clear" w:color="auto" w:fill="EAF1DD" w:themeFill="accent3" w:themeFillTint="33"/>
             <w:vAlign w:val="center"/>
           </w:tcPr>
           <w:p>
@@ -3752,6 +3774,7 @@
         <w:tc>
           <w:tcPr>
             <w:tcW w:w="1856" w:type="dxa"/>
+            <w:shd w:val="clear" w:color="auto" w:fill="EAF1DD" w:themeFill="accent3" w:themeFillTint="33"/>
             <w:vAlign w:val="center"/>
           </w:tcPr>
           <w:p>
@@ -3780,6 +3803,7 @@
         <w:tc>
           <w:tcPr>
             <w:tcW w:w="1957" w:type="dxa"/>
+            <w:shd w:val="clear" w:color="auto" w:fill="EAF1DD" w:themeFill="accent3" w:themeFillTint="33"/>
             <w:vAlign w:val="center"/>
           </w:tcPr>
           <w:p>
@@ -4088,6 +4112,7 @@
         <w:tc>
           <w:tcPr>
             <w:tcW w:w="1955" w:type="dxa"/>
+            <w:shd w:val="clear" w:color="auto" w:fill="EAF1DD" w:themeFill="accent3" w:themeFillTint="33"/>
             <w:vAlign w:val="center"/>
           </w:tcPr>
           <w:p>
@@ -4118,6 +4143,7 @@
         <w:tc>
           <w:tcPr>
             <w:tcW w:w="1890" w:type="dxa"/>
+            <w:shd w:val="clear" w:color="auto" w:fill="EAF1DD" w:themeFill="accent3" w:themeFillTint="33"/>
             <w:vAlign w:val="center"/>
           </w:tcPr>
           <w:p>
@@ -4144,6 +4170,7 @@
         <w:tc>
           <w:tcPr>
             <w:tcW w:w="1856" w:type="dxa"/>
+            <w:shd w:val="clear" w:color="auto" w:fill="EAF1DD" w:themeFill="accent3" w:themeFillTint="33"/>
             <w:vAlign w:val="center"/>
           </w:tcPr>
           <w:p>
@@ -4174,6 +4201,7 @@
         <w:tc>
           <w:tcPr>
             <w:tcW w:w="1957" w:type="dxa"/>
+            <w:shd w:val="clear" w:color="auto" w:fill="EAF1DD" w:themeFill="accent3" w:themeFillTint="33"/>
             <w:vAlign w:val="center"/>
           </w:tcPr>
           <w:p>
@@ -4240,6 +4268,7 @@
         <w:tc>
           <w:tcPr>
             <w:tcW w:w="1955" w:type="dxa"/>
+            <w:shd w:val="clear" w:color="auto" w:fill="EAF1DD" w:themeFill="accent3" w:themeFillTint="33"/>
             <w:vAlign w:val="center"/>
           </w:tcPr>
           <w:p>
@@ -4268,6 +4297,7 @@
         <w:tc>
           <w:tcPr>
             <w:tcW w:w="1890" w:type="dxa"/>
+            <w:shd w:val="clear" w:color="auto" w:fill="EAF1DD" w:themeFill="accent3" w:themeFillTint="33"/>
             <w:vAlign w:val="center"/>
           </w:tcPr>
           <w:p>
@@ -4294,6 +4324,7 @@
         <w:tc>
           <w:tcPr>
             <w:tcW w:w="1856" w:type="dxa"/>
+            <w:shd w:val="clear" w:color="auto" w:fill="EAF1DD" w:themeFill="accent3" w:themeFillTint="33"/>
             <w:vAlign w:val="center"/>
           </w:tcPr>
           <w:p>
@@ -4322,6 +4353,7 @@
         <w:tc>
           <w:tcPr>
             <w:tcW w:w="1957" w:type="dxa"/>
+            <w:shd w:val="clear" w:color="auto" w:fill="EAF1DD" w:themeFill="accent3" w:themeFillTint="33"/>
             <w:vAlign w:val="center"/>
           </w:tcPr>
           <w:p>
@@ -4369,6 +4401,7 @@
         <w:tc>
           <w:tcPr>
             <w:tcW w:w="1955" w:type="dxa"/>
+            <w:shd w:val="clear" w:color="auto" w:fill="EAF1DD" w:themeFill="accent3" w:themeFillTint="33"/>
             <w:vAlign w:val="center"/>
           </w:tcPr>
           <w:p>
@@ -4397,6 +4430,7 @@
         <w:tc>
           <w:tcPr>
             <w:tcW w:w="1890" w:type="dxa"/>
+            <w:shd w:val="clear" w:color="auto" w:fill="EAF1DD" w:themeFill="accent3" w:themeFillTint="33"/>
             <w:vAlign w:val="center"/>
           </w:tcPr>
           <w:p>
@@ -4423,6 +4457,7 @@
         <w:tc>
           <w:tcPr>
             <w:tcW w:w="1856" w:type="dxa"/>
+            <w:shd w:val="clear" w:color="auto" w:fill="EAF1DD" w:themeFill="accent3" w:themeFillTint="33"/>
             <w:vAlign w:val="center"/>
           </w:tcPr>
           <w:p>
@@ -4451,6 +4486,7 @@
         <w:tc>
           <w:tcPr>
             <w:tcW w:w="1957" w:type="dxa"/>
+            <w:shd w:val="clear" w:color="auto" w:fill="EAF1DD" w:themeFill="accent3" w:themeFillTint="33"/>
             <w:vAlign w:val="center"/>
           </w:tcPr>
           <w:p>
@@ -4497,6 +4533,7 @@
         <w:tc>
           <w:tcPr>
             <w:tcW w:w="1955" w:type="dxa"/>
+            <w:shd w:val="clear" w:color="auto" w:fill="EAF1DD" w:themeFill="accent3" w:themeFillTint="33"/>
             <w:vAlign w:val="center"/>
           </w:tcPr>
           <w:p>
@@ -4525,6 +4562,7 @@
         <w:tc>
           <w:tcPr>
             <w:tcW w:w="1890" w:type="dxa"/>
+            <w:shd w:val="clear" w:color="auto" w:fill="EAF1DD" w:themeFill="accent3" w:themeFillTint="33"/>
             <w:vAlign w:val="center"/>
           </w:tcPr>
           <w:p>
@@ -4551,6 +4589,7 @@
         <w:tc>
           <w:tcPr>
             <w:tcW w:w="1856" w:type="dxa"/>
+            <w:shd w:val="clear" w:color="auto" w:fill="EAF1DD" w:themeFill="accent3" w:themeFillTint="33"/>
             <w:vAlign w:val="center"/>
           </w:tcPr>
           <w:p>
@@ -4579,6 +4618,7 @@
         <w:tc>
           <w:tcPr>
             <w:tcW w:w="1957" w:type="dxa"/>
+            <w:shd w:val="clear" w:color="auto" w:fill="EAF1DD" w:themeFill="accent3" w:themeFillTint="33"/>
             <w:vAlign w:val="center"/>
           </w:tcPr>
           <w:p>
@@ -4626,6 +4666,7 @@
         <w:tc>
           <w:tcPr>
             <w:tcW w:w="1955" w:type="dxa"/>
+            <w:shd w:val="clear" w:color="auto" w:fill="EAF1DD" w:themeFill="accent3" w:themeFillTint="33"/>
             <w:vAlign w:val="center"/>
           </w:tcPr>
           <w:p>
@@ -4656,6 +4697,7 @@
         <w:tc>
           <w:tcPr>
             <w:tcW w:w="1890" w:type="dxa"/>
+            <w:shd w:val="clear" w:color="auto" w:fill="EAF1DD" w:themeFill="accent3" w:themeFillTint="33"/>
             <w:vAlign w:val="center"/>
           </w:tcPr>
           <w:p>
@@ -4693,6 +4735,7 @@
         <w:tc>
           <w:tcPr>
             <w:tcW w:w="1856" w:type="dxa"/>
+            <w:shd w:val="clear" w:color="auto" w:fill="EAF1DD" w:themeFill="accent3" w:themeFillTint="33"/>
             <w:vAlign w:val="center"/>
           </w:tcPr>
           <w:p>
@@ -4721,6 +4764,7 @@
         <w:tc>
           <w:tcPr>
             <w:tcW w:w="1957" w:type="dxa"/>
+            <w:shd w:val="clear" w:color="auto" w:fill="EAF1DD" w:themeFill="accent3" w:themeFillTint="33"/>
             <w:vAlign w:val="center"/>
           </w:tcPr>
           <w:p>
@@ -5467,6 +5511,7 @@
         <w:tc>
           <w:tcPr>
             <w:tcW w:w="1955" w:type="dxa"/>
+            <w:shd w:val="clear" w:color="auto" w:fill="F2DBDB" w:themeFill="accent2" w:themeFillTint="33"/>
             <w:vAlign w:val="center"/>
           </w:tcPr>
           <w:p>
@@ -5493,6 +5538,7 @@
         <w:tc>
           <w:tcPr>
             <w:tcW w:w="1890" w:type="dxa"/>
+            <w:shd w:val="clear" w:color="auto" w:fill="F2DBDB" w:themeFill="accent2" w:themeFillTint="33"/>
             <w:vAlign w:val="center"/>
           </w:tcPr>
           <w:p>
@@ -5519,6 +5565,7 @@
         <w:tc>
           <w:tcPr>
             <w:tcW w:w="1856" w:type="dxa"/>
+            <w:shd w:val="clear" w:color="auto" w:fill="F2DBDB" w:themeFill="accent2" w:themeFillTint="33"/>
             <w:vAlign w:val="center"/>
           </w:tcPr>
           <w:p>
@@ -5545,6 +5592,7 @@
         <w:tc>
           <w:tcPr>
             <w:tcW w:w="1957" w:type="dxa"/>
+            <w:shd w:val="clear" w:color="auto" w:fill="F2DBDB" w:themeFill="accent2" w:themeFillTint="33"/>
             <w:vAlign w:val="center"/>
           </w:tcPr>
           <w:p>
@@ -5963,6 +6011,7 @@
         <w:tc>
           <w:tcPr>
             <w:tcW w:w="1955" w:type="dxa"/>
+            <w:shd w:val="clear" w:color="auto" w:fill="EAF1DD" w:themeFill="accent3" w:themeFillTint="33"/>
             <w:vAlign w:val="center"/>
           </w:tcPr>
           <w:p>
@@ -5993,6 +6042,7 @@
         <w:tc>
           <w:tcPr>
             <w:tcW w:w="1890" w:type="dxa"/>
+            <w:shd w:val="clear" w:color="auto" w:fill="EAF1DD" w:themeFill="accent3" w:themeFillTint="33"/>
             <w:vAlign w:val="center"/>
           </w:tcPr>
           <w:p>
@@ -6021,6 +6071,7 @@
         <w:tc>
           <w:tcPr>
             <w:tcW w:w="1856" w:type="dxa"/>
+            <w:shd w:val="clear" w:color="auto" w:fill="EAF1DD" w:themeFill="accent3" w:themeFillTint="33"/>
             <w:vAlign w:val="center"/>
           </w:tcPr>
           <w:p>
@@ -6058,6 +6109,7 @@
         <w:tc>
           <w:tcPr>
             <w:tcW w:w="1957" w:type="dxa"/>
+            <w:shd w:val="clear" w:color="auto" w:fill="EAF1DD" w:themeFill="accent3" w:themeFillTint="33"/>
             <w:vAlign w:val="center"/>
           </w:tcPr>
           <w:p>
@@ -6579,6 +6631,13 @@
               </w:rPr>
               <w:t>PC (program counter)</w:t>
             </w:r>
+            <w:r>
+              <w:rPr>
+                <w:rFonts w:ascii="Calibri" w:hAnsi="Calibri"/>
+                <w:color w:val="auto"/>
+              </w:rPr>
+              <w:t xml:space="preserve"> , PC source</w:t>
+            </w:r>
           </w:p>
         </w:tc>
       </w:tr>
@@ -6632,12 +6691,21 @@
                 <w:color w:val="auto"/>
               </w:rPr>
             </w:pPr>
-            <w:r>
-              <w:rPr>
-                <w:rFonts w:ascii="Calibri" w:hAnsi="Calibri"/>
-                <w:color w:val="auto"/>
-              </w:rPr>
-              <w:t>Memory write</w:t>
+            <w:proofErr w:type="spellStart"/>
+            <w:r>
+              <w:rPr>
+                <w:rFonts w:ascii="Calibri" w:hAnsi="Calibri"/>
+                <w:color w:val="auto"/>
+              </w:rPr>
+              <w:t>Clk</w:t>
+            </w:r>
+            <w:proofErr w:type="spellEnd"/>
+            <w:r>
+              <w:rPr>
+                <w:rFonts w:ascii="Calibri" w:hAnsi="Calibri"/>
+                <w:color w:val="auto"/>
+              </w:rPr>
+              <w:t xml:space="preserve"> , reset</w:t>
             </w:r>
           </w:p>
         </w:tc>
@@ -6667,7 +6735,21 @@
                 <w:rFonts w:ascii="Calibri" w:hAnsi="Calibri"/>
                 <w:color w:val="auto"/>
               </w:rPr>
-              <w:t>Memory read</w:t>
+              <w:t xml:space="preserve">Memory </w:t>
+            </w:r>
+            <w:r>
+              <w:rPr>
+                <w:rFonts w:ascii="Calibri" w:hAnsi="Calibri"/>
+                <w:color w:val="auto"/>
+              </w:rPr>
+              <w:t xml:space="preserve">read , memory </w:t>
+            </w:r>
+            <w:r>
+              <w:rPr>
+                <w:rFonts w:ascii="Calibri" w:hAnsi="Calibri"/>
+                <w:color w:val="auto"/>
+              </w:rPr>
+              <w:t>write</w:t>
             </w:r>
           </w:p>
         </w:tc>
@@ -6691,12 +6773,28 @@
                 <w:color w:val="auto"/>
               </w:rPr>
             </w:pPr>
-            <w:r>
-              <w:rPr>
-                <w:rFonts w:ascii="Calibri" w:hAnsi="Calibri"/>
-                <w:color w:val="auto"/>
-              </w:rPr>
-              <w:t>Register write</w:t>
+            <w:bookmarkStart w:id="0" w:name="_GoBack"/>
+            <w:bookmarkEnd w:id="0"/>
+            <w:r>
+              <w:rPr>
+                <w:rFonts w:ascii="Calibri" w:hAnsi="Calibri"/>
+                <w:color w:val="auto"/>
+              </w:rPr>
+              <w:t xml:space="preserve">Register </w:t>
+            </w:r>
+            <w:r>
+              <w:rPr>
+                <w:rFonts w:ascii="Calibri" w:hAnsi="Calibri"/>
+                <w:color w:val="auto"/>
+              </w:rPr>
+              <w:t>destination</w:t>
+            </w:r>
+            <w:r>
+              <w:rPr>
+                <w:rFonts w:ascii="Calibri" w:hAnsi="Calibri"/>
+                <w:color w:val="auto"/>
+              </w:rPr>
+              <w:t xml:space="preserve"> , register write</w:t>
             </w:r>
           </w:p>
         </w:tc>
@@ -6721,19 +6819,44 @@
                 <w:color w:val="auto"/>
               </w:rPr>
             </w:pPr>
-            <w:r>
-              <w:rPr>
-                <w:rFonts w:ascii="Calibri" w:hAnsi="Calibri"/>
-                <w:color w:val="auto"/>
-              </w:rPr>
-              <w:t xml:space="preserve">Register </w:t>
-            </w:r>
-            <w:r>
-              <w:rPr>
-                <w:rFonts w:ascii="Calibri" w:hAnsi="Calibri"/>
-                <w:color w:val="auto"/>
-              </w:rPr>
-              <w:t>destination</w:t>
+            <w:proofErr w:type="spellStart"/>
+            <w:r>
+              <w:rPr>
+                <w:rFonts w:ascii="Calibri" w:hAnsi="Calibri"/>
+                <w:color w:val="auto"/>
+              </w:rPr>
+              <w:t>Alu</w:t>
+            </w:r>
+            <w:proofErr w:type="spellEnd"/>
+            <w:r>
+              <w:rPr>
+                <w:rFonts w:ascii="Calibri" w:hAnsi="Calibri"/>
+                <w:color w:val="auto"/>
+              </w:rPr>
+              <w:t xml:space="preserve"> source</w:t>
+            </w:r>
+            <w:r>
+              <w:rPr>
+                <w:rFonts w:ascii="Calibri" w:hAnsi="Calibri"/>
+                <w:color w:val="auto"/>
+              </w:rPr>
+              <w:t xml:space="preserve"> , </w:t>
+            </w:r>
+            <w:proofErr w:type="spellStart"/>
+            <w:r>
+              <w:rPr>
+                <w:rFonts w:ascii="Calibri" w:hAnsi="Calibri"/>
+                <w:color w:val="auto"/>
+              </w:rPr>
+              <w:t>Alu</w:t>
+            </w:r>
+            <w:proofErr w:type="spellEnd"/>
+            <w:r>
+              <w:rPr>
+                <w:rFonts w:ascii="Calibri" w:hAnsi="Calibri"/>
+                <w:color w:val="auto"/>
+              </w:rPr>
+              <w:t xml:space="preserve"> control</w:t>
             </w:r>
           </w:p>
         </w:tc>
@@ -6771,7 +6894,7 @@
                 <w:rFonts w:ascii="Calibri" w:hAnsi="Calibri"/>
                 <w:color w:val="auto"/>
               </w:rPr>
-              <w:t xml:space="preserve"> source</w:t>
+              <w:t xml:space="preserve"> out</w:t>
             </w:r>
           </w:p>
         </w:tc>
@@ -6801,7 +6924,73 @@
                 <w:rFonts w:ascii="Calibri" w:hAnsi="Calibri"/>
                 <w:color w:val="auto"/>
               </w:rPr>
-              <w:t>jump</w:t>
+              <w:t>Zero</w:t>
+            </w:r>
+          </w:p>
+        </w:tc>
+      </w:tr>
+      <w:tr>
+        <w:trPr>
+          <w:trHeight w:val="288"/>
+        </w:trPr>
+        <w:tc>
+          <w:tcPr>
+            <w:cnfStyle w:val="001000000000" w:firstRow="0" w:lastRow="0" w:firstColumn="1" w:lastColumn="0" w:oddVBand="0" w:evenVBand="0" w:oddHBand="0" w:evenHBand="0" w:firstRowFirstColumn="0" w:firstRowLastColumn="0" w:lastRowFirstColumn="0" w:lastRowLastColumn="0"/>
+            <w:tcW w:w="3528" w:type="dxa"/>
+            <w:vAlign w:val="center"/>
+          </w:tcPr>
+          <w:p>
+            <w:pPr>
+              <w:pStyle w:val="KEYSTROKES"/>
+              <w:jc w:val="center"/>
+              <w:rPr>
+                <w:rFonts w:ascii="Calibri" w:hAnsi="Calibri"/>
+                <w:color w:val="auto"/>
+              </w:rPr>
+            </w:pPr>
+            <w:r>
+              <w:rPr>
+                <w:rFonts w:ascii="Calibri" w:hAnsi="Calibri"/>
+                <w:color w:val="auto"/>
+              </w:rPr>
+              <w:t>J</w:t>
+            </w:r>
+            <w:r>
+              <w:rPr>
+                <w:rFonts w:ascii="Calibri" w:hAnsi="Calibri"/>
+                <w:color w:val="auto"/>
+              </w:rPr>
+              <w:t>ump</w:t>
+            </w:r>
+          </w:p>
+        </w:tc>
+      </w:tr>
+      <w:tr>
+        <w:trPr>
+          <w:cnfStyle w:val="000000100000" w:firstRow="0" w:lastRow="0" w:firstColumn="0" w:lastColumn="0" w:oddVBand="0" w:evenVBand="0" w:oddHBand="1" w:evenHBand="0" w:firstRowFirstColumn="0" w:firstRowLastColumn="0" w:lastRowFirstColumn="0" w:lastRowLastColumn="0"/>
+          <w:trHeight w:val="288"/>
+        </w:trPr>
+        <w:tc>
+          <w:tcPr>
+            <w:cnfStyle w:val="001000000000" w:firstRow="0" w:lastRow="0" w:firstColumn="1" w:lastColumn="0" w:oddVBand="0" w:evenVBand="0" w:oddHBand="0" w:evenHBand="0" w:firstRowFirstColumn="0" w:firstRowLastColumn="0" w:lastRowFirstColumn="0" w:lastRowLastColumn="0"/>
+            <w:tcW w:w="3528" w:type="dxa"/>
+            <w:vAlign w:val="center"/>
+          </w:tcPr>
+          <w:p>
+            <w:pPr>
+              <w:pStyle w:val="KEYSTROKES"/>
+              <w:jc w:val="center"/>
+              <w:rPr>
+                <w:rFonts w:ascii="Calibri" w:hAnsi="Calibri"/>
+                <w:color w:val="auto"/>
+              </w:rPr>
+            </w:pPr>
+            <w:r>
+              <w:rPr>
+                <w:rFonts w:ascii="Calibri" w:hAnsi="Calibri"/>
+                <w:color w:val="auto"/>
+              </w:rPr>
+              <w:t>Write data , read data</w:t>
             </w:r>
           </w:p>
         </w:tc>
@@ -11000,6 +11189,7 @@
                 <w:rFonts w:ascii="Calibri" w:hAnsi="Calibri"/>
                 <w:color w:val="A6A6A6" w:themeColor="background1" w:themeShade="A6"/>
               </w:rPr>
+              <w:lastRenderedPageBreak/>
               <w:t>---</w:t>
             </w:r>
           </w:p>
@@ -11563,7 +11753,6 @@
                 <w:rFonts w:ascii="Calibri" w:hAnsi="Calibri"/>
                 <w:color w:val="auto"/>
               </w:rPr>
-              <w:lastRenderedPageBreak/>
               <w:t>Set less than</w:t>
             </w:r>
           </w:p>
@@ -13600,17 +13789,7 @@
           <w:b w:val="0"/>
           <w:color w:val="auto"/>
         </w:rPr>
-        <w:t xml:space="preserve"> For an example, look at the MIPS single cycle control unit. The VHDL is on </w:t>
-      </w:r>
-      <w:bookmarkStart w:id="0" w:name="_GoBack"/>
-      <w:bookmarkEnd w:id="0"/>
-      <w:r>
-        <w:rPr>
-          <w:rFonts w:ascii="Calibri" w:hAnsi="Calibri"/>
-          <w:b w:val="0"/>
-          <w:color w:val="auto"/>
-        </w:rPr>
-        <w:t>pages 431, 432 of the textbook. However there are small differences so you will also want to look at your MIPS3 processor’s control unit code.</w:t>
+        <w:t xml:space="preserve"> For an example, look at the MIPS single cycle control unit. The VHDL is on pages 431, 432 of the textbook. However there are small differences so you will also want to look at your MIPS3 processor’s control unit code.</w:t>
       </w:r>
     </w:p>
     <w:p>
@@ -14978,7 +15157,7 @@
         <w:rFonts w:ascii="Calibri" w:hAnsi="Calibri"/>
         <w:noProof/>
       </w:rPr>
-      <w:t>5</w:t>
+      <w:t>4</w:t>
     </w:r>
     <w:r>
       <w:rPr>
@@ -18793,7 +18972,7 @@
 </file>
 
 <file path=customXml/itemProps1.xml><?xml version="1.0" encoding="utf-8"?>
-<ds:datastoreItem xmlns:ds="http://schemas.openxmlformats.org/officeDocument/2006/customXml" ds:itemID="{45CD64E9-453E-47D0-BA7A-005ECE33B1A1}">
+<ds:datastoreItem xmlns:ds="http://schemas.openxmlformats.org/officeDocument/2006/customXml" ds:itemID="{BA03AA21-D26E-4180-9844-16B40DB6ACB3}">
   <ds:schemaRefs>
     <ds:schemaRef ds:uri="http://schemas.openxmlformats.org/officeDocument/2006/bibliography"/>
   </ds:schemaRefs>

</xml_diff>

<commit_message>
jmp instruction works now
</commit_message>
<xml_diff>
--- a/CS401_MP3_CONTROL_UNIT_DESIGN.docx
+++ b/CS401_MP3_CONTROL_UNIT_DESIGN.docx
@@ -1046,34 +1046,7 @@
                                         <w:sz w:val="22"/>
                                         <w:szCs w:val="22"/>
                                       </w:rPr>
-                                      <w:t xml:space="preserve">Exercise 1: </w:t>
-                                    </w:r>
-                                    <w:r>
-                                      <w:rPr>
-                                        <w:rFonts w:ascii="Calibri" w:eastAsia="Calibri" w:hAnsi="Calibri"/>
-                                        <w:b/>
-                                        <w:sz w:val="22"/>
-                                        <w:szCs w:val="22"/>
-                                      </w:rPr>
-                                      <w:t>CU</w:t>
-                                    </w:r>
-                                    <w:r>
-                                      <w:rPr>
-                                        <w:rFonts w:ascii="Calibri" w:eastAsia="Calibri" w:hAnsi="Calibri"/>
-                                        <w:b/>
-                                        <w:sz w:val="22"/>
-                                        <w:szCs w:val="22"/>
-                                      </w:rPr>
-                                      <w:t xml:space="preserve"> Design</w:t>
-                                    </w:r>
-                                    <w:r>
-                                      <w:rPr>
-                                        <w:rFonts w:ascii="Calibri" w:eastAsia="Calibri" w:hAnsi="Calibri"/>
-                                        <w:b/>
-                                        <w:sz w:val="22"/>
-                                        <w:szCs w:val="22"/>
-                                      </w:rPr>
-                                      <w:t xml:space="preserve"> Diagrams</w:t>
+                                      <w:t>Exercise 1: CU Design Diagrams</w:t>
                                     </w:r>
                                   </w:p>
                                 </w:tc>
@@ -1144,16 +1117,7 @@
                                         <w:sz w:val="22"/>
                                         <w:szCs w:val="22"/>
                                       </w:rPr>
-                                      <w:t xml:space="preserve">Exercise 2: </w:t>
-                                    </w:r>
-                                    <w:r>
-                                      <w:rPr>
-                                        <w:rFonts w:ascii="Calibri" w:eastAsia="Calibri" w:hAnsi="Calibri"/>
-                                        <w:b/>
-                                        <w:sz w:val="22"/>
-                                        <w:szCs w:val="22"/>
-                                      </w:rPr>
-                                      <w:t>CU VHDL Integrated Into your Processor</w:t>
+                                      <w:t>Exercise 2: CU VHDL Integrated Into your Processor</w:t>
                                     </w:r>
                                   </w:p>
                                 </w:tc>
@@ -1315,16 +1279,7 @@
                                         <w:sz w:val="22"/>
                                         <w:szCs w:val="22"/>
                                       </w:rPr>
-                                      <w:t xml:space="preserve">Exercise 4: </w:t>
-                                    </w:r>
-                                    <w:r>
-                                      <w:rPr>
-                                        <w:rFonts w:ascii="Calibri" w:eastAsia="Calibri" w:hAnsi="Calibri"/>
-                                        <w:b/>
-                                        <w:sz w:val="22"/>
-                                        <w:szCs w:val="22"/>
-                                      </w:rPr>
-                                      <w:t>Group Presentation</w:t>
+                                      <w:t>Exercise 4: Group Presentation</w:t>
                                     </w:r>
                                   </w:p>
                                 </w:tc>
@@ -1941,34 +1896,7 @@
                                   <w:sz w:val="22"/>
                                   <w:szCs w:val="22"/>
                                 </w:rPr>
-                                <w:t xml:space="preserve">Exercise 1: </w:t>
-                              </w:r>
-                              <w:r>
-                                <w:rPr>
-                                  <w:rFonts w:ascii="Calibri" w:eastAsia="Calibri" w:hAnsi="Calibri"/>
-                                  <w:b/>
-                                  <w:sz w:val="22"/>
-                                  <w:szCs w:val="22"/>
-                                </w:rPr>
-                                <w:t>CU</w:t>
-                              </w:r>
-                              <w:r>
-                                <w:rPr>
-                                  <w:rFonts w:ascii="Calibri" w:eastAsia="Calibri" w:hAnsi="Calibri"/>
-                                  <w:b/>
-                                  <w:sz w:val="22"/>
-                                  <w:szCs w:val="22"/>
-                                </w:rPr>
-                                <w:t xml:space="preserve"> Design</w:t>
-                              </w:r>
-                              <w:r>
-                                <w:rPr>
-                                  <w:rFonts w:ascii="Calibri" w:eastAsia="Calibri" w:hAnsi="Calibri"/>
-                                  <w:b/>
-                                  <w:sz w:val="22"/>
-                                  <w:szCs w:val="22"/>
-                                </w:rPr>
-                                <w:t xml:space="preserve"> Diagrams</w:t>
+                                <w:t>Exercise 1: CU Design Diagrams</w:t>
                               </w:r>
                             </w:p>
                           </w:tc>
@@ -2039,16 +1967,7 @@
                                   <w:sz w:val="22"/>
                                   <w:szCs w:val="22"/>
                                 </w:rPr>
-                                <w:t xml:space="preserve">Exercise 2: </w:t>
-                              </w:r>
-                              <w:r>
-                                <w:rPr>
-                                  <w:rFonts w:ascii="Calibri" w:eastAsia="Calibri" w:hAnsi="Calibri"/>
-                                  <w:b/>
-                                  <w:sz w:val="22"/>
-                                  <w:szCs w:val="22"/>
-                                </w:rPr>
-                                <w:t>CU VHDL Integrated Into your Processor</w:t>
+                                <w:t>Exercise 2: CU VHDL Integrated Into your Processor</w:t>
                               </w:r>
                             </w:p>
                           </w:tc>
@@ -2210,16 +2129,7 @@
                                   <w:sz w:val="22"/>
                                   <w:szCs w:val="22"/>
                                 </w:rPr>
-                                <w:t xml:space="preserve">Exercise 4: </w:t>
-                              </w:r>
-                              <w:r>
-                                <w:rPr>
-                                  <w:rFonts w:ascii="Calibri" w:eastAsia="Calibri" w:hAnsi="Calibri"/>
-                                  <w:b/>
-                                  <w:sz w:val="22"/>
-                                  <w:szCs w:val="22"/>
-                                </w:rPr>
-                                <w:t>Group Presentation</w:t>
+                                <w:t>Exercise 4: Group Presentation</w:t>
                               </w:r>
                             </w:p>
                           </w:tc>
@@ -5511,7 +5421,7 @@
         <w:tc>
           <w:tcPr>
             <w:tcW w:w="1955" w:type="dxa"/>
-            <w:shd w:val="clear" w:color="auto" w:fill="F2DBDB" w:themeFill="accent2" w:themeFillTint="33"/>
+            <w:shd w:val="clear" w:color="auto" w:fill="EAF1DD" w:themeFill="accent3" w:themeFillTint="33"/>
             <w:vAlign w:val="center"/>
           </w:tcPr>
           <w:p>
@@ -5538,7 +5448,7 @@
         <w:tc>
           <w:tcPr>
             <w:tcW w:w="1890" w:type="dxa"/>
-            <w:shd w:val="clear" w:color="auto" w:fill="F2DBDB" w:themeFill="accent2" w:themeFillTint="33"/>
+            <w:shd w:val="clear" w:color="auto" w:fill="EAF1DD" w:themeFill="accent3" w:themeFillTint="33"/>
             <w:vAlign w:val="center"/>
           </w:tcPr>
           <w:p>
@@ -5565,7 +5475,7 @@
         <w:tc>
           <w:tcPr>
             <w:tcW w:w="1856" w:type="dxa"/>
-            <w:shd w:val="clear" w:color="auto" w:fill="F2DBDB" w:themeFill="accent2" w:themeFillTint="33"/>
+            <w:shd w:val="clear" w:color="auto" w:fill="EAF1DD" w:themeFill="accent3" w:themeFillTint="33"/>
             <w:vAlign w:val="center"/>
           </w:tcPr>
           <w:p>
@@ -5592,7 +5502,7 @@
         <w:tc>
           <w:tcPr>
             <w:tcW w:w="1957" w:type="dxa"/>
-            <w:shd w:val="clear" w:color="auto" w:fill="F2DBDB" w:themeFill="accent2" w:themeFillTint="33"/>
+            <w:shd w:val="clear" w:color="auto" w:fill="EAF1DD" w:themeFill="accent3" w:themeFillTint="33"/>
             <w:vAlign w:val="center"/>
           </w:tcPr>
           <w:p>
@@ -5815,6 +5725,8 @@
             <w:proofErr w:type="spellEnd"/>
           </w:p>
         </w:tc>
+        <w:bookmarkStart w:id="0" w:name="_GoBack"/>
+        <w:bookmarkEnd w:id="0"/>
       </w:tr>
       <w:tr>
         <w:trPr>
@@ -6773,8 +6685,6 @@
                 <w:color w:val="auto"/>
               </w:rPr>
             </w:pPr>
-            <w:bookmarkStart w:id="0" w:name="_GoBack"/>
-            <w:bookmarkEnd w:id="0"/>
             <w:r>
               <w:rPr>
                 <w:rFonts w:ascii="Calibri" w:hAnsi="Calibri"/>
@@ -15157,7 +15067,7 @@
         <w:rFonts w:ascii="Calibri" w:hAnsi="Calibri"/>
         <w:noProof/>
       </w:rPr>
-      <w:t>4</w:t>
+      <w:t>2</w:t>
     </w:r>
     <w:r>
       <w:rPr>
@@ -18972,7 +18882,7 @@
 </file>
 
 <file path=customXml/itemProps1.xml><?xml version="1.0" encoding="utf-8"?>
-<ds:datastoreItem xmlns:ds="http://schemas.openxmlformats.org/officeDocument/2006/customXml" ds:itemID="{BA03AA21-D26E-4180-9844-16B40DB6ACB3}">
+<ds:datastoreItem xmlns:ds="http://schemas.openxmlformats.org/officeDocument/2006/customXml" ds:itemID="{FE2EC361-B131-48A1-A6E7-0A11A20266A9}">
   <ds:schemaRefs>
     <ds:schemaRef ds:uri="http://schemas.openxmlformats.org/officeDocument/2006/bibliography"/>
   </ds:schemaRefs>

</xml_diff>

<commit_message>
beq works for a==b
</commit_message>
<xml_diff>
--- a/CS401_MP3_CONTROL_UNIT_DESIGN.docx
+++ b/CS401_MP3_CONTROL_UNIT_DESIGN.docx
@@ -4991,6 +4991,7 @@
         <w:tc>
           <w:tcPr>
             <w:tcW w:w="1955" w:type="dxa"/>
+            <w:shd w:val="clear" w:color="auto" w:fill="EAF1DD" w:themeFill="accent3" w:themeFillTint="33"/>
             <w:vAlign w:val="center"/>
           </w:tcPr>
           <w:p>
@@ -5021,6 +5022,7 @@
         <w:tc>
           <w:tcPr>
             <w:tcW w:w="1890" w:type="dxa"/>
+            <w:shd w:val="clear" w:color="auto" w:fill="EAF1DD" w:themeFill="accent3" w:themeFillTint="33"/>
             <w:vAlign w:val="center"/>
           </w:tcPr>
           <w:p>
@@ -5058,6 +5060,7 @@
         <w:tc>
           <w:tcPr>
             <w:tcW w:w="1856" w:type="dxa"/>
+            <w:shd w:val="clear" w:color="auto" w:fill="EAF1DD" w:themeFill="accent3" w:themeFillTint="33"/>
             <w:vAlign w:val="center"/>
           </w:tcPr>
           <w:p>
@@ -5086,6 +5089,7 @@
         <w:tc>
           <w:tcPr>
             <w:tcW w:w="1957" w:type="dxa"/>
+            <w:shd w:val="clear" w:color="auto" w:fill="EAF1DD" w:themeFill="accent3" w:themeFillTint="33"/>
             <w:vAlign w:val="center"/>
           </w:tcPr>
           <w:p>
@@ -5124,6 +5128,7 @@
                 <w:color w:val="auto"/>
               </w:rPr>
             </w:pPr>
+            <w:bookmarkStart w:id="0" w:name="_GoBack" w:colFirst="1" w:colLast="4"/>
             <w:r>
               <w:rPr>
                 <w:rFonts w:ascii="Calibri" w:hAnsi="Calibri"/>
@@ -5392,6 +5397,342 @@
               </w:rPr>
               <w:t xml:space="preserve"> -&gt; mem</w:t>
             </w:r>
+          </w:p>
+        </w:tc>
+      </w:tr>
+      <w:bookmarkEnd w:id="0"/>
+      <w:tr>
+        <w:trPr>
+          <w:cnfStyle w:val="000000100000" w:firstRow="0" w:lastRow="0" w:firstColumn="0" w:lastColumn="0" w:oddVBand="0" w:evenVBand="0" w:oddHBand="1" w:evenHBand="0" w:firstRowFirstColumn="0" w:firstRowLastColumn="0" w:lastRowFirstColumn="0" w:lastRowLastColumn="0"/>
+          <w:trHeight w:val="432"/>
+        </w:trPr>
+        <w:tc>
+          <w:tcPr>
+            <w:cnfStyle w:val="001000000000" w:firstRow="0" w:lastRow="0" w:firstColumn="1" w:lastColumn="0" w:oddVBand="0" w:evenVBand="0" w:oddHBand="0" w:evenHBand="0" w:firstRowFirstColumn="0" w:firstRowLastColumn="0" w:lastRowFirstColumn="0" w:lastRowLastColumn="0"/>
+            <w:tcW w:w="1805" w:type="dxa"/>
+            <w:vMerge/>
+            <w:vAlign w:val="center"/>
+          </w:tcPr>
+          <w:p>
+            <w:pPr>
+              <w:pStyle w:val="KEYSTROKES"/>
+              <w:jc w:val="center"/>
+              <w:rPr>
+                <w:rFonts w:ascii="Calibri" w:hAnsi="Calibri"/>
+                <w:color w:val="auto"/>
+              </w:rPr>
+            </w:pPr>
+          </w:p>
+        </w:tc>
+        <w:tc>
+          <w:tcPr>
+            <w:tcW w:w="1955" w:type="dxa"/>
+            <w:shd w:val="clear" w:color="auto" w:fill="EAF1DD" w:themeFill="accent3" w:themeFillTint="33"/>
+            <w:vAlign w:val="center"/>
+          </w:tcPr>
+          <w:p>
+            <w:pPr>
+              <w:pStyle w:val="KEYSTROKES"/>
+              <w:jc w:val="center"/>
+              <w:cnfStyle w:val="000000100000" w:firstRow="0" w:lastRow="0" w:firstColumn="0" w:lastColumn="0" w:oddVBand="0" w:evenVBand="0" w:oddHBand="1" w:evenHBand="0" w:firstRowFirstColumn="0" w:firstRowLastColumn="0" w:lastRowFirstColumn="0" w:lastRowLastColumn="0"/>
+              <w:rPr>
+                <w:rFonts w:ascii="Calibri" w:hAnsi="Calibri"/>
+                <w:b w:val="0"/>
+                <w:color w:val="auto"/>
+              </w:rPr>
+            </w:pPr>
+            <w:r>
+              <w:rPr>
+                <w:rFonts w:ascii="Calibri" w:hAnsi="Calibri"/>
+                <w:b w:val="0"/>
+                <w:color w:val="auto"/>
+              </w:rPr>
+              <w:t>li</w:t>
+            </w:r>
+          </w:p>
+        </w:tc>
+        <w:tc>
+          <w:tcPr>
+            <w:tcW w:w="1890" w:type="dxa"/>
+            <w:shd w:val="clear" w:color="auto" w:fill="EAF1DD" w:themeFill="accent3" w:themeFillTint="33"/>
+            <w:vAlign w:val="center"/>
+          </w:tcPr>
+          <w:p>
+            <w:pPr>
+              <w:pStyle w:val="KEYSTROKES"/>
+              <w:jc w:val="center"/>
+              <w:cnfStyle w:val="000000100000" w:firstRow="0" w:lastRow="0" w:firstColumn="0" w:lastColumn="0" w:oddVBand="0" w:evenVBand="0" w:oddHBand="1" w:evenHBand="0" w:firstRowFirstColumn="0" w:firstRowLastColumn="0" w:lastRowFirstColumn="0" w:lastRowLastColumn="0"/>
+              <w:rPr>
+                <w:rFonts w:ascii="Calibri" w:hAnsi="Calibri"/>
+                <w:b w:val="0"/>
+                <w:color w:val="auto"/>
+              </w:rPr>
+            </w:pPr>
+            <w:r>
+              <w:rPr>
+                <w:rFonts w:ascii="Calibri" w:hAnsi="Calibri"/>
+                <w:b w:val="0"/>
+                <w:color w:val="auto"/>
+              </w:rPr>
+              <w:t>0010 0011</w:t>
+            </w:r>
+          </w:p>
+        </w:tc>
+        <w:tc>
+          <w:tcPr>
+            <w:tcW w:w="1856" w:type="dxa"/>
+            <w:shd w:val="clear" w:color="auto" w:fill="EAF1DD" w:themeFill="accent3" w:themeFillTint="33"/>
+            <w:vAlign w:val="center"/>
+          </w:tcPr>
+          <w:p>
+            <w:pPr>
+              <w:pStyle w:val="KEYSTROKES"/>
+              <w:jc w:val="center"/>
+              <w:cnfStyle w:val="000000100000" w:firstRow="0" w:lastRow="0" w:firstColumn="0" w:lastColumn="0" w:oddVBand="0" w:evenVBand="0" w:oddHBand="1" w:evenHBand="0" w:firstRowFirstColumn="0" w:firstRowLastColumn="0" w:lastRowFirstColumn="0" w:lastRowLastColumn="0"/>
+              <w:rPr>
+                <w:rFonts w:ascii="Calibri" w:hAnsi="Calibri"/>
+                <w:b w:val="0"/>
+                <w:color w:val="auto"/>
+              </w:rPr>
+            </w:pPr>
+            <w:r>
+              <w:rPr>
+                <w:rFonts w:ascii="Calibri" w:hAnsi="Calibri"/>
+                <w:b w:val="0"/>
+                <w:color w:val="auto"/>
+              </w:rPr>
+              <w:t>Load immediate</w:t>
+            </w:r>
+          </w:p>
+        </w:tc>
+        <w:tc>
+          <w:tcPr>
+            <w:tcW w:w="1957" w:type="dxa"/>
+            <w:shd w:val="clear" w:color="auto" w:fill="EAF1DD" w:themeFill="accent3" w:themeFillTint="33"/>
+            <w:vAlign w:val="center"/>
+          </w:tcPr>
+          <w:p>
+            <w:pPr>
+              <w:pStyle w:val="KEYSTROKES"/>
+              <w:jc w:val="center"/>
+              <w:cnfStyle w:val="000000100000" w:firstRow="0" w:lastRow="0" w:firstColumn="0" w:lastColumn="0" w:oddVBand="0" w:evenVBand="0" w:oddHBand="1" w:evenHBand="0" w:firstRowFirstColumn="0" w:firstRowLastColumn="0" w:lastRowFirstColumn="0" w:lastRowLastColumn="0"/>
+              <w:rPr>
+                <w:rFonts w:ascii="Calibri" w:hAnsi="Calibri"/>
+                <w:b w:val="0"/>
+                <w:color w:val="auto"/>
+              </w:rPr>
+            </w:pPr>
+            <w:proofErr w:type="spellStart"/>
+            <w:r>
+              <w:rPr>
+                <w:rFonts w:ascii="Calibri" w:hAnsi="Calibri"/>
+                <w:b w:val="0"/>
+                <w:color w:val="auto"/>
+              </w:rPr>
+              <w:t>Rds</w:t>
+            </w:r>
+            <w:proofErr w:type="spellEnd"/>
+            <w:r>
+              <w:rPr>
+                <w:rFonts w:ascii="Calibri" w:hAnsi="Calibri"/>
+                <w:b w:val="0"/>
+                <w:color w:val="auto"/>
+              </w:rPr>
+              <w:t xml:space="preserve"> &lt;- </w:t>
+            </w:r>
+            <w:proofErr w:type="spellStart"/>
+            <w:r>
+              <w:rPr>
+                <w:rFonts w:ascii="Calibri" w:hAnsi="Calibri"/>
+                <w:b w:val="0"/>
+                <w:color w:val="auto"/>
+              </w:rPr>
+              <w:t>imm</w:t>
+            </w:r>
+            <w:proofErr w:type="spellEnd"/>
+          </w:p>
+        </w:tc>
+      </w:tr>
+      <w:tr>
+        <w:trPr>
+          <w:trHeight w:val="432"/>
+        </w:trPr>
+        <w:tc>
+          <w:tcPr>
+            <w:cnfStyle w:val="001000000000" w:firstRow="0" w:lastRow="0" w:firstColumn="1" w:lastColumn="0" w:oddVBand="0" w:evenVBand="0" w:oddHBand="0" w:evenHBand="0" w:firstRowFirstColumn="0" w:firstRowLastColumn="0" w:lastRowFirstColumn="0" w:lastRowLastColumn="0"/>
+            <w:tcW w:w="1805" w:type="dxa"/>
+            <w:vMerge w:val="restart"/>
+            <w:vAlign w:val="center"/>
+          </w:tcPr>
+          <w:p>
+            <w:pPr>
+              <w:pStyle w:val="KEYSTROKES"/>
+              <w:jc w:val="center"/>
+              <w:rPr>
+                <w:rFonts w:ascii="Calibri" w:hAnsi="Calibri"/>
+                <w:color w:val="auto"/>
+              </w:rPr>
+            </w:pPr>
+            <w:r>
+              <w:rPr>
+                <w:rFonts w:ascii="Calibri" w:hAnsi="Calibri"/>
+                <w:color w:val="auto"/>
+              </w:rPr>
+              <w:t>Conditionals</w:t>
+            </w:r>
+            <w:r>
+              <w:rPr>
+                <w:rFonts w:ascii="Calibri" w:hAnsi="Calibri"/>
+                <w:color w:val="auto"/>
+              </w:rPr>
+              <w:br/>
+              <w:t>0011</w:t>
+            </w:r>
+          </w:p>
+        </w:tc>
+        <w:tc>
+          <w:tcPr>
+            <w:tcW w:w="1955" w:type="dxa"/>
+            <w:shd w:val="clear" w:color="auto" w:fill="EAF1DD" w:themeFill="accent3" w:themeFillTint="33"/>
+            <w:vAlign w:val="center"/>
+          </w:tcPr>
+          <w:p>
+            <w:pPr>
+              <w:pStyle w:val="KEYSTROKES"/>
+              <w:jc w:val="center"/>
+              <w:cnfStyle w:val="000000000000" w:firstRow="0" w:lastRow="0" w:firstColumn="0" w:lastColumn="0" w:oddVBand="0" w:evenVBand="0" w:oddHBand="0" w:evenHBand="0" w:firstRowFirstColumn="0" w:firstRowLastColumn="0" w:lastRowFirstColumn="0" w:lastRowLastColumn="0"/>
+              <w:rPr>
+                <w:rFonts w:ascii="Calibri" w:hAnsi="Calibri"/>
+                <w:b w:val="0"/>
+                <w:bCs w:val="0"/>
+                <w:color w:val="auto"/>
+              </w:rPr>
+            </w:pPr>
+            <w:proofErr w:type="spellStart"/>
+            <w:r>
+              <w:rPr>
+                <w:rFonts w:ascii="Calibri" w:hAnsi="Calibri"/>
+                <w:b w:val="0"/>
+                <w:bCs w:val="0"/>
+                <w:color w:val="auto"/>
+              </w:rPr>
+              <w:t>jmp</w:t>
+            </w:r>
+            <w:proofErr w:type="spellEnd"/>
+          </w:p>
+        </w:tc>
+        <w:tc>
+          <w:tcPr>
+            <w:tcW w:w="1890" w:type="dxa"/>
+            <w:shd w:val="clear" w:color="auto" w:fill="EAF1DD" w:themeFill="accent3" w:themeFillTint="33"/>
+            <w:vAlign w:val="center"/>
+          </w:tcPr>
+          <w:p>
+            <w:pPr>
+              <w:pStyle w:val="KEYSTROKES"/>
+              <w:jc w:val="center"/>
+              <w:cnfStyle w:val="000000000000" w:firstRow="0" w:lastRow="0" w:firstColumn="0" w:lastColumn="0" w:oddVBand="0" w:evenVBand="0" w:oddHBand="0" w:evenHBand="0" w:firstRowFirstColumn="0" w:firstRowLastColumn="0" w:lastRowFirstColumn="0" w:lastRowLastColumn="0"/>
+              <w:rPr>
+                <w:rFonts w:ascii="Calibri" w:hAnsi="Calibri"/>
+                <w:b w:val="0"/>
+                <w:color w:val="auto"/>
+              </w:rPr>
+            </w:pPr>
+            <w:r>
+              <w:rPr>
+                <w:rFonts w:ascii="Calibri" w:hAnsi="Calibri"/>
+                <w:b w:val="0"/>
+                <w:color w:val="auto"/>
+              </w:rPr>
+              <w:t>0011 0001</w:t>
+            </w:r>
+          </w:p>
+        </w:tc>
+        <w:tc>
+          <w:tcPr>
+            <w:tcW w:w="1856" w:type="dxa"/>
+            <w:shd w:val="clear" w:color="auto" w:fill="EAF1DD" w:themeFill="accent3" w:themeFillTint="33"/>
+            <w:vAlign w:val="center"/>
+          </w:tcPr>
+          <w:p>
+            <w:pPr>
+              <w:pStyle w:val="KEYSTROKES"/>
+              <w:jc w:val="center"/>
+              <w:cnfStyle w:val="000000000000" w:firstRow="0" w:lastRow="0" w:firstColumn="0" w:lastColumn="0" w:oddVBand="0" w:evenVBand="0" w:oddHBand="0" w:evenHBand="0" w:firstRowFirstColumn="0" w:firstRowLastColumn="0" w:lastRowFirstColumn="0" w:lastRowLastColumn="0"/>
+              <w:rPr>
+                <w:rFonts w:ascii="Calibri" w:hAnsi="Calibri"/>
+                <w:b w:val="0"/>
+                <w:bCs w:val="0"/>
+                <w:color w:val="auto"/>
+              </w:rPr>
+            </w:pPr>
+            <w:r>
+              <w:rPr>
+                <w:rFonts w:ascii="Calibri" w:hAnsi="Calibri"/>
+                <w:b w:val="0"/>
+                <w:bCs w:val="0"/>
+                <w:color w:val="auto"/>
+              </w:rPr>
+              <w:t>j</w:t>
+            </w:r>
+            <w:r>
+              <w:rPr>
+                <w:rFonts w:ascii="Calibri" w:hAnsi="Calibri"/>
+                <w:b w:val="0"/>
+                <w:bCs w:val="0"/>
+                <w:color w:val="auto"/>
+              </w:rPr>
+              <w:t>u</w:t>
+            </w:r>
+            <w:r>
+              <w:rPr>
+                <w:rFonts w:ascii="Calibri" w:hAnsi="Calibri"/>
+                <w:b w:val="0"/>
+                <w:bCs w:val="0"/>
+                <w:color w:val="auto"/>
+              </w:rPr>
+              <w:t>mp</w:t>
+            </w:r>
+          </w:p>
+        </w:tc>
+        <w:tc>
+          <w:tcPr>
+            <w:tcW w:w="1957" w:type="dxa"/>
+            <w:shd w:val="clear" w:color="auto" w:fill="EAF1DD" w:themeFill="accent3" w:themeFillTint="33"/>
+            <w:vAlign w:val="center"/>
+          </w:tcPr>
+          <w:p>
+            <w:pPr>
+              <w:pStyle w:val="KEYSTROKES"/>
+              <w:jc w:val="center"/>
+              <w:cnfStyle w:val="000000000000" w:firstRow="0" w:lastRow="0" w:firstColumn="0" w:lastColumn="0" w:oddVBand="0" w:evenVBand="0" w:oddHBand="0" w:evenHBand="0" w:firstRowFirstColumn="0" w:firstRowLastColumn="0" w:lastRowFirstColumn="0" w:lastRowLastColumn="0"/>
+              <w:rPr>
+                <w:rFonts w:ascii="Calibri" w:hAnsi="Calibri"/>
+                <w:b w:val="0"/>
+                <w:bCs w:val="0"/>
+                <w:color w:val="auto"/>
+              </w:rPr>
+            </w:pPr>
+            <w:r>
+              <w:rPr>
+                <w:rFonts w:ascii="Calibri" w:hAnsi="Calibri"/>
+                <w:b w:val="0"/>
+                <w:bCs w:val="0"/>
+                <w:color w:val="auto"/>
+              </w:rPr>
+              <w:t xml:space="preserve">Pc &lt;- </w:t>
+            </w:r>
+            <w:proofErr w:type="spellStart"/>
+            <w:r>
+              <w:rPr>
+                <w:rFonts w:ascii="Calibri" w:hAnsi="Calibri"/>
+                <w:b w:val="0"/>
+                <w:bCs w:val="0"/>
+                <w:color w:val="auto"/>
+              </w:rPr>
+              <w:t>imm</w:t>
+            </w:r>
+            <w:proofErr w:type="spellEnd"/>
           </w:p>
         </w:tc>
       </w:tr>
@@ -5421,7 +5762,7 @@
         <w:tc>
           <w:tcPr>
             <w:tcW w:w="1955" w:type="dxa"/>
-            <w:shd w:val="clear" w:color="auto" w:fill="EAF1DD" w:themeFill="accent3" w:themeFillTint="33"/>
+            <w:shd w:val="clear" w:color="auto" w:fill="FDE9D9" w:themeFill="accent6" w:themeFillTint="33"/>
             <w:vAlign w:val="center"/>
           </w:tcPr>
           <w:p>
@@ -5432,23 +5773,27 @@
               <w:rPr>
                 <w:rFonts w:ascii="Calibri" w:hAnsi="Calibri"/>
                 <w:b w:val="0"/>
-                <w:color w:val="auto"/>
-              </w:rPr>
-            </w:pPr>
-            <w:r>
-              <w:rPr>
-                <w:rFonts w:ascii="Calibri" w:hAnsi="Calibri"/>
-                <w:b w:val="0"/>
-                <w:color w:val="auto"/>
-              </w:rPr>
-              <w:t>li</w:t>
-            </w:r>
+                <w:bCs w:val="0"/>
+                <w:color w:val="auto"/>
+              </w:rPr>
+            </w:pPr>
+            <w:proofErr w:type="spellStart"/>
+            <w:r>
+              <w:rPr>
+                <w:rFonts w:ascii="Calibri" w:hAnsi="Calibri"/>
+                <w:b w:val="0"/>
+                <w:bCs w:val="0"/>
+                <w:color w:val="auto"/>
+              </w:rPr>
+              <w:t>beq</w:t>
+            </w:r>
+            <w:proofErr w:type="spellEnd"/>
           </w:p>
         </w:tc>
         <w:tc>
           <w:tcPr>
             <w:tcW w:w="1890" w:type="dxa"/>
-            <w:shd w:val="clear" w:color="auto" w:fill="EAF1DD" w:themeFill="accent3" w:themeFillTint="33"/>
+            <w:shd w:val="clear" w:color="auto" w:fill="FDE9D9" w:themeFill="accent6" w:themeFillTint="33"/>
             <w:vAlign w:val="center"/>
           </w:tcPr>
           <w:p>
@@ -5468,14 +5813,14 @@
                 <w:b w:val="0"/>
                 <w:color w:val="auto"/>
               </w:rPr>
-              <w:t>0010 0011</w:t>
+              <w:t>0011 0010</w:t>
             </w:r>
           </w:p>
         </w:tc>
         <w:tc>
           <w:tcPr>
             <w:tcW w:w="1856" w:type="dxa"/>
-            <w:shd w:val="clear" w:color="auto" w:fill="EAF1DD" w:themeFill="accent3" w:themeFillTint="33"/>
+            <w:shd w:val="clear" w:color="auto" w:fill="FDE9D9" w:themeFill="accent6" w:themeFillTint="33"/>
             <w:vAlign w:val="center"/>
           </w:tcPr>
           <w:p>
@@ -5486,358 +5831,25 @@
               <w:rPr>
                 <w:rFonts w:ascii="Calibri" w:hAnsi="Calibri"/>
                 <w:b w:val="0"/>
-                <w:color w:val="auto"/>
-              </w:rPr>
-            </w:pPr>
-            <w:r>
-              <w:rPr>
-                <w:rFonts w:ascii="Calibri" w:hAnsi="Calibri"/>
-                <w:b w:val="0"/>
-                <w:color w:val="auto"/>
-              </w:rPr>
-              <w:t>Load immediate</w:t>
+                <w:bCs w:val="0"/>
+                <w:color w:val="auto"/>
+              </w:rPr>
+            </w:pPr>
+            <w:r>
+              <w:rPr>
+                <w:rFonts w:ascii="Calibri" w:hAnsi="Calibri"/>
+                <w:b w:val="0"/>
+                <w:bCs w:val="0"/>
+                <w:color w:val="auto"/>
+              </w:rPr>
+              <w:t>Branch equal</w:t>
             </w:r>
           </w:p>
         </w:tc>
         <w:tc>
           <w:tcPr>
             <w:tcW w:w="1957" w:type="dxa"/>
-            <w:shd w:val="clear" w:color="auto" w:fill="EAF1DD" w:themeFill="accent3" w:themeFillTint="33"/>
-            <w:vAlign w:val="center"/>
-          </w:tcPr>
-          <w:p>
-            <w:pPr>
-              <w:pStyle w:val="KEYSTROKES"/>
-              <w:jc w:val="center"/>
-              <w:cnfStyle w:val="000000100000" w:firstRow="0" w:lastRow="0" w:firstColumn="0" w:lastColumn="0" w:oddVBand="0" w:evenVBand="0" w:oddHBand="1" w:evenHBand="0" w:firstRowFirstColumn="0" w:firstRowLastColumn="0" w:lastRowFirstColumn="0" w:lastRowLastColumn="0"/>
-              <w:rPr>
-                <w:rFonts w:ascii="Calibri" w:hAnsi="Calibri"/>
-                <w:b w:val="0"/>
-                <w:color w:val="auto"/>
-              </w:rPr>
-            </w:pPr>
-            <w:proofErr w:type="spellStart"/>
-            <w:r>
-              <w:rPr>
-                <w:rFonts w:ascii="Calibri" w:hAnsi="Calibri"/>
-                <w:b w:val="0"/>
-                <w:color w:val="auto"/>
-              </w:rPr>
-              <w:t>Rds</w:t>
-            </w:r>
-            <w:proofErr w:type="spellEnd"/>
-            <w:r>
-              <w:rPr>
-                <w:rFonts w:ascii="Calibri" w:hAnsi="Calibri"/>
-                <w:b w:val="0"/>
-                <w:color w:val="auto"/>
-              </w:rPr>
-              <w:t xml:space="preserve"> &lt;- </w:t>
-            </w:r>
-            <w:proofErr w:type="spellStart"/>
-            <w:r>
-              <w:rPr>
-                <w:rFonts w:ascii="Calibri" w:hAnsi="Calibri"/>
-                <w:b w:val="0"/>
-                <w:color w:val="auto"/>
-              </w:rPr>
-              <w:t>imm</w:t>
-            </w:r>
-            <w:proofErr w:type="spellEnd"/>
-          </w:p>
-        </w:tc>
-      </w:tr>
-      <w:tr>
-        <w:trPr>
-          <w:trHeight w:val="432"/>
-        </w:trPr>
-        <w:tc>
-          <w:tcPr>
-            <w:cnfStyle w:val="001000000000" w:firstRow="0" w:lastRow="0" w:firstColumn="1" w:lastColumn="0" w:oddVBand="0" w:evenVBand="0" w:oddHBand="0" w:evenHBand="0" w:firstRowFirstColumn="0" w:firstRowLastColumn="0" w:lastRowFirstColumn="0" w:lastRowLastColumn="0"/>
-            <w:tcW w:w="1805" w:type="dxa"/>
-            <w:vMerge w:val="restart"/>
-            <w:vAlign w:val="center"/>
-          </w:tcPr>
-          <w:p>
-            <w:pPr>
-              <w:pStyle w:val="KEYSTROKES"/>
-              <w:jc w:val="center"/>
-              <w:rPr>
-                <w:rFonts w:ascii="Calibri" w:hAnsi="Calibri"/>
-                <w:color w:val="auto"/>
-              </w:rPr>
-            </w:pPr>
-            <w:r>
-              <w:rPr>
-                <w:rFonts w:ascii="Calibri" w:hAnsi="Calibri"/>
-                <w:color w:val="auto"/>
-              </w:rPr>
-              <w:t>Conditionals</w:t>
-            </w:r>
-            <w:r>
-              <w:rPr>
-                <w:rFonts w:ascii="Calibri" w:hAnsi="Calibri"/>
-                <w:color w:val="auto"/>
-              </w:rPr>
-              <w:br/>
-              <w:t>0011</w:t>
-            </w:r>
-          </w:p>
-        </w:tc>
-        <w:tc>
-          <w:tcPr>
-            <w:tcW w:w="1955" w:type="dxa"/>
-            <w:vAlign w:val="center"/>
-          </w:tcPr>
-          <w:p>
-            <w:pPr>
-              <w:pStyle w:val="KEYSTROKES"/>
-              <w:jc w:val="center"/>
-              <w:cnfStyle w:val="000000000000" w:firstRow="0" w:lastRow="0" w:firstColumn="0" w:lastColumn="0" w:oddVBand="0" w:evenVBand="0" w:oddHBand="0" w:evenHBand="0" w:firstRowFirstColumn="0" w:firstRowLastColumn="0" w:lastRowFirstColumn="0" w:lastRowLastColumn="0"/>
-              <w:rPr>
-                <w:rFonts w:ascii="Calibri" w:hAnsi="Calibri"/>
-                <w:b w:val="0"/>
-                <w:bCs w:val="0"/>
-                <w:color w:val="auto"/>
-              </w:rPr>
-            </w:pPr>
-            <w:proofErr w:type="spellStart"/>
-            <w:r>
-              <w:rPr>
-                <w:rFonts w:ascii="Calibri" w:hAnsi="Calibri"/>
-                <w:b w:val="0"/>
-                <w:bCs w:val="0"/>
-                <w:color w:val="auto"/>
-              </w:rPr>
-              <w:t>jmp</w:t>
-            </w:r>
-            <w:proofErr w:type="spellEnd"/>
-          </w:p>
-        </w:tc>
-        <w:tc>
-          <w:tcPr>
-            <w:tcW w:w="1890" w:type="dxa"/>
-            <w:vAlign w:val="center"/>
-          </w:tcPr>
-          <w:p>
-            <w:pPr>
-              <w:pStyle w:val="KEYSTROKES"/>
-              <w:jc w:val="center"/>
-              <w:cnfStyle w:val="000000000000" w:firstRow="0" w:lastRow="0" w:firstColumn="0" w:lastColumn="0" w:oddVBand="0" w:evenVBand="0" w:oddHBand="0" w:evenHBand="0" w:firstRowFirstColumn="0" w:firstRowLastColumn="0" w:lastRowFirstColumn="0" w:lastRowLastColumn="0"/>
-              <w:rPr>
-                <w:rFonts w:ascii="Calibri" w:hAnsi="Calibri"/>
-                <w:b w:val="0"/>
-                <w:color w:val="auto"/>
-              </w:rPr>
-            </w:pPr>
-            <w:r>
-              <w:rPr>
-                <w:rFonts w:ascii="Calibri" w:hAnsi="Calibri"/>
-                <w:b w:val="0"/>
-                <w:color w:val="auto"/>
-              </w:rPr>
-              <w:t>0011 0001</w:t>
-            </w:r>
-          </w:p>
-        </w:tc>
-        <w:tc>
-          <w:tcPr>
-            <w:tcW w:w="1856" w:type="dxa"/>
-            <w:vAlign w:val="center"/>
-          </w:tcPr>
-          <w:p>
-            <w:pPr>
-              <w:pStyle w:val="KEYSTROKES"/>
-              <w:jc w:val="center"/>
-              <w:cnfStyle w:val="000000000000" w:firstRow="0" w:lastRow="0" w:firstColumn="0" w:lastColumn="0" w:oddVBand="0" w:evenVBand="0" w:oddHBand="0" w:evenHBand="0" w:firstRowFirstColumn="0" w:firstRowLastColumn="0" w:lastRowFirstColumn="0" w:lastRowLastColumn="0"/>
-              <w:rPr>
-                <w:rFonts w:ascii="Calibri" w:hAnsi="Calibri"/>
-                <w:b w:val="0"/>
-                <w:bCs w:val="0"/>
-                <w:color w:val="auto"/>
-              </w:rPr>
-            </w:pPr>
-            <w:r>
-              <w:rPr>
-                <w:rFonts w:ascii="Calibri" w:hAnsi="Calibri"/>
-                <w:b w:val="0"/>
-                <w:bCs w:val="0"/>
-                <w:color w:val="auto"/>
-              </w:rPr>
-              <w:t>j</w:t>
-            </w:r>
-            <w:r>
-              <w:rPr>
-                <w:rFonts w:ascii="Calibri" w:hAnsi="Calibri"/>
-                <w:b w:val="0"/>
-                <w:bCs w:val="0"/>
-                <w:color w:val="auto"/>
-              </w:rPr>
-              <w:t>u</w:t>
-            </w:r>
-            <w:r>
-              <w:rPr>
-                <w:rFonts w:ascii="Calibri" w:hAnsi="Calibri"/>
-                <w:b w:val="0"/>
-                <w:bCs w:val="0"/>
-                <w:color w:val="auto"/>
-              </w:rPr>
-              <w:t>mp</w:t>
-            </w:r>
-          </w:p>
-        </w:tc>
-        <w:tc>
-          <w:tcPr>
-            <w:tcW w:w="1957" w:type="dxa"/>
-            <w:vAlign w:val="center"/>
-          </w:tcPr>
-          <w:p>
-            <w:pPr>
-              <w:pStyle w:val="KEYSTROKES"/>
-              <w:jc w:val="center"/>
-              <w:cnfStyle w:val="000000000000" w:firstRow="0" w:lastRow="0" w:firstColumn="0" w:lastColumn="0" w:oddVBand="0" w:evenVBand="0" w:oddHBand="0" w:evenHBand="0" w:firstRowFirstColumn="0" w:firstRowLastColumn="0" w:lastRowFirstColumn="0" w:lastRowLastColumn="0"/>
-              <w:rPr>
-                <w:rFonts w:ascii="Calibri" w:hAnsi="Calibri"/>
-                <w:b w:val="0"/>
-                <w:bCs w:val="0"/>
-                <w:color w:val="auto"/>
-              </w:rPr>
-            </w:pPr>
-            <w:r>
-              <w:rPr>
-                <w:rFonts w:ascii="Calibri" w:hAnsi="Calibri"/>
-                <w:b w:val="0"/>
-                <w:bCs w:val="0"/>
-                <w:color w:val="auto"/>
-              </w:rPr>
-              <w:t xml:space="preserve">Pc &lt;- </w:t>
-            </w:r>
-            <w:proofErr w:type="spellStart"/>
-            <w:r>
-              <w:rPr>
-                <w:rFonts w:ascii="Calibri" w:hAnsi="Calibri"/>
-                <w:b w:val="0"/>
-                <w:bCs w:val="0"/>
-                <w:color w:val="auto"/>
-              </w:rPr>
-              <w:t>imm</w:t>
-            </w:r>
-            <w:proofErr w:type="spellEnd"/>
-          </w:p>
-        </w:tc>
-        <w:bookmarkStart w:id="0" w:name="_GoBack"/>
-        <w:bookmarkEnd w:id="0"/>
-      </w:tr>
-      <w:tr>
-        <w:trPr>
-          <w:cnfStyle w:val="000000100000" w:firstRow="0" w:lastRow="0" w:firstColumn="0" w:lastColumn="0" w:oddVBand="0" w:evenVBand="0" w:oddHBand="1" w:evenHBand="0" w:firstRowFirstColumn="0" w:firstRowLastColumn="0" w:lastRowFirstColumn="0" w:lastRowLastColumn="0"/>
-          <w:trHeight w:val="432"/>
-        </w:trPr>
-        <w:tc>
-          <w:tcPr>
-            <w:cnfStyle w:val="001000000000" w:firstRow="0" w:lastRow="0" w:firstColumn="1" w:lastColumn="0" w:oddVBand="0" w:evenVBand="0" w:oddHBand="0" w:evenHBand="0" w:firstRowFirstColumn="0" w:firstRowLastColumn="0" w:lastRowFirstColumn="0" w:lastRowLastColumn="0"/>
-            <w:tcW w:w="1805" w:type="dxa"/>
-            <w:vMerge/>
-            <w:vAlign w:val="center"/>
-          </w:tcPr>
-          <w:p>
-            <w:pPr>
-              <w:pStyle w:val="KEYSTROKES"/>
-              <w:jc w:val="center"/>
-              <w:rPr>
-                <w:rFonts w:ascii="Calibri" w:hAnsi="Calibri"/>
-                <w:color w:val="auto"/>
-              </w:rPr>
-            </w:pPr>
-          </w:p>
-        </w:tc>
-        <w:tc>
-          <w:tcPr>
-            <w:tcW w:w="1955" w:type="dxa"/>
-            <w:vAlign w:val="center"/>
-          </w:tcPr>
-          <w:p>
-            <w:pPr>
-              <w:pStyle w:val="KEYSTROKES"/>
-              <w:jc w:val="center"/>
-              <w:cnfStyle w:val="000000100000" w:firstRow="0" w:lastRow="0" w:firstColumn="0" w:lastColumn="0" w:oddVBand="0" w:evenVBand="0" w:oddHBand="1" w:evenHBand="0" w:firstRowFirstColumn="0" w:firstRowLastColumn="0" w:lastRowFirstColumn="0" w:lastRowLastColumn="0"/>
-              <w:rPr>
-                <w:rFonts w:ascii="Calibri" w:hAnsi="Calibri"/>
-                <w:b w:val="0"/>
-                <w:bCs w:val="0"/>
-                <w:color w:val="auto"/>
-              </w:rPr>
-            </w:pPr>
-            <w:proofErr w:type="spellStart"/>
-            <w:r>
-              <w:rPr>
-                <w:rFonts w:ascii="Calibri" w:hAnsi="Calibri"/>
-                <w:b w:val="0"/>
-                <w:bCs w:val="0"/>
-                <w:color w:val="auto"/>
-              </w:rPr>
-              <w:t>beq</w:t>
-            </w:r>
-            <w:proofErr w:type="spellEnd"/>
-          </w:p>
-        </w:tc>
-        <w:tc>
-          <w:tcPr>
-            <w:tcW w:w="1890" w:type="dxa"/>
-            <w:vAlign w:val="center"/>
-          </w:tcPr>
-          <w:p>
-            <w:pPr>
-              <w:pStyle w:val="KEYSTROKES"/>
-              <w:jc w:val="center"/>
-              <w:cnfStyle w:val="000000100000" w:firstRow="0" w:lastRow="0" w:firstColumn="0" w:lastColumn="0" w:oddVBand="0" w:evenVBand="0" w:oddHBand="1" w:evenHBand="0" w:firstRowFirstColumn="0" w:firstRowLastColumn="0" w:lastRowFirstColumn="0" w:lastRowLastColumn="0"/>
-              <w:rPr>
-                <w:rFonts w:ascii="Calibri" w:hAnsi="Calibri"/>
-                <w:b w:val="0"/>
-                <w:color w:val="auto"/>
-              </w:rPr>
-            </w:pPr>
-            <w:r>
-              <w:rPr>
-                <w:rFonts w:ascii="Calibri" w:hAnsi="Calibri"/>
-                <w:b w:val="0"/>
-                <w:color w:val="auto"/>
-              </w:rPr>
-              <w:t>0011 0010</w:t>
-            </w:r>
-          </w:p>
-        </w:tc>
-        <w:tc>
-          <w:tcPr>
-            <w:tcW w:w="1856" w:type="dxa"/>
-            <w:vAlign w:val="center"/>
-          </w:tcPr>
-          <w:p>
-            <w:pPr>
-              <w:pStyle w:val="KEYSTROKES"/>
-              <w:jc w:val="center"/>
-              <w:cnfStyle w:val="000000100000" w:firstRow="0" w:lastRow="0" w:firstColumn="0" w:lastColumn="0" w:oddVBand="0" w:evenVBand="0" w:oddHBand="1" w:evenHBand="0" w:firstRowFirstColumn="0" w:firstRowLastColumn="0" w:lastRowFirstColumn="0" w:lastRowLastColumn="0"/>
-              <w:rPr>
-                <w:rFonts w:ascii="Calibri" w:hAnsi="Calibri"/>
-                <w:b w:val="0"/>
-                <w:bCs w:val="0"/>
-                <w:color w:val="auto"/>
-              </w:rPr>
-            </w:pPr>
-            <w:r>
-              <w:rPr>
-                <w:rFonts w:ascii="Calibri" w:hAnsi="Calibri"/>
-                <w:b w:val="0"/>
-                <w:bCs w:val="0"/>
-                <w:color w:val="auto"/>
-              </w:rPr>
-              <w:t>Branch equal</w:t>
-            </w:r>
-          </w:p>
-        </w:tc>
-        <w:tc>
-          <w:tcPr>
-            <w:tcW w:w="1957" w:type="dxa"/>
+            <w:shd w:val="clear" w:color="auto" w:fill="FDE9D9" w:themeFill="accent6" w:themeFillTint="33"/>
             <w:vAlign w:val="center"/>
           </w:tcPr>
           <w:p>
@@ -15067,7 +15079,7 @@
         <w:rFonts w:ascii="Calibri" w:hAnsi="Calibri"/>
         <w:noProof/>
       </w:rPr>
-      <w:t>2</w:t>
+      <w:t>3</w:t>
     </w:r>
     <w:r>
       <w:rPr>
@@ -18882,7 +18894,7 @@
 </file>
 
 <file path=customXml/itemProps1.xml><?xml version="1.0" encoding="utf-8"?>
-<ds:datastoreItem xmlns:ds="http://schemas.openxmlformats.org/officeDocument/2006/customXml" ds:itemID="{FE2EC361-B131-48A1-A6E7-0A11A20266A9}">
+<ds:datastoreItem xmlns:ds="http://schemas.openxmlformats.org/officeDocument/2006/customXml" ds:itemID="{2A642736-4314-4DFF-8038-3E8F2293803A}">
   <ds:schemaRefs>
     <ds:schemaRef ds:uri="http://schemas.openxmlformats.org/officeDocument/2006/bibliography"/>
   </ds:schemaRefs>

</xml_diff>